<commit_message>
Sequenzdiagramme eingefügt, Aktivitätsbeschreibungen eingefügt
</commit_message>
<xml_diff>
--- a/doc/Entwicklung und Integration eines USB.docx
+++ b/doc/Entwicklung und Integration eines USB.docx
@@ -32,7 +32,15 @@
               <w:pStyle w:val="Titel"/>
             </w:pPr>
             <w:r>
-              <w:t>Entwicklung und Integration eines USB-Treibers für den Datenlogger „KlimaLogg Pro“</w:t>
+              <w:t>Entwicklung und Integration eines USB-Treibers für den Datenlogger „</w:t>
+            </w:r>
+            <w:proofErr w:type="spellStart"/>
+            <w:r>
+              <w:t>KlimaLogg</w:t>
+            </w:r>
+            <w:proofErr w:type="spellEnd"/>
+            <w:r>
+              <w:t xml:space="preserve"> Pro“</w:t>
             </w:r>
           </w:p>
           <w:p>
@@ -95,6 +103,7 @@
                 <w:lang w:val="en-US"/>
               </w:rPr>
             </w:pPr>
+            <w:proofErr w:type="spellStart"/>
             <w:r>
               <w:rPr>
                 <w:color w:val="auto"/>
@@ -102,7 +111,17 @@
                 <w:szCs w:val="19"/>
                 <w:lang w:val="en-US"/>
               </w:rPr>
-              <w:t>Studiengang:</w:t>
+              <w:t>Studiengang</w:t>
+            </w:r>
+            <w:proofErr w:type="spellEnd"/>
+            <w:r>
+              <w:rPr>
+                <w:color w:val="auto"/>
+                <w:sz w:val="19"/>
+                <w:szCs w:val="19"/>
+                <w:lang w:val="en-US"/>
+              </w:rPr>
+              <w:t>:</w:t>
             </w:r>
             <w:r>
               <w:rPr>
@@ -144,8 +163,18 @@
                 <w:szCs w:val="19"/>
               </w:rPr>
               <w:tab/>
-              <w:t>Christian Binder, Daniel Reimann, Urs Suhner</w:t>
+              <w:t xml:space="preserve">Christian Binder, Daniel Reimann, Urs </w:t>
             </w:r>
+            <w:proofErr w:type="spellStart"/>
+            <w:r>
+              <w:rPr>
+                <w:color w:val="auto"/>
+                <w:sz w:val="19"/>
+                <w:szCs w:val="19"/>
+              </w:rPr>
+              <w:t>Suhner</w:t>
+            </w:r>
+            <w:proofErr w:type="spellEnd"/>
           </w:p>
           <w:p>
             <w:pPr>
@@ -176,8 +205,18 @@
                 <w:szCs w:val="19"/>
               </w:rPr>
               <w:tab/>
-              <w:t>Phillipe Seewer</w:t>
+              <w:t xml:space="preserve">Phillipe </w:t>
             </w:r>
+            <w:proofErr w:type="spellStart"/>
+            <w:r>
+              <w:rPr>
+                <w:color w:val="auto"/>
+                <w:sz w:val="19"/>
+                <w:szCs w:val="19"/>
+              </w:rPr>
+              <w:t>Seewer</w:t>
+            </w:r>
+            <w:proofErr w:type="spellEnd"/>
           </w:p>
           <w:p>
             <w:pPr>
@@ -308,6 +347,13 @@
             <w:webHidden/>
             <w:lang w:val="de-CH"/>
           </w:rPr>
+        </w:r>
+        <w:r>
+          <w:rPr>
+            <w:noProof/>
+            <w:webHidden/>
+            <w:lang w:val="de-CH"/>
+          </w:rPr>
           <w:fldChar w:fldCharType="separate"/>
         </w:r>
         <w:r>
@@ -1008,6 +1054,13 @@
             <w:webHidden/>
             <w:lang w:val="de-CH"/>
           </w:rPr>
+        </w:r>
+        <w:r>
+          <w:rPr>
+            <w:noProof/>
+            <w:webHidden/>
+            <w:lang w:val="de-CH"/>
+          </w:rPr>
           <w:fldChar w:fldCharType="separate"/>
         </w:r>
         <w:r>
@@ -1716,7 +1769,15 @@
     </w:p>
     <w:p>
       <w:r>
-        <w:t>Das Integrationsprojekt CAS EBX basiert auf einen Datenlogger der Firma TFA vom Typ „KlimaLogger Pro“. Mit diesem Datenlogger können bis zu 8 Aussensensoren und einem Innensensor angeschlossen werden. Die Aussensensoren werden über Funk angesprochen und zeichnen Temperatur oder Temperatur und Feuchtigkeit auf. Der Innensensor ist im Datenlogger verbaut und misst ebenfalls Temperatur und Feuchtigkeit. In einem vorangehenden Projekt wurde dieser Datenlogger bereits eingesetzt um eine Taupunkt Lüftungssteuerung zu realisieren. Für die Taupunkt Lüftungssteuerung wurde ein Python Treiber eingesetzt um die Messdaten von dem Datenlogger zu erhalten. Im jetzigen Integrationsprojekt soll dieser Python Treiber durch ein von uns entwickelter Linux Treiber ersetzt werden. Der Source Code des Python Treibers ist vorhanden und dient somit als Grundlage der Entwicklung. Für die Darstellung der Messdaten wird ein QT-GUI verwendet, welche die Historie der Messdaten aufzeigt. Zur einfacheren Analyse der Daten soll der darzustellende Zeitraum wählbar sein.</w:t>
+        <w:t>Das Integrationsprojekt CAS EBX basiert auf einen Datenlogger der Firma TFA vom Typ „</w:t>
+      </w:r>
+      <w:proofErr w:type="spellStart"/>
+      <w:r>
+        <w:t>KlimaLogger</w:t>
+      </w:r>
+      <w:proofErr w:type="spellEnd"/>
+      <w:r>
+        <w:t xml:space="preserve"> Pro“. Mit diesem Datenlogger können bis zu 8 Aussensensoren und einem Innensensor angeschlossen werden. Die Aussensensoren werden über Funk angesprochen und zeichnen Temperatur oder Temperatur und Feuchtigkeit auf. Der Innensensor ist im Datenlogger verbaut und misst ebenfalls Temperatur und Feuchtigkeit. In einem vorangehenden Projekt wurde dieser Datenlogger bereits eingesetzt um eine Taupunkt Lüftungssteuerung zu realisieren. Für die Taupunkt Lüftungssteuerung wurde ein Python Treiber eingesetzt um die Messdaten von dem Datenlogger zu erhalten. Im jetzigen Integrationsprojekt soll dieser Python Treiber durch ein von uns entwickelter Linux Treiber ersetzt werden. Der Source Code des Python Treibers ist vorhanden und dient somit als Grundlage der Entwicklung. Für die Darstellung der Messdaten wird ein QT-GUI verwendet, welche die Historie der Messdaten aufzeigt. Zur einfacheren Analyse der Daten soll der darzustellende Zeitraum wählbar sein.</w:t>
       </w:r>
     </w:p>
     <w:p>
@@ -1780,7 +1841,15 @@
           </w:tcPr>
           <w:p>
             <w:r>
-              <w:t>Realisierung auf/für eine bestehende Hardware: Falls Hardware noch evauliert oder zusammengebaut werden muss, wird das Thema abgelehnt.</w:t>
+              <w:t xml:space="preserve">Realisierung auf/für eine bestehende Hardware: Falls Hardware noch </w:t>
+            </w:r>
+            <w:proofErr w:type="spellStart"/>
+            <w:r>
+              <w:t>evauliert</w:t>
+            </w:r>
+            <w:proofErr w:type="spellEnd"/>
+            <w:r>
+              <w:t xml:space="preserve"> oder zusammengebaut werden muss, wird das Thema abgelehnt.</w:t>
             </w:r>
           </w:p>
         </w:tc>
@@ -1802,7 +1871,23 @@
           </w:tcPr>
           <w:p>
             <w:r>
-              <w:t>Realisierung auf/für ein bestehendes Linux-Umfeld: Ein angepasster/portierter Kernel, sowie notwendige Infrastruktur (rootfs, etc) sollte minimal bestehend und falls notwendig nur angepasst werden müssen.</w:t>
+              <w:t>Realisierung auf/für ein bestehendes Linux-Umfeld: Ein angepasster/portierter Kernel, sowie notwendige Infrastruktur (</w:t>
+            </w:r>
+            <w:proofErr w:type="spellStart"/>
+            <w:r>
+              <w:t>rootfs</w:t>
+            </w:r>
+            <w:proofErr w:type="spellEnd"/>
+            <w:r>
+              <w:t xml:space="preserve">, </w:t>
+            </w:r>
+            <w:proofErr w:type="spellStart"/>
+            <w:r>
+              <w:t>etc</w:t>
+            </w:r>
+            <w:proofErr w:type="spellEnd"/>
+            <w:r>
+              <w:t>) sollte minimal bestehend und falls notwendig nur angepasst werden müssen.</w:t>
             </w:r>
           </w:p>
         </w:tc>
@@ -1824,7 +1909,15 @@
           </w:tcPr>
           <w:p>
             <w:r>
-              <w:t>Die Lösung muss zwingend die erwähnten Beurteilungspunkte enthalten: Kooperation/Synchronisation/Design, sowie Userspace und Kernel-Komponenten.</w:t>
+              <w:t xml:space="preserve">Die Lösung muss zwingend die erwähnten Beurteilungspunkte enthalten: Kooperation/Synchronisation/Design, sowie </w:t>
+            </w:r>
+            <w:proofErr w:type="spellStart"/>
+            <w:r>
+              <w:t>Userspace</w:t>
+            </w:r>
+            <w:proofErr w:type="spellEnd"/>
+            <w:r>
+              <w:t xml:space="preserve"> und Kernel-Komponenten.</w:t>
             </w:r>
           </w:p>
         </w:tc>
@@ -1851,14 +1944,27 @@
       <w:r>
         <w:t xml:space="preserve">Tabelle </w:t>
       </w:r>
-      <w:fldSimple w:instr=" SEQ Tabelle \* ARABIC ">
-        <w:r>
-          <w:rPr>
-            <w:noProof/>
-          </w:rPr>
-          <w:t>1</w:t>
-        </w:r>
-      </w:fldSimple>
+      <w:r>
+        <w:fldChar w:fldCharType="begin"/>
+      </w:r>
+      <w:r>
+        <w:instrText xml:space="preserve"> SEQ Tabelle \* ARABIC </w:instrText>
+      </w:r>
+      <w:r>
+        <w:fldChar w:fldCharType="separate"/>
+      </w:r>
+      <w:r>
+        <w:rPr>
+          <w:noProof/>
+        </w:rPr>
+        <w:t>1</w:t>
+      </w:r>
+      <w:r>
+        <w:rPr>
+          <w:noProof/>
+        </w:rPr>
+        <w:fldChar w:fldCharType="end"/>
+      </w:r>
       <w:r>
         <w:t xml:space="preserve">: </w:t>
       </w:r>
@@ -1869,9 +1975,242 @@
     </w:p>
     <w:p>
       <w:pPr>
+        <w:rPr>
+          <w:sz w:val="16"/>
+        </w:rPr>
+      </w:pPr>
+      <w:r>
+        <w:br w:type="page"/>
+      </w:r>
+    </w:p>
+    <w:p>
+      <w:pPr>
+        <w:pStyle w:val="Beschriftung"/>
+      </w:pPr>
+    </w:p>
+    <w:p>
+      <w:pPr>
         <w:pStyle w:val="berschrift1"/>
       </w:pPr>
       <w:r>
+        <w:t>Reverse Engineering</w:t>
+      </w:r>
+    </w:p>
+    <w:p>
+      <w:r>
+        <w:t>Wie in der Einleitung erwähnt stand nur ein Python Treiber als Grundlage zur Verfügung. Der Python Treiber musste erstmals</w:t>
+      </w:r>
+      <w:r>
+        <w:t xml:space="preserve"> in seinem Vorgehen</w:t>
+      </w:r>
+      <w:r>
+        <w:t xml:space="preserve"> verstanden werden</w:t>
+      </w:r>
+      <w:r>
+        <w:t>. Für die Darstellung des Ablaufs eignet sich ein Sequenz Diagramm:</w:t>
+      </w:r>
+    </w:p>
+    <w:p>
+      <w:pPr>
+        <w:pStyle w:val="berschrift2"/>
+        <w:spacing w:line="240" w:lineRule="auto"/>
+      </w:pPr>
+      <w:r>
+        <w:rPr>
+          <w:noProof/>
+          <w:lang w:eastAsia="de-CH"/>
+        </w:rPr>
+        <w:drawing>
+          <wp:anchor distT="0" distB="0" distL="114300" distR="114300" simplePos="0" relativeHeight="251658240" behindDoc="0" locked="0" layoutInCell="1" allowOverlap="1" wp14:anchorId="333CD449" wp14:editId="3FA8B8DB">
+            <wp:simplePos x="0" y="0"/>
+            <wp:positionH relativeFrom="page">
+              <wp:align>center</wp:align>
+            </wp:positionH>
+            <wp:positionV relativeFrom="paragraph">
+              <wp:posOffset>588406</wp:posOffset>
+            </wp:positionV>
+            <wp:extent cx="5686425" cy="6261659"/>
+            <wp:effectExtent l="0" t="0" r="0" b="0"/>
+            <wp:wrapNone/>
+            <wp:docPr id="6" name="Grafik 6"/>
+            <wp:cNvGraphicFramePr>
+              <a:graphicFrameLocks xmlns:a="http://schemas.openxmlformats.org/drawingml/2006/main" noChangeAspect="1"/>
+            </wp:cNvGraphicFramePr>
+            <a:graphic xmlns:a="http://schemas.openxmlformats.org/drawingml/2006/main">
+              <a:graphicData uri="http://schemas.openxmlformats.org/drawingml/2006/picture">
+                <pic:pic xmlns:pic="http://schemas.openxmlformats.org/drawingml/2006/picture">
+                  <pic:nvPicPr>
+                    <pic:cNvPr id="0" name="Picture 21"/>
+                    <pic:cNvPicPr>
+                      <a:picLocks noChangeAspect="1" noChangeArrowheads="1"/>
+                    </pic:cNvPicPr>
+                  </pic:nvPicPr>
+                  <pic:blipFill>
+                    <a:blip r:embed="rId8">
+                      <a:extLst>
+                        <a:ext uri="{28A0092B-C50C-407E-A947-70E740481C1C}">
+                          <a14:useLocalDpi xmlns:a14="http://schemas.microsoft.com/office/drawing/2010/main" val="0"/>
+                        </a:ext>
+                      </a:extLst>
+                    </a:blip>
+                    <a:srcRect/>
+                    <a:stretch>
+                      <a:fillRect/>
+                    </a:stretch>
+                  </pic:blipFill>
+                  <pic:spPr bwMode="auto">
+                    <a:xfrm>
+                      <a:off x="0" y="0"/>
+                      <a:ext cx="5686425" cy="6261659"/>
+                    </a:xfrm>
+                    <a:prstGeom prst="rect">
+                      <a:avLst/>
+                    </a:prstGeom>
+                    <a:noFill/>
+                    <a:ln>
+                      <a:noFill/>
+                    </a:ln>
+                  </pic:spPr>
+                </pic:pic>
+              </a:graphicData>
+            </a:graphic>
+          </wp:anchor>
+        </w:drawing>
+      </w:r>
+      <w:r>
+        <w:t xml:space="preserve">Sequenzdiagramm Python Treiber </w:t>
+      </w:r>
+      <w:proofErr w:type="spellStart"/>
+      <w:r>
+        <w:t>Init</w:t>
+      </w:r>
+      <w:proofErr w:type="spellEnd"/>
+      <w:r>
+        <w:br w:type="page"/>
+      </w:r>
+    </w:p>
+    <w:p>
+      <w:pPr>
+        <w:pStyle w:val="berschrift2"/>
+        <w:rPr>
+          <w:noProof/>
+          <w:sz w:val="28"/>
+          <w:szCs w:val="28"/>
+          <w:lang w:eastAsia="de-CH"/>
+        </w:rPr>
+      </w:pPr>
+      <w:r>
+        <w:lastRenderedPageBreak/>
+        <w:t xml:space="preserve">Sequenzdiagramm Python Treiber </w:t>
+      </w:r>
+      <w:r>
+        <w:t>Communication</w:t>
+      </w:r>
+      <w:r>
+        <w:rPr>
+          <w:noProof/>
+          <w:sz w:val="28"/>
+          <w:szCs w:val="28"/>
+          <w:lang w:eastAsia="de-CH"/>
+        </w:rPr>
+        <w:t xml:space="preserve"> </w:t>
+      </w:r>
+    </w:p>
+    <w:p>
+      <w:pPr>
+        <w:rPr>
+          <w:rFonts w:eastAsia="Times New Roman"/>
+          <w:noProof/>
+          <w:lang w:eastAsia="de-CH"/>
+        </w:rPr>
+      </w:pPr>
+      <w:r>
+        <w:rPr>
+          <w:bCs/>
+          <w:noProof/>
+          <w:sz w:val="28"/>
+          <w:szCs w:val="28"/>
+          <w:lang w:eastAsia="de-CH"/>
+        </w:rPr>
+        <w:drawing>
+          <wp:anchor distT="0" distB="0" distL="114300" distR="114300" simplePos="0" relativeHeight="251659264" behindDoc="0" locked="0" layoutInCell="1" allowOverlap="1" wp14:anchorId="0C54F19F" wp14:editId="31C62AB8">
+            <wp:simplePos x="0" y="0"/>
+            <wp:positionH relativeFrom="margin">
+              <wp:align>left</wp:align>
+            </wp:positionH>
+            <wp:positionV relativeFrom="paragraph">
+              <wp:posOffset>17145</wp:posOffset>
+            </wp:positionV>
+            <wp:extent cx="5022215" cy="8721725"/>
+            <wp:effectExtent l="0" t="0" r="6985" b="0"/>
+            <wp:wrapNone/>
+            <wp:docPr id="7" name="Grafik 7"/>
+            <wp:cNvGraphicFramePr>
+              <a:graphicFrameLocks xmlns:a="http://schemas.openxmlformats.org/drawingml/2006/main" noChangeAspect="1"/>
+            </wp:cNvGraphicFramePr>
+            <a:graphic xmlns:a="http://schemas.openxmlformats.org/drawingml/2006/main">
+              <a:graphicData uri="http://schemas.openxmlformats.org/drawingml/2006/picture">
+                <pic:pic xmlns:pic="http://schemas.openxmlformats.org/drawingml/2006/picture">
+                  <pic:nvPicPr>
+                    <pic:cNvPr id="0" name="Picture 22"/>
+                    <pic:cNvPicPr>
+                      <a:picLocks noChangeAspect="1" noChangeArrowheads="1"/>
+                    </pic:cNvPicPr>
+                  </pic:nvPicPr>
+                  <pic:blipFill>
+                    <a:blip r:embed="rId9">
+                      <a:extLst>
+                        <a:ext uri="{28A0092B-C50C-407E-A947-70E740481C1C}">
+                          <a14:useLocalDpi xmlns:a14="http://schemas.microsoft.com/office/drawing/2010/main" val="0"/>
+                        </a:ext>
+                      </a:extLst>
+                    </a:blip>
+                    <a:srcRect/>
+                    <a:stretch>
+                      <a:fillRect/>
+                    </a:stretch>
+                  </pic:blipFill>
+                  <pic:spPr bwMode="auto">
+                    <a:xfrm>
+                      <a:off x="0" y="0"/>
+                      <a:ext cx="5022215" cy="8721725"/>
+                    </a:xfrm>
+                    <a:prstGeom prst="rect">
+                      <a:avLst/>
+                    </a:prstGeom>
+                    <a:noFill/>
+                    <a:ln>
+                      <a:noFill/>
+                    </a:ln>
+                  </pic:spPr>
+                </pic:pic>
+              </a:graphicData>
+            </a:graphic>
+            <wp14:sizeRelH relativeFrom="margin">
+              <wp14:pctWidth>0</wp14:pctWidth>
+            </wp14:sizeRelH>
+            <wp14:sizeRelV relativeFrom="margin">
+              <wp14:pctHeight>0</wp14:pctHeight>
+            </wp14:sizeRelV>
+          </wp:anchor>
+        </w:drawing>
+      </w:r>
+      <w:r>
+        <w:rPr>
+          <w:noProof/>
+          <w:lang w:eastAsia="de-CH"/>
+        </w:rPr>
+        <w:br w:type="page"/>
+      </w:r>
+    </w:p>
+    <w:p>
+      <w:pPr>
+        <w:pStyle w:val="berschrift1"/>
+      </w:pPr>
+      <w:bookmarkStart w:id="4" w:name="_GoBack"/>
+      <w:bookmarkEnd w:id="4"/>
+      <w:r>
+        <w:lastRenderedPageBreak/>
         <w:t>MASCOT Grobdesign</w:t>
       </w:r>
       <w:bookmarkEnd w:id="1"/>
@@ -1879,7 +2218,7 @@
     </w:p>
     <w:p/>
     <w:p>
-      <w:bookmarkStart w:id="4" w:name="_Toc371572106"/>
+      <w:bookmarkStart w:id="5" w:name="_Toc371572106"/>
       <w:r>
         <w:t>Für die Grobe Erfassung der Problematik wurde ein MASCOT Design entworfen. Das MASCOT Design stellt die nebenläufigen Abhängigkeiten in einer einfachen und Übersichtlichen Weise dar.</w:t>
       </w:r>
@@ -1891,14 +2230,14 @@
       <w:r>
         <w:t>Diagramm</w:t>
       </w:r>
-      <w:bookmarkEnd w:id="4"/>
+      <w:bookmarkEnd w:id="5"/>
     </w:p>
     <w:p>
       <w:pPr>
         <w:keepNext/>
       </w:pPr>
       <w:r>
-        <w:object w:dxaOrig="9462" w:dyaOrig="4468">
+        <w:object w:dxaOrig="16456" w:dyaOrig="7770">
           <v:shapetype id="_x0000_t75" coordsize="21600,21600" o:spt="75" o:preferrelative="t" path="m@4@5l@4@11@9@11@9@5xe" filled="f" stroked="f">
             <v:stroke joinstyle="miter"/>
             <v:formulas>
@@ -1918,10 +2257,10 @@
             <v:path o:extrusionok="f" gradientshapeok="t" o:connecttype="rect"/>
             <o:lock v:ext="edit" aspectratio="t"/>
           </v:shapetype>
-          <v:shape id="Object 1" o:spid="_x0000_i1025" type="#_x0000_t75" style="width:473.25pt;height:223.5pt;visibility:visible;mso-wrap-style:square" o:ole="">
-            <v:imagedata r:id="rId8" o:title=""/>
+          <v:shape id="_x0000_i1025" type="#_x0000_t75" style="width:472.85pt;height:223.5pt" o:ole="">
+            <v:imagedata r:id="rId10" o:title=""/>
           </v:shape>
-          <o:OLEObject Type="Embed" ProgID="Visio.Drawing.15" ShapeID="Object 1" DrawAspect="Content" ObjectID="_1504030310" r:id="rId9"/>
+          <o:OLEObject Type="Embed" ProgID="Visio.Drawing.15" ShapeID="_x0000_i1025" DrawAspect="Content" ObjectID="_1504465249" r:id="rId11"/>
         </w:object>
       </w:r>
     </w:p>
@@ -1932,22 +2271,35 @@
           <w:lang w:val="fr-CH"/>
         </w:rPr>
       </w:pPr>
-      <w:bookmarkStart w:id="5" w:name="_Toc430288034"/>
+      <w:bookmarkStart w:id="6" w:name="_Toc430288034"/>
       <w:r>
         <w:t xml:space="preserve">Abbildung </w:t>
       </w:r>
-      <w:fldSimple w:instr=" SEQ Abbildung \* ARABIC ">
-        <w:r>
-          <w:rPr>
-            <w:noProof/>
-          </w:rPr>
-          <w:t>1</w:t>
-        </w:r>
-      </w:fldSimple>
+      <w:r>
+        <w:fldChar w:fldCharType="begin"/>
+      </w:r>
+      <w:r>
+        <w:instrText xml:space="preserve"> SEQ Abbildung \* ARABIC </w:instrText>
+      </w:r>
+      <w:r>
+        <w:fldChar w:fldCharType="separate"/>
+      </w:r>
+      <w:r>
+        <w:rPr>
+          <w:noProof/>
+        </w:rPr>
+        <w:t>1</w:t>
+      </w:r>
+      <w:r>
+        <w:rPr>
+          <w:noProof/>
+        </w:rPr>
+        <w:fldChar w:fldCharType="end"/>
+      </w:r>
       <w:r>
         <w:t>: MASCOT Diagramm</w:t>
       </w:r>
-      <w:bookmarkEnd w:id="5"/>
+      <w:bookmarkEnd w:id="6"/>
     </w:p>
     <w:p>
       <w:pPr>
@@ -1960,14 +2312,14 @@
       <w:pPr>
         <w:pStyle w:val="berschrift2"/>
       </w:pPr>
-      <w:bookmarkStart w:id="6" w:name="_Toc371572107"/>
+      <w:bookmarkStart w:id="7" w:name="_Toc371572107"/>
       <w:r>
         <w:t>Aktivitätsbeschreibung</w:t>
       </w:r>
       <w:r>
         <w:t xml:space="preserve"> </w:t>
       </w:r>
-      <w:bookmarkEnd w:id="6"/>
+      <w:bookmarkEnd w:id="7"/>
     </w:p>
     <w:p>
       <w:pPr>
@@ -1979,8 +2331,198 @@
     </w:p>
     <w:p>
       <w:r>
-        <w:t>blalba</w:t>
-      </w:r>
+        <w:t xml:space="preserve">Der Anzeige Prozess wird vom </w:t>
+      </w:r>
+      <w:proofErr w:type="spellStart"/>
+      <w:r>
+        <w:t>QtCreator</w:t>
+      </w:r>
+      <w:proofErr w:type="spellEnd"/>
+      <w:r>
+        <w:t xml:space="preserve"> zur Verfügung gestellt. Er behandelt die Interaktion mit dem Touch und der Anzeige.</w:t>
+      </w:r>
+      <w:r>
+        <w:t xml:space="preserve"> </w:t>
+      </w:r>
+    </w:p>
+    <w:p>
+      <w:pPr>
+        <w:pStyle w:val="Listenabsatz"/>
+        <w:numPr>
+          <w:ilvl w:val="0"/>
+          <w:numId w:val="32"/>
+        </w:numPr>
+      </w:pPr>
+      <w:r>
+        <w:t>Signal C_</w:t>
+      </w:r>
+      <w:r>
+        <w:t>03 [</w:t>
+      </w:r>
+      <w:proofErr w:type="spellStart"/>
+      <w:r>
+        <w:t>resultReady</w:t>
+      </w:r>
+      <w:proofErr w:type="spellEnd"/>
+      <w:r>
+        <w:t>]</w:t>
+      </w:r>
+      <w:r>
+        <w:t>:</w:t>
+      </w:r>
+    </w:p>
+    <w:p>
+      <w:pPr>
+        <w:pStyle w:val="Listenabsatz"/>
+        <w:numPr>
+          <w:ilvl w:val="1"/>
+          <w:numId w:val="32"/>
+        </w:numPr>
+      </w:pPr>
+      <w:r>
+        <w:t>Gewünschte Daten aus P_01 auslesen (</w:t>
+      </w:r>
+      <w:r>
+        <w:t>Gewünschte Daten werden durch das wählen eines Zeitintervalls festgelegt)</w:t>
+      </w:r>
+    </w:p>
+    <w:p>
+      <w:pPr>
+        <w:pStyle w:val="Listenabsatz"/>
+        <w:numPr>
+          <w:ilvl w:val="1"/>
+          <w:numId w:val="32"/>
+        </w:numPr>
+      </w:pPr>
+      <w:r>
+        <w:t xml:space="preserve">Neu </w:t>
+      </w:r>
+      <w:proofErr w:type="spellStart"/>
+      <w:r>
+        <w:t>zeichen</w:t>
+      </w:r>
+      <w:proofErr w:type="spellEnd"/>
+      <w:r>
+        <w:t xml:space="preserve"> des Grafikplots</w:t>
+      </w:r>
+    </w:p>
+    <w:p>
+      <w:pPr>
+        <w:pStyle w:val="Listenabsatz"/>
+        <w:numPr>
+          <w:ilvl w:val="0"/>
+          <w:numId w:val="32"/>
+        </w:numPr>
+      </w:pPr>
+      <w:proofErr w:type="spellStart"/>
+      <w:r>
+        <w:t>Singal</w:t>
+      </w:r>
+      <w:proofErr w:type="spellEnd"/>
+      <w:r>
+        <w:t xml:space="preserve"> C_03 [</w:t>
+      </w:r>
+      <w:proofErr w:type="spellStart"/>
+      <w:r>
+        <w:t>readErrno</w:t>
+      </w:r>
+      <w:proofErr w:type="spellEnd"/>
+      <w:r>
+        <w:t>]</w:t>
+      </w:r>
+    </w:p>
+    <w:p>
+      <w:pPr>
+        <w:pStyle w:val="Listenabsatz"/>
+        <w:numPr>
+          <w:ilvl w:val="1"/>
+          <w:numId w:val="32"/>
+        </w:numPr>
+      </w:pPr>
+      <w:r>
+        <w:t xml:space="preserve">Wenn </w:t>
+      </w:r>
+      <w:proofErr w:type="spellStart"/>
+      <w:r>
+        <w:t>Errno</w:t>
+      </w:r>
+      <w:proofErr w:type="spellEnd"/>
+      <w:r>
+        <w:t xml:space="preserve"> == 200 und </w:t>
+      </w:r>
+      <w:proofErr w:type="spellStart"/>
+      <w:r>
+        <w:t>MsgBox</w:t>
+      </w:r>
+      <w:proofErr w:type="spellEnd"/>
+      <w:r>
+        <w:t xml:space="preserve"> nicht sichtbar:</w:t>
+      </w:r>
+    </w:p>
+    <w:p>
+      <w:pPr>
+        <w:pStyle w:val="Listenabsatz"/>
+        <w:numPr>
+          <w:ilvl w:val="2"/>
+          <w:numId w:val="32"/>
+        </w:numPr>
+      </w:pPr>
+      <w:r>
+        <w:t xml:space="preserve">Zeige </w:t>
+      </w:r>
+      <w:proofErr w:type="spellStart"/>
+      <w:r>
+        <w:t>MsgBox</w:t>
+      </w:r>
+      <w:proofErr w:type="spellEnd"/>
+      <w:r>
+        <w:t xml:space="preserve"> (Information an Users -&gt; USB Knopf muss gedrückt werden)</w:t>
+      </w:r>
+    </w:p>
+    <w:p>
+      <w:pPr>
+        <w:pStyle w:val="Listenabsatz"/>
+        <w:numPr>
+          <w:ilvl w:val="1"/>
+          <w:numId w:val="32"/>
+        </w:numPr>
+      </w:pPr>
+      <w:r>
+        <w:t xml:space="preserve">Wenn </w:t>
+      </w:r>
+      <w:proofErr w:type="spellStart"/>
+      <w:r>
+        <w:t>Errno</w:t>
+      </w:r>
+      <w:proofErr w:type="spellEnd"/>
+      <w:r>
+        <w:t xml:space="preserve"> == 0 und </w:t>
+      </w:r>
+      <w:proofErr w:type="spellStart"/>
+      <w:r>
+        <w:t>MsgBox</w:t>
+      </w:r>
+      <w:proofErr w:type="spellEnd"/>
+      <w:r>
+        <w:t xml:space="preserve"> sichtbar:</w:t>
+      </w:r>
+    </w:p>
+    <w:p>
+      <w:pPr>
+        <w:pStyle w:val="Listenabsatz"/>
+        <w:numPr>
+          <w:ilvl w:val="2"/>
+          <w:numId w:val="32"/>
+        </w:numPr>
+      </w:pPr>
+      <w:r>
+        <w:t xml:space="preserve">Schliesse </w:t>
+      </w:r>
+      <w:proofErr w:type="spellStart"/>
+      <w:r>
+        <w:t>MsgBox</w:t>
+      </w:r>
+      <w:proofErr w:type="spellEnd"/>
     </w:p>
     <w:p>
       <w:pPr>
@@ -1991,22 +2533,406 @@
       </w:r>
     </w:p>
     <w:p>
-      <w:r>
-        <w:t>balbal</w:t>
-      </w:r>
-    </w:p>
+      <w:pPr>
+        <w:pStyle w:val="Listenabsatz"/>
+        <w:numPr>
+          <w:ilvl w:val="0"/>
+          <w:numId w:val="34"/>
+        </w:numPr>
+      </w:pPr>
+      <w:r>
+        <w:t>Lese Daten aus C_04a</w:t>
+      </w:r>
+    </w:p>
+    <w:p>
+      <w:pPr>
+        <w:pStyle w:val="Listenabsatz"/>
+        <w:numPr>
+          <w:ilvl w:val="1"/>
+          <w:numId w:val="32"/>
+        </w:numPr>
+      </w:pPr>
+      <w:r>
+        <w:t>Wenn Daten vorhanden</w:t>
+      </w:r>
+      <w:r>
+        <w:t>:</w:t>
+      </w:r>
+    </w:p>
+    <w:p>
+      <w:pPr>
+        <w:pStyle w:val="Listenabsatz"/>
+        <w:numPr>
+          <w:ilvl w:val="2"/>
+          <w:numId w:val="32"/>
+        </w:numPr>
+      </w:pPr>
+      <w:r>
+        <w:t xml:space="preserve">Ist Datensatz </w:t>
+      </w:r>
+      <w:proofErr w:type="spellStart"/>
+      <w:r>
+        <w:t>CurrentData</w:t>
+      </w:r>
+      <w:proofErr w:type="spellEnd"/>
+      <w:r>
+        <w:t>, lese P_02 und schreibe P_01 (Datenbank)</w:t>
+      </w:r>
+    </w:p>
+    <w:p>
+      <w:pPr>
+        <w:pStyle w:val="Listenabsatz"/>
+        <w:numPr>
+          <w:ilvl w:val="2"/>
+          <w:numId w:val="32"/>
+        </w:numPr>
+      </w:pPr>
+      <w:r>
+        <w:t xml:space="preserve">Ist Datensatz </w:t>
+      </w:r>
+      <w:proofErr w:type="spellStart"/>
+      <w:r>
+        <w:t>HistoryData</w:t>
+      </w:r>
+      <w:proofErr w:type="spellEnd"/>
+      <w:r>
+        <w:t xml:space="preserve">, </w:t>
+      </w:r>
+      <w:r>
+        <w:t>schreibe Daten in P_</w:t>
+      </w:r>
+      <w:r>
+        <w:t>01</w:t>
+      </w:r>
+    </w:p>
+    <w:p>
+      <w:pPr>
+        <w:pStyle w:val="Listenabsatz"/>
+        <w:numPr>
+          <w:ilvl w:val="2"/>
+          <w:numId w:val="32"/>
+        </w:numPr>
+      </w:pPr>
+      <w:r>
+        <w:t>Schreibe</w:t>
+      </w:r>
+      <w:r>
+        <w:t xml:space="preserve"> C_03[</w:t>
+      </w:r>
+      <w:proofErr w:type="spellStart"/>
+      <w:r>
+        <w:t>resultReady</w:t>
+      </w:r>
+      <w:proofErr w:type="spellEnd"/>
+      <w:r>
+        <w:t>]</w:t>
+      </w:r>
+    </w:p>
+    <w:p>
+      <w:pPr>
+        <w:pStyle w:val="Listenabsatz"/>
+        <w:numPr>
+          <w:ilvl w:val="1"/>
+          <w:numId w:val="32"/>
+        </w:numPr>
+      </w:pPr>
+      <w:r>
+        <w:t xml:space="preserve">Wenn </w:t>
+      </w:r>
+      <w:proofErr w:type="spellStart"/>
+      <w:r>
+        <w:t>Errno</w:t>
+      </w:r>
+      <w:proofErr w:type="spellEnd"/>
+      <w:r>
+        <w:t xml:space="preserve"> gesetzt</w:t>
+      </w:r>
+    </w:p>
+    <w:p>
+      <w:pPr>
+        <w:pStyle w:val="Listenabsatz"/>
+        <w:numPr>
+          <w:ilvl w:val="2"/>
+          <w:numId w:val="32"/>
+        </w:numPr>
+      </w:pPr>
+      <w:r>
+        <w:t>Schreibe C_03[</w:t>
+      </w:r>
+      <w:proofErr w:type="spellStart"/>
+      <w:r>
+        <w:t>readErrno</w:t>
+      </w:r>
+      <w:proofErr w:type="spellEnd"/>
+      <w:r>
+        <w:t>]</w:t>
+      </w:r>
+    </w:p>
+    <w:p>
+      <w:pPr>
+        <w:pStyle w:val="Listenabsatz"/>
+        <w:numPr>
+          <w:ilvl w:val="1"/>
+          <w:numId w:val="34"/>
+        </w:numPr>
+      </w:pPr>
+      <w:r>
+        <w:t>Wenn keine Daten</w:t>
+      </w:r>
+      <w:r>
+        <w:t xml:space="preserve"> </w:t>
+      </w:r>
+      <w:r>
+        <w:t>vorhanden</w:t>
+      </w:r>
+      <w:r>
+        <w:t xml:space="preserve"> </w:t>
+      </w:r>
+      <w:r>
+        <w:t xml:space="preserve">und kein </w:t>
+      </w:r>
+      <w:proofErr w:type="spellStart"/>
+      <w:r>
+        <w:t>Errno</w:t>
+      </w:r>
+      <w:proofErr w:type="spellEnd"/>
+      <w:r>
+        <w:t xml:space="preserve"> gesetzt</w:t>
+      </w:r>
+      <w:r>
+        <w:t>, fahre fort</w:t>
+      </w:r>
+    </w:p>
+    <w:p>
+      <w:pPr>
+        <w:pStyle w:val="Listenabsatz"/>
+        <w:numPr>
+          <w:ilvl w:val="0"/>
+          <w:numId w:val="34"/>
+        </w:numPr>
+      </w:pPr>
+      <w:r>
+        <w:t xml:space="preserve">Setze </w:t>
+      </w:r>
+      <w:proofErr w:type="spellStart"/>
+      <w:r>
+        <w:t>Timer</w:t>
+      </w:r>
+      <w:proofErr w:type="spellEnd"/>
+      <w:r>
+        <w:t xml:space="preserve"> (TS C_06a, </w:t>
+      </w:r>
+      <w:proofErr w:type="spellStart"/>
+      <w:r>
+        <w:t>selbswiederholend</w:t>
+      </w:r>
+      <w:proofErr w:type="spellEnd"/>
+      <w:r>
+        <w:t>)</w:t>
+      </w:r>
+    </w:p>
+    <w:p>
+      <w:pPr>
+        <w:pStyle w:val="Listenabsatz"/>
+        <w:numPr>
+          <w:ilvl w:val="1"/>
+          <w:numId w:val="34"/>
+        </w:numPr>
+      </w:pPr>
+      <w:r>
+        <w:lastRenderedPageBreak/>
+        <w:t xml:space="preserve">Bei </w:t>
+      </w:r>
+      <w:proofErr w:type="spellStart"/>
+      <w:r>
+        <w:t>Timer</w:t>
+      </w:r>
+      <w:proofErr w:type="spellEnd"/>
+      <w:r>
+        <w:t xml:space="preserve"> Event C_06b:</w:t>
+      </w:r>
+    </w:p>
+    <w:p>
+      <w:pPr>
+        <w:pStyle w:val="Listenabsatz"/>
+        <w:numPr>
+          <w:ilvl w:val="2"/>
+          <w:numId w:val="34"/>
+        </w:numPr>
+      </w:pPr>
+      <w:r>
+        <w:t>Lese Daten aus C_04a</w:t>
+      </w:r>
+      <w:r>
+        <w:t xml:space="preserve"> und verarbeite nach obigem Schema</w:t>
+      </w:r>
+    </w:p>
+    <w:p/>
     <w:p>
       <w:pPr>
         <w:pStyle w:val="berschrift3"/>
       </w:pPr>
       <w:r>
-        <w:lastRenderedPageBreak/>
         <w:t>Treiber A_03</w:t>
       </w:r>
     </w:p>
     <w:p>
-      <w:r>
-        <w:t>foo</w:t>
+      <w:pPr>
+        <w:pStyle w:val="Listenabsatz"/>
+        <w:numPr>
+          <w:ilvl w:val="0"/>
+          <w:numId w:val="35"/>
+        </w:numPr>
+      </w:pPr>
+      <w:r>
+        <w:t>Lese C_04b</w:t>
+      </w:r>
+    </w:p>
+    <w:p>
+      <w:pPr>
+        <w:pStyle w:val="Listenabsatz"/>
+        <w:numPr>
+          <w:ilvl w:val="1"/>
+          <w:numId w:val="35"/>
+        </w:numPr>
+      </w:pPr>
+      <w:r>
+        <w:t>Wenn leer, fahre fort</w:t>
+      </w:r>
+    </w:p>
+    <w:p>
+      <w:pPr>
+        <w:pStyle w:val="Listenabsatz"/>
+        <w:numPr>
+          <w:ilvl w:val="1"/>
+          <w:numId w:val="35"/>
+        </w:numPr>
+        <w:rPr>
+          <w:lang w:val="en-US"/>
+        </w:rPr>
+      </w:pPr>
+      <w:r>
+        <w:rPr>
+          <w:lang w:val="en-US"/>
+        </w:rPr>
+        <w:t xml:space="preserve">Parse </w:t>
+      </w:r>
+      <w:proofErr w:type="spellStart"/>
+      <w:r>
+        <w:rPr>
+          <w:lang w:val="en-US"/>
+        </w:rPr>
+        <w:t>Config</w:t>
+      </w:r>
+      <w:proofErr w:type="spellEnd"/>
+      <w:r>
+        <w:rPr>
+          <w:lang w:val="en-US"/>
+        </w:rPr>
+        <w:t xml:space="preserve"> Data (last index, alarm data)</w:t>
+      </w:r>
+    </w:p>
+    <w:p>
+      <w:pPr>
+        <w:pStyle w:val="Listenabsatz"/>
+        <w:numPr>
+          <w:ilvl w:val="0"/>
+          <w:numId w:val="35"/>
+        </w:numPr>
+        <w:rPr>
+          <w:lang w:val="en-US"/>
+        </w:rPr>
+      </w:pPr>
+      <w:proofErr w:type="spellStart"/>
+      <w:r>
+        <w:rPr>
+          <w:lang w:val="en-US"/>
+        </w:rPr>
+        <w:t>Schreibe</w:t>
+      </w:r>
+      <w:proofErr w:type="spellEnd"/>
+      <w:r>
+        <w:rPr>
+          <w:lang w:val="en-US"/>
+        </w:rPr>
+        <w:t xml:space="preserve"> C_05b (Request)</w:t>
+      </w:r>
+    </w:p>
+    <w:p>
+      <w:pPr>
+        <w:pStyle w:val="Listenabsatz"/>
+        <w:numPr>
+          <w:ilvl w:val="0"/>
+          <w:numId w:val="35"/>
+        </w:numPr>
+        <w:rPr>
+          <w:lang w:val="en-US"/>
+        </w:rPr>
+      </w:pPr>
+      <w:r>
+        <w:rPr>
+          <w:lang w:val="en-US"/>
+        </w:rPr>
+        <w:t>Lese C_05a</w:t>
+      </w:r>
+    </w:p>
+    <w:p>
+      <w:pPr>
+        <w:pStyle w:val="Listenabsatz"/>
+        <w:numPr>
+          <w:ilvl w:val="1"/>
+          <w:numId w:val="35"/>
+        </w:numPr>
+      </w:pPr>
+      <w:r>
+        <w:t xml:space="preserve">Wenn Daten  == </w:t>
+      </w:r>
+      <w:proofErr w:type="spellStart"/>
+      <w:r>
+        <w:t>HistoryData</w:t>
+      </w:r>
+      <w:proofErr w:type="spellEnd"/>
+      <w:r>
+        <w:t xml:space="preserve"> oder </w:t>
+      </w:r>
+      <w:proofErr w:type="spellStart"/>
+      <w:r>
+        <w:t>CurrentData</w:t>
+      </w:r>
+      <w:proofErr w:type="spellEnd"/>
+      <w:r>
+        <w:t xml:space="preserve">, schreibe Daten in </w:t>
+      </w:r>
+      <w:r>
+        <w:t>C_04a</w:t>
+      </w:r>
+    </w:p>
+    <w:p>
+      <w:pPr>
+        <w:pStyle w:val="Listenabsatz"/>
+        <w:numPr>
+          <w:ilvl w:val="1"/>
+          <w:numId w:val="35"/>
+        </w:numPr>
+      </w:pPr>
+      <w:r>
+        <w:t xml:space="preserve">Wenn Daten == </w:t>
+      </w:r>
+      <w:proofErr w:type="spellStart"/>
+      <w:r>
+        <w:t>error</w:t>
+      </w:r>
+      <w:proofErr w:type="spellEnd"/>
+      <w:r>
+        <w:t xml:space="preserve">, schreibe </w:t>
+      </w:r>
+      <w:proofErr w:type="spellStart"/>
+      <w:r>
+        <w:t>errno</w:t>
+      </w:r>
+      <w:proofErr w:type="spellEnd"/>
+      <w:r>
+        <w:t xml:space="preserve"> in C_04a</w:t>
       </w:r>
     </w:p>
     <w:p>
@@ -2019,20 +2945,33 @@
     </w:p>
     <w:p>
       <w:r>
-        <w:t>bar</w:t>
+        <w:t>Der Prozess „Uhr“ ist vom System bereitgestellt und dient nur zur Vervollständigung des Designs</w:t>
       </w:r>
     </w:p>
     <w:p>
       <w:pPr>
         <w:pStyle w:val="berschrift3"/>
       </w:pPr>
-      <w:r>
-        <w:t>Timer A_05</w:t>
-      </w:r>
-    </w:p>
-    <w:p>
-      <w:r>
-        <w:t>sdf</w:t>
+      <w:proofErr w:type="spellStart"/>
+      <w:r>
+        <w:t>Timer</w:t>
+      </w:r>
+      <w:proofErr w:type="spellEnd"/>
+      <w:r>
+        <w:t xml:space="preserve"> A_05</w:t>
+      </w:r>
+    </w:p>
+    <w:p>
+      <w:r>
+        <w:t>Der Prozess „</w:t>
+      </w:r>
+      <w:proofErr w:type="spellStart"/>
+      <w:r>
+        <w:t>Timer</w:t>
+      </w:r>
+      <w:proofErr w:type="spellEnd"/>
+      <w:r>
+        <w:t>“ wird von QT Framework bereitgestellt und dient nur zur Vervollständigung des Designs</w:t>
       </w:r>
     </w:p>
     <w:p/>
@@ -2041,12 +2980,10 @@
       <w:pPr>
         <w:pStyle w:val="berschrift1"/>
       </w:pPr>
-      <w:bookmarkStart w:id="7" w:name="_Toc371572108"/>
+      <w:bookmarkStart w:id="8" w:name="_Toc371572108"/>
       <w:r>
         <w:t>Überschrift 1</w:t>
       </w:r>
-      <w:bookmarkStart w:id="8" w:name="_GoBack"/>
-      <w:bookmarkEnd w:id="7"/>
       <w:bookmarkEnd w:id="8"/>
     </w:p>
     <w:p>
@@ -2118,13 +3055,755 @@
     </w:p>
     <w:p>
       <w:r>
-        <w:t xml:space="preserve">Duis autem vel eum iriure dolor in hendrerit in vulputate velit esse molestie consequat, vel illum dolore eu feugiat nulla facilisis at vero eros et accumsan et iusto odio dignissim qui blandit praesent luptatum zzril delenit augue duis dolore te feugait nulla facilisi. Lorem ipsum dolor sit amet, consectetuer adipiscing elit, sed diam nonummy nibh euismod tincidunt ut laoreet dolore magna aliquam erat volutpat. </w:t>
+        <w:t xml:space="preserve">Duis </w:t>
+      </w:r>
+      <w:proofErr w:type="spellStart"/>
+      <w:r>
+        <w:t>autem</w:t>
+      </w:r>
+      <w:proofErr w:type="spellEnd"/>
+      <w:r>
+        <w:t xml:space="preserve"> </w:t>
+      </w:r>
+      <w:proofErr w:type="spellStart"/>
+      <w:r>
+        <w:t>vel</w:t>
+      </w:r>
+      <w:proofErr w:type="spellEnd"/>
+      <w:r>
+        <w:t xml:space="preserve"> </w:t>
+      </w:r>
+      <w:proofErr w:type="spellStart"/>
+      <w:r>
+        <w:t>eum</w:t>
+      </w:r>
+      <w:proofErr w:type="spellEnd"/>
+      <w:r>
+        <w:t xml:space="preserve"> </w:t>
+      </w:r>
+      <w:proofErr w:type="spellStart"/>
+      <w:r>
+        <w:t>iriure</w:t>
+      </w:r>
+      <w:proofErr w:type="spellEnd"/>
+      <w:r>
+        <w:t xml:space="preserve"> </w:t>
+      </w:r>
+      <w:proofErr w:type="spellStart"/>
+      <w:r>
+        <w:t>dolor</w:t>
+      </w:r>
+      <w:proofErr w:type="spellEnd"/>
+      <w:r>
+        <w:t xml:space="preserve"> in </w:t>
+      </w:r>
+      <w:proofErr w:type="spellStart"/>
+      <w:r>
+        <w:t>hendrerit</w:t>
+      </w:r>
+      <w:proofErr w:type="spellEnd"/>
+      <w:r>
+        <w:t xml:space="preserve"> in </w:t>
+      </w:r>
+      <w:proofErr w:type="spellStart"/>
+      <w:r>
+        <w:t>vulputate</w:t>
+      </w:r>
+      <w:proofErr w:type="spellEnd"/>
+      <w:r>
+        <w:t xml:space="preserve"> </w:t>
+      </w:r>
+      <w:proofErr w:type="spellStart"/>
+      <w:r>
+        <w:t>velit</w:t>
+      </w:r>
+      <w:proofErr w:type="spellEnd"/>
+      <w:r>
+        <w:t xml:space="preserve"> esse </w:t>
+      </w:r>
+      <w:proofErr w:type="spellStart"/>
+      <w:r>
+        <w:t>molestie</w:t>
+      </w:r>
+      <w:proofErr w:type="spellEnd"/>
+      <w:r>
+        <w:t xml:space="preserve"> </w:t>
+      </w:r>
+      <w:proofErr w:type="spellStart"/>
+      <w:r>
+        <w:t>consequat</w:t>
+      </w:r>
+      <w:proofErr w:type="spellEnd"/>
+      <w:r>
+        <w:t xml:space="preserve">, </w:t>
+      </w:r>
+      <w:proofErr w:type="spellStart"/>
+      <w:r>
+        <w:t>vel</w:t>
+      </w:r>
+      <w:proofErr w:type="spellEnd"/>
+      <w:r>
+        <w:t xml:space="preserve"> </w:t>
+      </w:r>
+      <w:proofErr w:type="spellStart"/>
+      <w:r>
+        <w:t>illum</w:t>
+      </w:r>
+      <w:proofErr w:type="spellEnd"/>
+      <w:r>
+        <w:t xml:space="preserve"> </w:t>
+      </w:r>
+      <w:proofErr w:type="spellStart"/>
+      <w:r>
+        <w:t>dolore</w:t>
+      </w:r>
+      <w:proofErr w:type="spellEnd"/>
+      <w:r>
+        <w:t xml:space="preserve"> </w:t>
+      </w:r>
+      <w:proofErr w:type="spellStart"/>
+      <w:r>
+        <w:t>eu</w:t>
+      </w:r>
+      <w:proofErr w:type="spellEnd"/>
+      <w:r>
+        <w:t xml:space="preserve"> </w:t>
+      </w:r>
+      <w:proofErr w:type="spellStart"/>
+      <w:r>
+        <w:t>feugiat</w:t>
+      </w:r>
+      <w:proofErr w:type="spellEnd"/>
+      <w:r>
+        <w:t xml:space="preserve"> </w:t>
+      </w:r>
+      <w:proofErr w:type="spellStart"/>
+      <w:r>
+        <w:t>nulla</w:t>
+      </w:r>
+      <w:proofErr w:type="spellEnd"/>
+      <w:r>
+        <w:t xml:space="preserve"> </w:t>
+      </w:r>
+      <w:proofErr w:type="spellStart"/>
+      <w:r>
+        <w:t>facilisis</w:t>
+      </w:r>
+      <w:proofErr w:type="spellEnd"/>
+      <w:r>
+        <w:t xml:space="preserve"> at </w:t>
+      </w:r>
+      <w:proofErr w:type="spellStart"/>
+      <w:r>
+        <w:t>vero</w:t>
+      </w:r>
+      <w:proofErr w:type="spellEnd"/>
+      <w:r>
+        <w:t xml:space="preserve"> </w:t>
+      </w:r>
+      <w:proofErr w:type="spellStart"/>
+      <w:r>
+        <w:t>eros</w:t>
+      </w:r>
+      <w:proofErr w:type="spellEnd"/>
+      <w:r>
+        <w:t xml:space="preserve"> et </w:t>
+      </w:r>
+      <w:proofErr w:type="spellStart"/>
+      <w:r>
+        <w:t>accumsan</w:t>
+      </w:r>
+      <w:proofErr w:type="spellEnd"/>
+      <w:r>
+        <w:t xml:space="preserve"> et </w:t>
+      </w:r>
+      <w:proofErr w:type="spellStart"/>
+      <w:r>
+        <w:t>iusto</w:t>
+      </w:r>
+      <w:proofErr w:type="spellEnd"/>
+      <w:r>
+        <w:t xml:space="preserve"> </w:t>
+      </w:r>
+      <w:proofErr w:type="spellStart"/>
+      <w:r>
+        <w:t>odio</w:t>
+      </w:r>
+      <w:proofErr w:type="spellEnd"/>
+      <w:r>
+        <w:t xml:space="preserve"> </w:t>
+      </w:r>
+      <w:proofErr w:type="spellStart"/>
+      <w:r>
+        <w:t>dignissim</w:t>
+      </w:r>
+      <w:proofErr w:type="spellEnd"/>
+      <w:r>
+        <w:t xml:space="preserve"> </w:t>
+      </w:r>
+      <w:proofErr w:type="spellStart"/>
+      <w:r>
+        <w:t>qui</w:t>
+      </w:r>
+      <w:proofErr w:type="spellEnd"/>
+      <w:r>
+        <w:t xml:space="preserve"> </w:t>
+      </w:r>
+      <w:proofErr w:type="spellStart"/>
+      <w:r>
+        <w:t>blandit</w:t>
+      </w:r>
+      <w:proofErr w:type="spellEnd"/>
+      <w:r>
+        <w:t xml:space="preserve"> </w:t>
+      </w:r>
+      <w:proofErr w:type="spellStart"/>
+      <w:r>
+        <w:t>praesent</w:t>
+      </w:r>
+      <w:proofErr w:type="spellEnd"/>
+      <w:r>
+        <w:t xml:space="preserve"> </w:t>
+      </w:r>
+      <w:proofErr w:type="spellStart"/>
+      <w:r>
+        <w:t>luptatum</w:t>
+      </w:r>
+      <w:proofErr w:type="spellEnd"/>
+      <w:r>
+        <w:t xml:space="preserve"> </w:t>
+      </w:r>
+      <w:proofErr w:type="spellStart"/>
+      <w:r>
+        <w:t>zzril</w:t>
+      </w:r>
+      <w:proofErr w:type="spellEnd"/>
+      <w:r>
+        <w:t xml:space="preserve"> </w:t>
+      </w:r>
+      <w:proofErr w:type="spellStart"/>
+      <w:r>
+        <w:t>delenit</w:t>
+      </w:r>
+      <w:proofErr w:type="spellEnd"/>
+      <w:r>
+        <w:t xml:space="preserve"> </w:t>
+      </w:r>
+      <w:proofErr w:type="spellStart"/>
+      <w:r>
+        <w:t>augue</w:t>
+      </w:r>
+      <w:proofErr w:type="spellEnd"/>
+      <w:r>
+        <w:t xml:space="preserve"> </w:t>
+      </w:r>
+      <w:proofErr w:type="spellStart"/>
+      <w:r>
+        <w:t>duis</w:t>
+      </w:r>
+      <w:proofErr w:type="spellEnd"/>
+      <w:r>
+        <w:t xml:space="preserve"> </w:t>
+      </w:r>
+      <w:proofErr w:type="spellStart"/>
+      <w:r>
+        <w:t>dolore</w:t>
+      </w:r>
+      <w:proofErr w:type="spellEnd"/>
+      <w:r>
+        <w:t xml:space="preserve"> </w:t>
+      </w:r>
+      <w:proofErr w:type="spellStart"/>
+      <w:r>
+        <w:t>te</w:t>
+      </w:r>
+      <w:proofErr w:type="spellEnd"/>
+      <w:r>
+        <w:t xml:space="preserve"> </w:t>
+      </w:r>
+      <w:proofErr w:type="spellStart"/>
+      <w:r>
+        <w:t>feugait</w:t>
+      </w:r>
+      <w:proofErr w:type="spellEnd"/>
+      <w:r>
+        <w:t xml:space="preserve"> </w:t>
+      </w:r>
+      <w:proofErr w:type="spellStart"/>
+      <w:r>
+        <w:t>nulla</w:t>
+      </w:r>
+      <w:proofErr w:type="spellEnd"/>
+      <w:r>
+        <w:t xml:space="preserve"> </w:t>
+      </w:r>
+      <w:proofErr w:type="spellStart"/>
+      <w:r>
+        <w:t>facilisi</w:t>
+      </w:r>
+      <w:proofErr w:type="spellEnd"/>
+      <w:r>
+        <w:t xml:space="preserve">. </w:t>
+      </w:r>
+      <w:proofErr w:type="spellStart"/>
+      <w:r>
+        <w:t>Lorem</w:t>
+      </w:r>
+      <w:proofErr w:type="spellEnd"/>
+      <w:r>
+        <w:t xml:space="preserve"> </w:t>
+      </w:r>
+      <w:proofErr w:type="spellStart"/>
+      <w:r>
+        <w:t>ipsum</w:t>
+      </w:r>
+      <w:proofErr w:type="spellEnd"/>
+      <w:r>
+        <w:t xml:space="preserve"> </w:t>
+      </w:r>
+      <w:proofErr w:type="spellStart"/>
+      <w:r>
+        <w:t>dolor</w:t>
+      </w:r>
+      <w:proofErr w:type="spellEnd"/>
+      <w:r>
+        <w:t xml:space="preserve"> </w:t>
+      </w:r>
+      <w:proofErr w:type="spellStart"/>
+      <w:r>
+        <w:t>sit</w:t>
+      </w:r>
+      <w:proofErr w:type="spellEnd"/>
+      <w:r>
+        <w:t xml:space="preserve"> </w:t>
+      </w:r>
+      <w:proofErr w:type="spellStart"/>
+      <w:r>
+        <w:t>amet</w:t>
+      </w:r>
+      <w:proofErr w:type="spellEnd"/>
+      <w:r>
+        <w:t xml:space="preserve">, </w:t>
+      </w:r>
+      <w:proofErr w:type="spellStart"/>
+      <w:r>
+        <w:t>consectetuer</w:t>
+      </w:r>
+      <w:proofErr w:type="spellEnd"/>
+      <w:r>
+        <w:t xml:space="preserve"> </w:t>
+      </w:r>
+      <w:proofErr w:type="spellStart"/>
+      <w:r>
+        <w:t>adipiscing</w:t>
+      </w:r>
+      <w:proofErr w:type="spellEnd"/>
+      <w:r>
+        <w:t xml:space="preserve"> </w:t>
+      </w:r>
+      <w:proofErr w:type="spellStart"/>
+      <w:r>
+        <w:t>elit</w:t>
+      </w:r>
+      <w:proofErr w:type="spellEnd"/>
+      <w:r>
+        <w:t xml:space="preserve">, </w:t>
+      </w:r>
+      <w:proofErr w:type="spellStart"/>
+      <w:r>
+        <w:t>sed</w:t>
+      </w:r>
+      <w:proofErr w:type="spellEnd"/>
+      <w:r>
+        <w:t xml:space="preserve"> </w:t>
+      </w:r>
+      <w:proofErr w:type="spellStart"/>
+      <w:r>
+        <w:t>diam</w:t>
+      </w:r>
+      <w:proofErr w:type="spellEnd"/>
+      <w:r>
+        <w:t xml:space="preserve"> </w:t>
+      </w:r>
+      <w:proofErr w:type="spellStart"/>
+      <w:r>
+        <w:t>nonummy</w:t>
+      </w:r>
+      <w:proofErr w:type="spellEnd"/>
+      <w:r>
+        <w:t xml:space="preserve"> </w:t>
+      </w:r>
+      <w:proofErr w:type="spellStart"/>
+      <w:r>
+        <w:t>nibh</w:t>
+      </w:r>
+      <w:proofErr w:type="spellEnd"/>
+      <w:r>
+        <w:t xml:space="preserve"> </w:t>
+      </w:r>
+      <w:proofErr w:type="spellStart"/>
+      <w:r>
+        <w:t>euismod</w:t>
+      </w:r>
+      <w:proofErr w:type="spellEnd"/>
+      <w:r>
+        <w:t xml:space="preserve"> </w:t>
+      </w:r>
+      <w:proofErr w:type="spellStart"/>
+      <w:r>
+        <w:t>tincidunt</w:t>
+      </w:r>
+      <w:proofErr w:type="spellEnd"/>
+      <w:r>
+        <w:t xml:space="preserve"> </w:t>
+      </w:r>
+      <w:proofErr w:type="spellStart"/>
+      <w:r>
+        <w:t>ut</w:t>
+      </w:r>
+      <w:proofErr w:type="spellEnd"/>
+      <w:r>
+        <w:t xml:space="preserve"> </w:t>
+      </w:r>
+      <w:proofErr w:type="spellStart"/>
+      <w:r>
+        <w:t>laoreet</w:t>
+      </w:r>
+      <w:proofErr w:type="spellEnd"/>
+      <w:r>
+        <w:t xml:space="preserve"> </w:t>
+      </w:r>
+      <w:proofErr w:type="spellStart"/>
+      <w:r>
+        <w:t>dolore</w:t>
+      </w:r>
+      <w:proofErr w:type="spellEnd"/>
+      <w:r>
+        <w:t xml:space="preserve"> magna </w:t>
+      </w:r>
+      <w:proofErr w:type="spellStart"/>
+      <w:r>
+        <w:t>aliquam</w:t>
+      </w:r>
+      <w:proofErr w:type="spellEnd"/>
+      <w:r>
+        <w:t xml:space="preserve"> </w:t>
+      </w:r>
+      <w:proofErr w:type="spellStart"/>
+      <w:r>
+        <w:t>erat</w:t>
+      </w:r>
+      <w:proofErr w:type="spellEnd"/>
+      <w:r>
+        <w:t xml:space="preserve"> </w:t>
+      </w:r>
+      <w:proofErr w:type="spellStart"/>
+      <w:r>
+        <w:t>volutpat</w:t>
+      </w:r>
+      <w:proofErr w:type="spellEnd"/>
+      <w:r>
+        <w:t xml:space="preserve">. </w:t>
       </w:r>
     </w:p>
     <w:p/>
     <w:p>
       <w:r>
-        <w:t xml:space="preserve">Ut wisi enim ad minim veniam, quis nostrud exerci tation ullamcorper suscipit lobortis nisl ut aliquip ex ea commodo consequat. Duis autem vel eum iriure dolor in hendrerit in vulputate velit. </w:t>
+        <w:rPr>
+          <w:lang w:val="fr-CH"/>
+        </w:rPr>
+        <w:t xml:space="preserve">Ut </w:t>
+      </w:r>
+      <w:proofErr w:type="spellStart"/>
+      <w:r>
+        <w:rPr>
+          <w:lang w:val="fr-CH"/>
+        </w:rPr>
+        <w:t>wisi</w:t>
+      </w:r>
+      <w:proofErr w:type="spellEnd"/>
+      <w:r>
+        <w:rPr>
+          <w:lang w:val="fr-CH"/>
+        </w:rPr>
+        <w:t xml:space="preserve"> </w:t>
+      </w:r>
+      <w:proofErr w:type="spellStart"/>
+      <w:r>
+        <w:rPr>
+          <w:lang w:val="fr-CH"/>
+        </w:rPr>
+        <w:t>enim</w:t>
+      </w:r>
+      <w:proofErr w:type="spellEnd"/>
+      <w:r>
+        <w:rPr>
+          <w:lang w:val="fr-CH"/>
+        </w:rPr>
+        <w:t xml:space="preserve"> ad </w:t>
+      </w:r>
+      <w:proofErr w:type="spellStart"/>
+      <w:r>
+        <w:rPr>
+          <w:lang w:val="fr-CH"/>
+        </w:rPr>
+        <w:t>minim</w:t>
+      </w:r>
+      <w:proofErr w:type="spellEnd"/>
+      <w:r>
+        <w:rPr>
+          <w:lang w:val="fr-CH"/>
+        </w:rPr>
+        <w:t xml:space="preserve"> </w:t>
+      </w:r>
+      <w:proofErr w:type="spellStart"/>
+      <w:r>
+        <w:rPr>
+          <w:lang w:val="fr-CH"/>
+        </w:rPr>
+        <w:t>veniam</w:t>
+      </w:r>
+      <w:proofErr w:type="spellEnd"/>
+      <w:r>
+        <w:rPr>
+          <w:lang w:val="fr-CH"/>
+        </w:rPr>
+        <w:t xml:space="preserve">, </w:t>
+      </w:r>
+      <w:proofErr w:type="spellStart"/>
+      <w:r>
+        <w:rPr>
+          <w:lang w:val="fr-CH"/>
+        </w:rPr>
+        <w:t>quis</w:t>
+      </w:r>
+      <w:proofErr w:type="spellEnd"/>
+      <w:r>
+        <w:rPr>
+          <w:lang w:val="fr-CH"/>
+        </w:rPr>
+        <w:t xml:space="preserve"> </w:t>
+      </w:r>
+      <w:proofErr w:type="spellStart"/>
+      <w:r>
+        <w:rPr>
+          <w:lang w:val="fr-CH"/>
+        </w:rPr>
+        <w:t>nostrud</w:t>
+      </w:r>
+      <w:proofErr w:type="spellEnd"/>
+      <w:r>
+        <w:rPr>
+          <w:lang w:val="fr-CH"/>
+        </w:rPr>
+        <w:t xml:space="preserve"> </w:t>
+      </w:r>
+      <w:proofErr w:type="spellStart"/>
+      <w:r>
+        <w:rPr>
+          <w:lang w:val="fr-CH"/>
+        </w:rPr>
+        <w:t>exerci</w:t>
+      </w:r>
+      <w:proofErr w:type="spellEnd"/>
+      <w:r>
+        <w:rPr>
+          <w:lang w:val="fr-CH"/>
+        </w:rPr>
+        <w:t xml:space="preserve"> </w:t>
+      </w:r>
+      <w:proofErr w:type="spellStart"/>
+      <w:r>
+        <w:rPr>
+          <w:lang w:val="fr-CH"/>
+        </w:rPr>
+        <w:t>tation</w:t>
+      </w:r>
+      <w:proofErr w:type="spellEnd"/>
+      <w:r>
+        <w:rPr>
+          <w:lang w:val="fr-CH"/>
+        </w:rPr>
+        <w:t xml:space="preserve"> </w:t>
+      </w:r>
+      <w:proofErr w:type="spellStart"/>
+      <w:r>
+        <w:rPr>
+          <w:lang w:val="fr-CH"/>
+        </w:rPr>
+        <w:t>ullamcorper</w:t>
+      </w:r>
+      <w:proofErr w:type="spellEnd"/>
+      <w:r>
+        <w:rPr>
+          <w:lang w:val="fr-CH"/>
+        </w:rPr>
+        <w:t xml:space="preserve"> </w:t>
+      </w:r>
+      <w:proofErr w:type="spellStart"/>
+      <w:r>
+        <w:rPr>
+          <w:lang w:val="fr-CH"/>
+        </w:rPr>
+        <w:t>suscipit</w:t>
+      </w:r>
+      <w:proofErr w:type="spellEnd"/>
+      <w:r>
+        <w:rPr>
+          <w:lang w:val="fr-CH"/>
+        </w:rPr>
+        <w:t xml:space="preserve"> </w:t>
+      </w:r>
+      <w:proofErr w:type="spellStart"/>
+      <w:r>
+        <w:rPr>
+          <w:lang w:val="fr-CH"/>
+        </w:rPr>
+        <w:t>lobortis</w:t>
+      </w:r>
+      <w:proofErr w:type="spellEnd"/>
+      <w:r>
+        <w:rPr>
+          <w:lang w:val="fr-CH"/>
+        </w:rPr>
+        <w:t xml:space="preserve"> </w:t>
+      </w:r>
+      <w:proofErr w:type="spellStart"/>
+      <w:r>
+        <w:rPr>
+          <w:lang w:val="fr-CH"/>
+        </w:rPr>
+        <w:t>nisl</w:t>
+      </w:r>
+      <w:proofErr w:type="spellEnd"/>
+      <w:r>
+        <w:rPr>
+          <w:lang w:val="fr-CH"/>
+        </w:rPr>
+        <w:t xml:space="preserve"> ut </w:t>
+      </w:r>
+      <w:proofErr w:type="spellStart"/>
+      <w:r>
+        <w:rPr>
+          <w:lang w:val="fr-CH"/>
+        </w:rPr>
+        <w:t>aliquip</w:t>
+      </w:r>
+      <w:proofErr w:type="spellEnd"/>
+      <w:r>
+        <w:rPr>
+          <w:lang w:val="fr-CH"/>
+        </w:rPr>
+        <w:t xml:space="preserve"> ex </w:t>
+      </w:r>
+      <w:proofErr w:type="spellStart"/>
+      <w:r>
+        <w:rPr>
+          <w:lang w:val="fr-CH"/>
+        </w:rPr>
+        <w:t>ea</w:t>
+      </w:r>
+      <w:proofErr w:type="spellEnd"/>
+      <w:r>
+        <w:rPr>
+          <w:lang w:val="fr-CH"/>
+        </w:rPr>
+        <w:t xml:space="preserve"> </w:t>
+      </w:r>
+      <w:proofErr w:type="spellStart"/>
+      <w:r>
+        <w:rPr>
+          <w:lang w:val="fr-CH"/>
+        </w:rPr>
+        <w:t>commodo</w:t>
+      </w:r>
+      <w:proofErr w:type="spellEnd"/>
+      <w:r>
+        <w:rPr>
+          <w:lang w:val="fr-CH"/>
+        </w:rPr>
+        <w:t xml:space="preserve"> </w:t>
+      </w:r>
+      <w:proofErr w:type="spellStart"/>
+      <w:r>
+        <w:rPr>
+          <w:lang w:val="fr-CH"/>
+        </w:rPr>
+        <w:t>consequat</w:t>
+      </w:r>
+      <w:proofErr w:type="spellEnd"/>
+      <w:r>
+        <w:rPr>
+          <w:lang w:val="fr-CH"/>
+        </w:rPr>
+        <w:t xml:space="preserve">. </w:t>
+      </w:r>
+      <w:r>
+        <w:t xml:space="preserve">Duis </w:t>
+      </w:r>
+      <w:proofErr w:type="spellStart"/>
+      <w:r>
+        <w:t>autem</w:t>
+      </w:r>
+      <w:proofErr w:type="spellEnd"/>
+      <w:r>
+        <w:t xml:space="preserve"> </w:t>
+      </w:r>
+      <w:proofErr w:type="spellStart"/>
+      <w:r>
+        <w:t>vel</w:t>
+      </w:r>
+      <w:proofErr w:type="spellEnd"/>
+      <w:r>
+        <w:t xml:space="preserve"> </w:t>
+      </w:r>
+      <w:proofErr w:type="spellStart"/>
+      <w:r>
+        <w:t>eum</w:t>
+      </w:r>
+      <w:proofErr w:type="spellEnd"/>
+      <w:r>
+        <w:t xml:space="preserve"> </w:t>
+      </w:r>
+      <w:proofErr w:type="spellStart"/>
+      <w:r>
+        <w:t>iriure</w:t>
+      </w:r>
+      <w:proofErr w:type="spellEnd"/>
+      <w:r>
+        <w:t xml:space="preserve"> </w:t>
+      </w:r>
+      <w:proofErr w:type="spellStart"/>
+      <w:r>
+        <w:t>dolor</w:t>
+      </w:r>
+      <w:proofErr w:type="spellEnd"/>
+      <w:r>
+        <w:t xml:space="preserve"> in </w:t>
+      </w:r>
+      <w:proofErr w:type="spellStart"/>
+      <w:r>
+        <w:t>hendrerit</w:t>
+      </w:r>
+      <w:proofErr w:type="spellEnd"/>
+      <w:r>
+        <w:t xml:space="preserve"> in </w:t>
+      </w:r>
+      <w:proofErr w:type="spellStart"/>
+      <w:r>
+        <w:t>vulputate</w:t>
+      </w:r>
+      <w:proofErr w:type="spellEnd"/>
+      <w:r>
+        <w:t xml:space="preserve"> </w:t>
+      </w:r>
+      <w:proofErr w:type="spellStart"/>
+      <w:r>
+        <w:t>velit</w:t>
+      </w:r>
+      <w:proofErr w:type="spellEnd"/>
+      <w:r>
+        <w:t xml:space="preserve">. </w:t>
       </w:r>
     </w:p>
     <w:p/>
@@ -2360,24 +4039,88 @@
           <w:b/>
         </w:rPr>
       </w:pPr>
+      <w:proofErr w:type="spellStart"/>
       <w:r>
         <w:rPr>
           <w:b/>
         </w:rPr>
         <w:t>Auinweon</w:t>
       </w:r>
+      <w:proofErr w:type="spellEnd"/>
     </w:p>
     <w:p>
       <w:pPr>
         <w:pStyle w:val="Verzeichnis"/>
-      </w:pPr>
-      <w:r>
-        <w:t>Et ut aut isti repuditis qui ium</w:t>
-      </w:r>
-      <w:r>
+        <w:rPr>
+          <w:lang w:val="fr-CH"/>
+        </w:rPr>
+      </w:pPr>
+      <w:r>
+        <w:rPr>
+          <w:lang w:val="fr-CH"/>
+        </w:rPr>
+        <w:t xml:space="preserve">Et ut </w:t>
+      </w:r>
+      <w:proofErr w:type="spellStart"/>
+      <w:r>
+        <w:rPr>
+          <w:lang w:val="fr-CH"/>
+        </w:rPr>
+        <w:t>aut</w:t>
+      </w:r>
+      <w:proofErr w:type="spellEnd"/>
+      <w:r>
+        <w:rPr>
+          <w:lang w:val="fr-CH"/>
+        </w:rPr>
+        <w:t xml:space="preserve"> </w:t>
+      </w:r>
+      <w:proofErr w:type="spellStart"/>
+      <w:r>
+        <w:rPr>
+          <w:lang w:val="fr-CH"/>
+        </w:rPr>
+        <w:t>isti</w:t>
+      </w:r>
+      <w:proofErr w:type="spellEnd"/>
+      <w:r>
+        <w:rPr>
+          <w:lang w:val="fr-CH"/>
+        </w:rPr>
+        <w:t xml:space="preserve"> </w:t>
+      </w:r>
+      <w:proofErr w:type="spellStart"/>
+      <w:r>
+        <w:rPr>
+          <w:lang w:val="fr-CH"/>
+        </w:rPr>
+        <w:t>repuditis</w:t>
+      </w:r>
+      <w:proofErr w:type="spellEnd"/>
+      <w:r>
+        <w:rPr>
+          <w:lang w:val="fr-CH"/>
+        </w:rPr>
+        <w:t xml:space="preserve"> qui </w:t>
+      </w:r>
+      <w:proofErr w:type="spellStart"/>
+      <w:r>
+        <w:rPr>
+          <w:lang w:val="fr-CH"/>
+        </w:rPr>
+        <w:t>ium</w:t>
+      </w:r>
+      <w:proofErr w:type="spellEnd"/>
+      <w:r>
+        <w:rPr>
+          <w:lang w:val="fr-CH"/>
+        </w:rPr>
         <w:tab/>
       </w:r>
       <w:r>
+        <w:rPr>
+          <w:lang w:val="fr-CH"/>
+        </w:rPr>
         <w:t>7</w:t>
       </w:r>
     </w:p>
@@ -2385,26 +4128,92 @@
       <w:pPr>
         <w:rPr>
           <w:b/>
-        </w:rPr>
-      </w:pPr>
+          <w:lang w:val="fr-CH"/>
+        </w:rPr>
+      </w:pPr>
+      <w:proofErr w:type="spellStart"/>
       <w:r>
         <w:rPr>
           <w:b/>
+          <w:lang w:val="fr-CH"/>
         </w:rPr>
         <w:t>Batnwpe</w:t>
       </w:r>
+      <w:proofErr w:type="spellEnd"/>
     </w:p>
     <w:p>
       <w:pPr>
         <w:pStyle w:val="Verzeichnis"/>
-      </w:pPr>
-      <w:r>
-        <w:t>Et ut aut isti repuditis qui ium</w:t>
-      </w:r>
-      <w:r>
+        <w:rPr>
+          <w:lang w:val="fr-CH"/>
+        </w:rPr>
+      </w:pPr>
+      <w:r>
+        <w:rPr>
+          <w:lang w:val="fr-CH"/>
+        </w:rPr>
+        <w:t xml:space="preserve">Et ut </w:t>
+      </w:r>
+      <w:proofErr w:type="spellStart"/>
+      <w:r>
+        <w:rPr>
+          <w:lang w:val="fr-CH"/>
+        </w:rPr>
+        <w:t>aut</w:t>
+      </w:r>
+      <w:proofErr w:type="spellEnd"/>
+      <w:r>
+        <w:rPr>
+          <w:lang w:val="fr-CH"/>
+        </w:rPr>
+        <w:t xml:space="preserve"> </w:t>
+      </w:r>
+      <w:proofErr w:type="spellStart"/>
+      <w:r>
+        <w:rPr>
+          <w:lang w:val="fr-CH"/>
+        </w:rPr>
+        <w:t>isti</w:t>
+      </w:r>
+      <w:proofErr w:type="spellEnd"/>
+      <w:r>
+        <w:rPr>
+          <w:lang w:val="fr-CH"/>
+        </w:rPr>
+        <w:t xml:space="preserve"> </w:t>
+      </w:r>
+      <w:proofErr w:type="spellStart"/>
+      <w:r>
+        <w:rPr>
+          <w:lang w:val="fr-CH"/>
+        </w:rPr>
+        <w:t>repuditis</w:t>
+      </w:r>
+      <w:proofErr w:type="spellEnd"/>
+      <w:r>
+        <w:rPr>
+          <w:lang w:val="fr-CH"/>
+        </w:rPr>
+        <w:t xml:space="preserve"> qui </w:t>
+      </w:r>
+      <w:proofErr w:type="spellStart"/>
+      <w:r>
+        <w:rPr>
+          <w:lang w:val="fr-CH"/>
+        </w:rPr>
+        <w:t>ium</w:t>
+      </w:r>
+      <w:proofErr w:type="spellEnd"/>
+      <w:r>
+        <w:rPr>
+          <w:lang w:val="fr-CH"/>
+        </w:rPr>
         <w:tab/>
       </w:r>
       <w:r>
+        <w:rPr>
+          <w:lang w:val="fr-CH"/>
+        </w:rPr>
         <w:t>9</w:t>
       </w:r>
     </w:p>
@@ -2412,42 +4221,102 @@
       <w:pPr>
         <w:rPr>
           <w:b/>
-        </w:rPr>
-      </w:pPr>
+          <w:lang w:val="fr-CH"/>
+        </w:rPr>
+      </w:pPr>
+      <w:proofErr w:type="spellStart"/>
       <w:r>
         <w:rPr>
           <w:b/>
+          <w:lang w:val="fr-CH"/>
         </w:rPr>
         <w:t>Cowoll</w:t>
       </w:r>
+      <w:proofErr w:type="spellEnd"/>
     </w:p>
     <w:p>
       <w:pPr>
         <w:pStyle w:val="Verzeichnis1"/>
         <w:rPr>
-          <w:lang w:val="de-CH"/>
-        </w:rPr>
-      </w:pPr>
-      <w:r>
-        <w:rPr>
-          <w:lang w:val="de-CH"/>
-        </w:rPr>
-        <w:t>Et ut aut isti repuditis qui ium</w:t>
-      </w:r>
-      <w:r>
-        <w:rPr>
-          <w:lang w:val="de-CH"/>
+          <w:lang w:val="fr-CH"/>
+        </w:rPr>
+      </w:pPr>
+      <w:r>
+        <w:rPr>
+          <w:lang w:val="fr-CH"/>
+        </w:rPr>
+        <w:t xml:space="preserve">Et ut </w:t>
+      </w:r>
+      <w:proofErr w:type="spellStart"/>
+      <w:r>
+        <w:rPr>
+          <w:lang w:val="fr-CH"/>
+        </w:rPr>
+        <w:t>aut</w:t>
+      </w:r>
+      <w:proofErr w:type="spellEnd"/>
+      <w:r>
+        <w:rPr>
+          <w:lang w:val="fr-CH"/>
+        </w:rPr>
+        <w:t xml:space="preserve"> </w:t>
+      </w:r>
+      <w:proofErr w:type="spellStart"/>
+      <w:r>
+        <w:rPr>
+          <w:lang w:val="fr-CH"/>
+        </w:rPr>
+        <w:t>isti</w:t>
+      </w:r>
+      <w:proofErr w:type="spellEnd"/>
+      <w:r>
+        <w:rPr>
+          <w:lang w:val="fr-CH"/>
+        </w:rPr>
+        <w:t xml:space="preserve"> </w:t>
+      </w:r>
+      <w:proofErr w:type="spellStart"/>
+      <w:r>
+        <w:rPr>
+          <w:lang w:val="fr-CH"/>
+        </w:rPr>
+        <w:t>repuditis</w:t>
+      </w:r>
+      <w:proofErr w:type="spellEnd"/>
+      <w:r>
+        <w:rPr>
+          <w:lang w:val="fr-CH"/>
+        </w:rPr>
+        <w:t xml:space="preserve"> qui </w:t>
+      </w:r>
+      <w:proofErr w:type="spellStart"/>
+      <w:r>
+        <w:rPr>
+          <w:lang w:val="fr-CH"/>
+        </w:rPr>
+        <w:t>ium</w:t>
+      </w:r>
+      <w:proofErr w:type="spellEnd"/>
+      <w:r>
+        <w:rPr>
+          <w:lang w:val="fr-CH"/>
         </w:rPr>
         <w:tab/>
       </w:r>
       <w:r>
         <w:rPr>
-          <w:lang w:val="de-CH"/>
+          <w:lang w:val="fr-CH"/>
         </w:rPr>
         <w:t>11</w:t>
       </w:r>
     </w:p>
-    <w:p/>
+    <w:p>
+      <w:pPr>
+        <w:rPr>
+          <w:lang w:val="fr-CH"/>
+        </w:rPr>
+      </w:pPr>
+    </w:p>
     <w:p>
       <w:pPr>
         <w:pStyle w:val="berschrift1"/>
@@ -2560,20 +4429,494 @@
       <w:bookmarkEnd w:id="18"/>
     </w:p>
     <w:p>
-      <w:r>
-        <w:t>Et ut aut isti repuditis qui ium nonsecturia quis incientiae laborem elliquis et quatur, sitiur aut od moluptatur aut ea conseque peri sim erro essequisit remporia dem et landi dest, cone poris quunt voleca</w:t>
-      </w:r>
-      <w:r>
-        <w:t>b ipidero quatur ad quibusamus.</w:t>
-      </w:r>
-    </w:p>
-    <w:p/>
-    <w:p/>
+      <w:pPr>
+        <w:rPr>
+          <w:lang w:val="fr-CH"/>
+        </w:rPr>
+      </w:pPr>
+      <w:r>
+        <w:rPr>
+          <w:lang w:val="fr-CH"/>
+        </w:rPr>
+        <w:t xml:space="preserve">Et ut </w:t>
+      </w:r>
+      <w:proofErr w:type="spellStart"/>
+      <w:r>
+        <w:rPr>
+          <w:lang w:val="fr-CH"/>
+        </w:rPr>
+        <w:t>aut</w:t>
+      </w:r>
+      <w:proofErr w:type="spellEnd"/>
+      <w:r>
+        <w:rPr>
+          <w:lang w:val="fr-CH"/>
+        </w:rPr>
+        <w:t xml:space="preserve"> </w:t>
+      </w:r>
+      <w:proofErr w:type="spellStart"/>
+      <w:r>
+        <w:rPr>
+          <w:lang w:val="fr-CH"/>
+        </w:rPr>
+        <w:t>isti</w:t>
+      </w:r>
+      <w:proofErr w:type="spellEnd"/>
+      <w:r>
+        <w:rPr>
+          <w:lang w:val="fr-CH"/>
+        </w:rPr>
+        <w:t xml:space="preserve"> </w:t>
+      </w:r>
+      <w:proofErr w:type="spellStart"/>
+      <w:r>
+        <w:rPr>
+          <w:lang w:val="fr-CH"/>
+        </w:rPr>
+        <w:t>repuditis</w:t>
+      </w:r>
+      <w:proofErr w:type="spellEnd"/>
+      <w:r>
+        <w:rPr>
+          <w:lang w:val="fr-CH"/>
+        </w:rPr>
+        <w:t xml:space="preserve"> qui </w:t>
+      </w:r>
+      <w:proofErr w:type="spellStart"/>
+      <w:r>
+        <w:rPr>
+          <w:lang w:val="fr-CH"/>
+        </w:rPr>
+        <w:t>ium</w:t>
+      </w:r>
+      <w:proofErr w:type="spellEnd"/>
+      <w:r>
+        <w:rPr>
+          <w:lang w:val="fr-CH"/>
+        </w:rPr>
+        <w:t xml:space="preserve"> </w:t>
+      </w:r>
+      <w:proofErr w:type="spellStart"/>
+      <w:r>
+        <w:rPr>
+          <w:lang w:val="fr-CH"/>
+        </w:rPr>
+        <w:t>nonsecturia</w:t>
+      </w:r>
+      <w:proofErr w:type="spellEnd"/>
+      <w:r>
+        <w:rPr>
+          <w:lang w:val="fr-CH"/>
+        </w:rPr>
+        <w:t xml:space="preserve"> </w:t>
+      </w:r>
+      <w:proofErr w:type="spellStart"/>
+      <w:r>
+        <w:rPr>
+          <w:lang w:val="fr-CH"/>
+        </w:rPr>
+        <w:t>quis</w:t>
+      </w:r>
+      <w:proofErr w:type="spellEnd"/>
+      <w:r>
+        <w:rPr>
+          <w:lang w:val="fr-CH"/>
+        </w:rPr>
+        <w:t xml:space="preserve"> </w:t>
+      </w:r>
+      <w:proofErr w:type="spellStart"/>
+      <w:r>
+        <w:rPr>
+          <w:lang w:val="fr-CH"/>
+        </w:rPr>
+        <w:t>incientiae</w:t>
+      </w:r>
+      <w:proofErr w:type="spellEnd"/>
+      <w:r>
+        <w:rPr>
+          <w:lang w:val="fr-CH"/>
+        </w:rPr>
+        <w:t xml:space="preserve"> </w:t>
+      </w:r>
+      <w:proofErr w:type="spellStart"/>
+      <w:r>
+        <w:rPr>
+          <w:lang w:val="fr-CH"/>
+        </w:rPr>
+        <w:t>laborem</w:t>
+      </w:r>
+      <w:proofErr w:type="spellEnd"/>
+      <w:r>
+        <w:rPr>
+          <w:lang w:val="fr-CH"/>
+        </w:rPr>
+        <w:t xml:space="preserve"> </w:t>
+      </w:r>
+      <w:proofErr w:type="spellStart"/>
+      <w:r>
+        <w:rPr>
+          <w:lang w:val="fr-CH"/>
+        </w:rPr>
+        <w:t>elliquis</w:t>
+      </w:r>
+      <w:proofErr w:type="spellEnd"/>
+      <w:r>
+        <w:rPr>
+          <w:lang w:val="fr-CH"/>
+        </w:rPr>
+        <w:t xml:space="preserve"> et </w:t>
+      </w:r>
+      <w:proofErr w:type="spellStart"/>
+      <w:r>
+        <w:rPr>
+          <w:lang w:val="fr-CH"/>
+        </w:rPr>
+        <w:t>quatur</w:t>
+      </w:r>
+      <w:proofErr w:type="spellEnd"/>
+      <w:r>
+        <w:rPr>
+          <w:lang w:val="fr-CH"/>
+        </w:rPr>
+        <w:t xml:space="preserve">, </w:t>
+      </w:r>
+      <w:proofErr w:type="spellStart"/>
+      <w:r>
+        <w:rPr>
+          <w:lang w:val="fr-CH"/>
+        </w:rPr>
+        <w:t>sitiur</w:t>
+      </w:r>
+      <w:proofErr w:type="spellEnd"/>
+      <w:r>
+        <w:rPr>
+          <w:lang w:val="fr-CH"/>
+        </w:rPr>
+        <w:t xml:space="preserve"> </w:t>
+      </w:r>
+      <w:proofErr w:type="spellStart"/>
+      <w:r>
+        <w:rPr>
+          <w:lang w:val="fr-CH"/>
+        </w:rPr>
+        <w:t>aut</w:t>
+      </w:r>
+      <w:proofErr w:type="spellEnd"/>
+      <w:r>
+        <w:rPr>
+          <w:lang w:val="fr-CH"/>
+        </w:rPr>
+        <w:t xml:space="preserve"> </w:t>
+      </w:r>
+      <w:proofErr w:type="spellStart"/>
+      <w:r>
+        <w:rPr>
+          <w:lang w:val="fr-CH"/>
+        </w:rPr>
+        <w:t>od</w:t>
+      </w:r>
+      <w:proofErr w:type="spellEnd"/>
+      <w:r>
+        <w:rPr>
+          <w:lang w:val="fr-CH"/>
+        </w:rPr>
+        <w:t xml:space="preserve"> </w:t>
+      </w:r>
+      <w:proofErr w:type="spellStart"/>
+      <w:r>
+        <w:rPr>
+          <w:lang w:val="fr-CH"/>
+        </w:rPr>
+        <w:t>moluptatur</w:t>
+      </w:r>
+      <w:proofErr w:type="spellEnd"/>
+      <w:r>
+        <w:rPr>
+          <w:lang w:val="fr-CH"/>
+        </w:rPr>
+        <w:t xml:space="preserve"> </w:t>
+      </w:r>
+      <w:proofErr w:type="spellStart"/>
+      <w:r>
+        <w:rPr>
+          <w:lang w:val="fr-CH"/>
+        </w:rPr>
+        <w:t>aut</w:t>
+      </w:r>
+      <w:proofErr w:type="spellEnd"/>
+      <w:r>
+        <w:rPr>
+          <w:lang w:val="fr-CH"/>
+        </w:rPr>
+        <w:t xml:space="preserve"> </w:t>
+      </w:r>
+      <w:proofErr w:type="spellStart"/>
+      <w:r>
+        <w:rPr>
+          <w:lang w:val="fr-CH"/>
+        </w:rPr>
+        <w:t>ea</w:t>
+      </w:r>
+      <w:proofErr w:type="spellEnd"/>
+      <w:r>
+        <w:rPr>
+          <w:lang w:val="fr-CH"/>
+        </w:rPr>
+        <w:t xml:space="preserve"> </w:t>
+      </w:r>
+      <w:proofErr w:type="spellStart"/>
+      <w:r>
+        <w:rPr>
+          <w:lang w:val="fr-CH"/>
+        </w:rPr>
+        <w:t>conseque</w:t>
+      </w:r>
+      <w:proofErr w:type="spellEnd"/>
+      <w:r>
+        <w:rPr>
+          <w:lang w:val="fr-CH"/>
+        </w:rPr>
+        <w:t xml:space="preserve"> </w:t>
+      </w:r>
+      <w:proofErr w:type="spellStart"/>
+      <w:r>
+        <w:rPr>
+          <w:lang w:val="fr-CH"/>
+        </w:rPr>
+        <w:t>peri</w:t>
+      </w:r>
+      <w:proofErr w:type="spellEnd"/>
+      <w:r>
+        <w:rPr>
+          <w:lang w:val="fr-CH"/>
+        </w:rPr>
+        <w:t xml:space="preserve"> </w:t>
+      </w:r>
+      <w:proofErr w:type="spellStart"/>
+      <w:r>
+        <w:rPr>
+          <w:lang w:val="fr-CH"/>
+        </w:rPr>
+        <w:t>sim</w:t>
+      </w:r>
+      <w:proofErr w:type="spellEnd"/>
+      <w:r>
+        <w:rPr>
+          <w:lang w:val="fr-CH"/>
+        </w:rPr>
+        <w:t xml:space="preserve"> </w:t>
+      </w:r>
+      <w:proofErr w:type="spellStart"/>
+      <w:r>
+        <w:rPr>
+          <w:lang w:val="fr-CH"/>
+        </w:rPr>
+        <w:t>erro</w:t>
+      </w:r>
+      <w:proofErr w:type="spellEnd"/>
+      <w:r>
+        <w:rPr>
+          <w:lang w:val="fr-CH"/>
+        </w:rPr>
+        <w:t xml:space="preserve"> </w:t>
+      </w:r>
+      <w:proofErr w:type="spellStart"/>
+      <w:r>
+        <w:rPr>
+          <w:lang w:val="fr-CH"/>
+        </w:rPr>
+        <w:t>essequisit</w:t>
+      </w:r>
+      <w:proofErr w:type="spellEnd"/>
+      <w:r>
+        <w:rPr>
+          <w:lang w:val="fr-CH"/>
+        </w:rPr>
+        <w:t xml:space="preserve"> </w:t>
+      </w:r>
+      <w:proofErr w:type="spellStart"/>
+      <w:r>
+        <w:rPr>
+          <w:lang w:val="fr-CH"/>
+        </w:rPr>
+        <w:t>remporia</w:t>
+      </w:r>
+      <w:proofErr w:type="spellEnd"/>
+      <w:r>
+        <w:rPr>
+          <w:lang w:val="fr-CH"/>
+        </w:rPr>
+        <w:t xml:space="preserve"> </w:t>
+      </w:r>
+      <w:proofErr w:type="spellStart"/>
+      <w:r>
+        <w:rPr>
+          <w:lang w:val="fr-CH"/>
+        </w:rPr>
+        <w:t>dem</w:t>
+      </w:r>
+      <w:proofErr w:type="spellEnd"/>
+      <w:r>
+        <w:rPr>
+          <w:lang w:val="fr-CH"/>
+        </w:rPr>
+        <w:t xml:space="preserve"> et </w:t>
+      </w:r>
+      <w:proofErr w:type="spellStart"/>
+      <w:r>
+        <w:rPr>
+          <w:lang w:val="fr-CH"/>
+        </w:rPr>
+        <w:t>landi</w:t>
+      </w:r>
+      <w:proofErr w:type="spellEnd"/>
+      <w:r>
+        <w:rPr>
+          <w:lang w:val="fr-CH"/>
+        </w:rPr>
+        <w:t xml:space="preserve"> </w:t>
+      </w:r>
+      <w:proofErr w:type="spellStart"/>
+      <w:r>
+        <w:rPr>
+          <w:lang w:val="fr-CH"/>
+        </w:rPr>
+        <w:t>dest</w:t>
+      </w:r>
+      <w:proofErr w:type="spellEnd"/>
+      <w:r>
+        <w:rPr>
+          <w:lang w:val="fr-CH"/>
+        </w:rPr>
+        <w:t xml:space="preserve">, </w:t>
+      </w:r>
+      <w:proofErr w:type="spellStart"/>
+      <w:r>
+        <w:rPr>
+          <w:lang w:val="fr-CH"/>
+        </w:rPr>
+        <w:t>cone</w:t>
+      </w:r>
+      <w:proofErr w:type="spellEnd"/>
+      <w:r>
+        <w:rPr>
+          <w:lang w:val="fr-CH"/>
+        </w:rPr>
+        <w:t xml:space="preserve"> </w:t>
+      </w:r>
+      <w:proofErr w:type="spellStart"/>
+      <w:r>
+        <w:rPr>
+          <w:lang w:val="fr-CH"/>
+        </w:rPr>
+        <w:t>poris</w:t>
+      </w:r>
+      <w:proofErr w:type="spellEnd"/>
+      <w:r>
+        <w:rPr>
+          <w:lang w:val="fr-CH"/>
+        </w:rPr>
+        <w:t xml:space="preserve"> </w:t>
+      </w:r>
+      <w:proofErr w:type="spellStart"/>
+      <w:r>
+        <w:rPr>
+          <w:lang w:val="fr-CH"/>
+        </w:rPr>
+        <w:t>quunt</w:t>
+      </w:r>
+      <w:proofErr w:type="spellEnd"/>
+      <w:r>
+        <w:rPr>
+          <w:lang w:val="fr-CH"/>
+        </w:rPr>
+        <w:t xml:space="preserve"> </w:t>
+      </w:r>
+      <w:proofErr w:type="spellStart"/>
+      <w:r>
+        <w:rPr>
+          <w:lang w:val="fr-CH"/>
+        </w:rPr>
+        <w:t>voleca</w:t>
+      </w:r>
+      <w:r>
+        <w:rPr>
+          <w:lang w:val="fr-CH"/>
+        </w:rPr>
+        <w:t>b</w:t>
+      </w:r>
+      <w:proofErr w:type="spellEnd"/>
+      <w:r>
+        <w:rPr>
+          <w:lang w:val="fr-CH"/>
+        </w:rPr>
+        <w:t xml:space="preserve"> </w:t>
+      </w:r>
+      <w:proofErr w:type="spellStart"/>
+      <w:r>
+        <w:rPr>
+          <w:lang w:val="fr-CH"/>
+        </w:rPr>
+        <w:t>ipidero</w:t>
+      </w:r>
+      <w:proofErr w:type="spellEnd"/>
+      <w:r>
+        <w:rPr>
+          <w:lang w:val="fr-CH"/>
+        </w:rPr>
+        <w:t xml:space="preserve"> </w:t>
+      </w:r>
+      <w:proofErr w:type="spellStart"/>
+      <w:r>
+        <w:rPr>
+          <w:lang w:val="fr-CH"/>
+        </w:rPr>
+        <w:t>quatur</w:t>
+      </w:r>
+      <w:proofErr w:type="spellEnd"/>
+      <w:r>
+        <w:rPr>
+          <w:lang w:val="fr-CH"/>
+        </w:rPr>
+        <w:t xml:space="preserve"> ad </w:t>
+      </w:r>
+      <w:proofErr w:type="spellStart"/>
+      <w:r>
+        <w:rPr>
+          <w:lang w:val="fr-CH"/>
+        </w:rPr>
+        <w:t>quibusamus</w:t>
+      </w:r>
+      <w:proofErr w:type="spellEnd"/>
+      <w:r>
+        <w:rPr>
+          <w:lang w:val="fr-CH"/>
+        </w:rPr>
+        <w:t>.</w:t>
+      </w:r>
+    </w:p>
+    <w:p>
+      <w:pPr>
+        <w:rPr>
+          <w:lang w:val="fr-CH"/>
+        </w:rPr>
+      </w:pPr>
+    </w:p>
+    <w:p>
+      <w:pPr>
+        <w:rPr>
+          <w:lang w:val="fr-CH"/>
+        </w:rPr>
+      </w:pPr>
+    </w:p>
     <w:p>
       <w:pPr>
         <w:pStyle w:val="berschrift1"/>
       </w:pPr>
       <w:r>
+        <w:rPr>
+          <w:lang w:val="fr-CH"/>
+        </w:rPr>
         <w:br w:type="page"/>
       </w:r>
       <w:bookmarkStart w:id="19" w:name="_Toc369181720"/>
@@ -2607,10 +4950,10 @@
     <w:p/>
     <w:p/>
     <w:sectPr>
-      <w:headerReference w:type="default" r:id="rId10"/>
-      <w:footerReference w:type="default" r:id="rId11"/>
-      <w:headerReference w:type="first" r:id="rId12"/>
-      <w:footerReference w:type="first" r:id="rId13"/>
+      <w:headerReference w:type="default" r:id="rId12"/>
+      <w:footerReference w:type="default" r:id="rId13"/>
+      <w:headerReference w:type="first" r:id="rId14"/>
+      <w:footerReference w:type="first" r:id="rId15"/>
       <w:pgSz w:w="11906" w:h="16838" w:code="9"/>
       <w:pgMar w:top="1758" w:right="1004" w:bottom="680" w:left="1435" w:header="709" w:footer="510" w:gutter="0"/>
       <w:cols w:space="708"/>
@@ -2749,7 +5092,7 @@
                               <w:sz w:val="16"/>
                               <w:szCs w:val="16"/>
                             </w:rPr>
-                            <w:t>9</w:t>
+                            <w:t>7</w:t>
                           </w:r>
                           <w:r>
                             <w:rPr>
@@ -2820,7 +5163,7 @@
                         <w:sz w:val="16"/>
                         <w:szCs w:val="16"/>
                       </w:rPr>
-                      <w:t>9</w:t>
+                      <w:t>7</w:t>
                     </w:r>
                     <w:r>
                       <w:rPr>
@@ -2842,19 +5185,19 @@
       <w:rPr>
         <w:color w:val="697D91"/>
       </w:rPr>
-      <w:t>[Titel der Arbeit</w:t>
+      <w:t>[</w:t>
     </w:r>
     <w:r>
       <w:rPr>
         <w:color w:val="697D91"/>
       </w:rPr>
-      <w:t>, Version, Datum</w:t>
+      <w:t>Integrationsprojekt CAS EBX</w:t>
     </w:r>
     <w:r>
       <w:rPr>
         <w:color w:val="697D91"/>
       </w:rPr>
-      <w:t xml:space="preserve"> (max. 1 Zeile)]</w:t>
+      <w:t>, 30.09.2015]</w:t>
     </w:r>
   </w:p>
 </w:ftr>
@@ -2868,19 +5211,63 @@
       <w:spacing w:before="300"/>
       <w:rPr>
         <w:color w:val="697D91"/>
+        <w:lang w:val="fr-CH"/>
       </w:rPr>
     </w:pPr>
     <w:r>
       <w:rPr>
         <w:color w:val="697D91"/>
-      </w:rPr>
-      <w:t>B</w:t>
+        <w:lang w:val="fr-CH"/>
+      </w:rPr>
+      <w:t xml:space="preserve">Berner </w:t>
     </w:r>
+    <w:proofErr w:type="spellStart"/>
     <w:r>
       <w:rPr>
         <w:color w:val="697D91"/>
-      </w:rPr>
-      <w:t>erner Fachhochschule | Haute école spécialisée bernoise | Bern University of Applied Sciences</w:t>
+        <w:lang w:val="fr-CH"/>
+      </w:rPr>
+      <w:t>Fachhochschule</w:t>
+    </w:r>
+    <w:proofErr w:type="spellEnd"/>
+    <w:r>
+      <w:rPr>
+        <w:color w:val="697D91"/>
+        <w:lang w:val="fr-CH"/>
+      </w:rPr>
+      <w:t xml:space="preserve"> | Haute école spécialisée bernoise | Bern </w:t>
+    </w:r>
+    <w:proofErr w:type="spellStart"/>
+    <w:r>
+      <w:rPr>
+        <w:color w:val="697D91"/>
+        <w:lang w:val="fr-CH"/>
+      </w:rPr>
+      <w:t>University</w:t>
+    </w:r>
+    <w:proofErr w:type="spellEnd"/>
+    <w:r>
+      <w:rPr>
+        <w:color w:val="697D91"/>
+        <w:lang w:val="fr-CH"/>
+      </w:rPr>
+      <w:t xml:space="preserve"> of </w:t>
+    </w:r>
+    <w:proofErr w:type="spellStart"/>
+    <w:r>
+      <w:rPr>
+        <w:color w:val="697D91"/>
+        <w:lang w:val="fr-CH"/>
+      </w:rPr>
+      <w:t>Applied</w:t>
+    </w:r>
+    <w:proofErr w:type="spellEnd"/>
+    <w:r>
+      <w:rPr>
+        <w:color w:val="697D91"/>
+        <w:lang w:val="fr-CH"/>
+      </w:rPr>
+      <w:t xml:space="preserve"> Sciences</w:t>
     </w:r>
   </w:p>
 </w:ftr>
@@ -4288,7 +6675,7 @@
   <w:abstractNum w:abstractNumId="18" w15:restartNumberingAfterBreak="0">
     <w:nsid w:val="27A80646"/>
     <w:multiLevelType w:val="multilevel"/>
-    <w:tmpl w:val="81DC5478"/>
+    <w:tmpl w:val="BFA8371C"/>
     <w:lvl w:ilvl="0">
       <w:start w:val="1"/>
       <w:numFmt w:val="decimal"/>
@@ -4319,6 +6706,8 @@
       </w:pPr>
       <w:rPr>
         <w:rFonts w:hint="default"/>
+        <w:sz w:val="19"/>
+        <w:szCs w:val="19"/>
       </w:rPr>
     </w:lvl>
     <w:lvl w:ilvl="2">
@@ -4565,6 +6954,119 @@
     </w:lvl>
   </w:abstractNum>
   <w:abstractNum w:abstractNumId="20" w15:restartNumberingAfterBreak="0">
+    <w:nsid w:val="2F5B013A"/>
+    <w:multiLevelType w:val="hybridMultilevel"/>
+    <w:tmpl w:val="6CA8F23C"/>
+    <w:lvl w:ilvl="0" w:tplc="08070001">
+      <w:start w:val="1"/>
+      <w:numFmt w:val="bullet"/>
+      <w:lvlText w:val=""/>
+      <w:lvlJc w:val="left"/>
+      <w:pPr>
+        <w:ind w:left="720" w:hanging="360"/>
+      </w:pPr>
+      <w:rPr>
+        <w:rFonts w:ascii="Symbol" w:hAnsi="Symbol" w:hint="default"/>
+      </w:rPr>
+    </w:lvl>
+    <w:lvl w:ilvl="1" w:tplc="08070003" w:tentative="1">
+      <w:start w:val="1"/>
+      <w:numFmt w:val="bullet"/>
+      <w:lvlText w:val="o"/>
+      <w:lvlJc w:val="left"/>
+      <w:pPr>
+        <w:ind w:left="1440" w:hanging="360"/>
+      </w:pPr>
+      <w:rPr>
+        <w:rFonts w:ascii="Courier New" w:hAnsi="Courier New" w:cs="Courier New" w:hint="default"/>
+      </w:rPr>
+    </w:lvl>
+    <w:lvl w:ilvl="2" w:tplc="08070005" w:tentative="1">
+      <w:start w:val="1"/>
+      <w:numFmt w:val="bullet"/>
+      <w:lvlText w:val=""/>
+      <w:lvlJc w:val="left"/>
+      <w:pPr>
+        <w:ind w:left="2160" w:hanging="360"/>
+      </w:pPr>
+      <w:rPr>
+        <w:rFonts w:ascii="Wingdings" w:hAnsi="Wingdings" w:hint="default"/>
+      </w:rPr>
+    </w:lvl>
+    <w:lvl w:ilvl="3" w:tplc="08070001" w:tentative="1">
+      <w:start w:val="1"/>
+      <w:numFmt w:val="bullet"/>
+      <w:lvlText w:val=""/>
+      <w:lvlJc w:val="left"/>
+      <w:pPr>
+        <w:ind w:left="2880" w:hanging="360"/>
+      </w:pPr>
+      <w:rPr>
+        <w:rFonts w:ascii="Symbol" w:hAnsi="Symbol" w:hint="default"/>
+      </w:rPr>
+    </w:lvl>
+    <w:lvl w:ilvl="4" w:tplc="08070003" w:tentative="1">
+      <w:start w:val="1"/>
+      <w:numFmt w:val="bullet"/>
+      <w:lvlText w:val="o"/>
+      <w:lvlJc w:val="left"/>
+      <w:pPr>
+        <w:ind w:left="3600" w:hanging="360"/>
+      </w:pPr>
+      <w:rPr>
+        <w:rFonts w:ascii="Courier New" w:hAnsi="Courier New" w:cs="Courier New" w:hint="default"/>
+      </w:rPr>
+    </w:lvl>
+    <w:lvl w:ilvl="5" w:tplc="08070005" w:tentative="1">
+      <w:start w:val="1"/>
+      <w:numFmt w:val="bullet"/>
+      <w:lvlText w:val=""/>
+      <w:lvlJc w:val="left"/>
+      <w:pPr>
+        <w:ind w:left="4320" w:hanging="360"/>
+      </w:pPr>
+      <w:rPr>
+        <w:rFonts w:ascii="Wingdings" w:hAnsi="Wingdings" w:hint="default"/>
+      </w:rPr>
+    </w:lvl>
+    <w:lvl w:ilvl="6" w:tplc="08070001" w:tentative="1">
+      <w:start w:val="1"/>
+      <w:numFmt w:val="bullet"/>
+      <w:lvlText w:val=""/>
+      <w:lvlJc w:val="left"/>
+      <w:pPr>
+        <w:ind w:left="5040" w:hanging="360"/>
+      </w:pPr>
+      <w:rPr>
+        <w:rFonts w:ascii="Symbol" w:hAnsi="Symbol" w:hint="default"/>
+      </w:rPr>
+    </w:lvl>
+    <w:lvl w:ilvl="7" w:tplc="08070003" w:tentative="1">
+      <w:start w:val="1"/>
+      <w:numFmt w:val="bullet"/>
+      <w:lvlText w:val="o"/>
+      <w:lvlJc w:val="left"/>
+      <w:pPr>
+        <w:ind w:left="5760" w:hanging="360"/>
+      </w:pPr>
+      <w:rPr>
+        <w:rFonts w:ascii="Courier New" w:hAnsi="Courier New" w:cs="Courier New" w:hint="default"/>
+      </w:rPr>
+    </w:lvl>
+    <w:lvl w:ilvl="8" w:tplc="08070005" w:tentative="1">
+      <w:start w:val="1"/>
+      <w:numFmt w:val="bullet"/>
+      <w:lvlText w:val=""/>
+      <w:lvlJc w:val="left"/>
+      <w:pPr>
+        <w:ind w:left="6480" w:hanging="360"/>
+      </w:pPr>
+      <w:rPr>
+        <w:rFonts w:ascii="Wingdings" w:hAnsi="Wingdings" w:hint="default"/>
+      </w:rPr>
+    </w:lvl>
+  </w:abstractNum>
+  <w:abstractNum w:abstractNumId="21" w15:restartNumberingAfterBreak="0">
     <w:nsid w:val="39135B2B"/>
     <w:multiLevelType w:val="multilevel"/>
     <w:tmpl w:val="0807001D"/>
@@ -4677,7 +7179,7 @@
       </w:pPr>
     </w:lvl>
   </w:abstractNum>
-  <w:abstractNum w:abstractNumId="21" w15:restartNumberingAfterBreak="0">
+  <w:abstractNum w:abstractNumId="22" w15:restartNumberingAfterBreak="0">
     <w:nsid w:val="3C3F7338"/>
     <w:multiLevelType w:val="multilevel"/>
     <w:tmpl w:val="7682CBCE"/>
@@ -4814,7 +7316,7 @@
       </w:rPr>
     </w:lvl>
   </w:abstractNum>
-  <w:abstractNum w:abstractNumId="22" w15:restartNumberingAfterBreak="0">
+  <w:abstractNum w:abstractNumId="23" w15:restartNumberingAfterBreak="0">
     <w:nsid w:val="3F363305"/>
     <w:multiLevelType w:val="multilevel"/>
     <w:tmpl w:val="727C6224"/>
@@ -4951,7 +7453,7 @@
       </w:rPr>
     </w:lvl>
   </w:abstractNum>
-  <w:abstractNum w:abstractNumId="23" w15:restartNumberingAfterBreak="0">
+  <w:abstractNum w:abstractNumId="24" w15:restartNumberingAfterBreak="0">
     <w:nsid w:val="40780DDA"/>
     <w:multiLevelType w:val="multilevel"/>
     <w:tmpl w:val="129061F0"/>
@@ -5088,7 +7590,7 @@
       </w:rPr>
     </w:lvl>
   </w:abstractNum>
-  <w:abstractNum w:abstractNumId="24" w15:restartNumberingAfterBreak="0">
+  <w:abstractNum w:abstractNumId="25" w15:restartNumberingAfterBreak="0">
     <w:nsid w:val="497C53A1"/>
     <w:multiLevelType w:val="multilevel"/>
     <w:tmpl w:val="B23E78CC"/>
@@ -5099,7 +7601,7 @@
       <w:lvlJc w:val="left"/>
       <w:pPr>
         <w:tabs>
-          <w:tab w:val="num" w:pos="-32767"/>
+          <w:tab w:val="num" w:pos="-31680"/>
         </w:tabs>
         <w:ind w:left="-32767" w:firstLine="0"/>
       </w:pPr>
@@ -5209,7 +7711,120 @@
       </w:pPr>
     </w:lvl>
   </w:abstractNum>
-  <w:abstractNum w:abstractNumId="25" w15:restartNumberingAfterBreak="0">
+  <w:abstractNum w:abstractNumId="26" w15:restartNumberingAfterBreak="0">
+    <w:nsid w:val="4BB06E53"/>
+    <w:multiLevelType w:val="hybridMultilevel"/>
+    <w:tmpl w:val="80F263F6"/>
+    <w:lvl w:ilvl="0" w:tplc="08070001">
+      <w:start w:val="1"/>
+      <w:numFmt w:val="bullet"/>
+      <w:lvlText w:val=""/>
+      <w:lvlJc w:val="left"/>
+      <w:pPr>
+        <w:ind w:left="720" w:hanging="360"/>
+      </w:pPr>
+      <w:rPr>
+        <w:rFonts w:ascii="Symbol" w:hAnsi="Symbol" w:hint="default"/>
+      </w:rPr>
+    </w:lvl>
+    <w:lvl w:ilvl="1" w:tplc="08070003">
+      <w:start w:val="1"/>
+      <w:numFmt w:val="bullet"/>
+      <w:lvlText w:val="o"/>
+      <w:lvlJc w:val="left"/>
+      <w:pPr>
+        <w:ind w:left="1440" w:hanging="360"/>
+      </w:pPr>
+      <w:rPr>
+        <w:rFonts w:ascii="Courier New" w:hAnsi="Courier New" w:cs="Courier New" w:hint="default"/>
+      </w:rPr>
+    </w:lvl>
+    <w:lvl w:ilvl="2" w:tplc="08070005">
+      <w:start w:val="1"/>
+      <w:numFmt w:val="bullet"/>
+      <w:lvlText w:val=""/>
+      <w:lvlJc w:val="left"/>
+      <w:pPr>
+        <w:ind w:left="2160" w:hanging="360"/>
+      </w:pPr>
+      <w:rPr>
+        <w:rFonts w:ascii="Wingdings" w:hAnsi="Wingdings" w:hint="default"/>
+      </w:rPr>
+    </w:lvl>
+    <w:lvl w:ilvl="3" w:tplc="08070001">
+      <w:start w:val="1"/>
+      <w:numFmt w:val="bullet"/>
+      <w:lvlText w:val=""/>
+      <w:lvlJc w:val="left"/>
+      <w:pPr>
+        <w:ind w:left="2880" w:hanging="360"/>
+      </w:pPr>
+      <w:rPr>
+        <w:rFonts w:ascii="Symbol" w:hAnsi="Symbol" w:hint="default"/>
+      </w:rPr>
+    </w:lvl>
+    <w:lvl w:ilvl="4" w:tplc="08070003" w:tentative="1">
+      <w:start w:val="1"/>
+      <w:numFmt w:val="bullet"/>
+      <w:lvlText w:val="o"/>
+      <w:lvlJc w:val="left"/>
+      <w:pPr>
+        <w:ind w:left="3600" w:hanging="360"/>
+      </w:pPr>
+      <w:rPr>
+        <w:rFonts w:ascii="Courier New" w:hAnsi="Courier New" w:cs="Courier New" w:hint="default"/>
+      </w:rPr>
+    </w:lvl>
+    <w:lvl w:ilvl="5" w:tplc="08070005" w:tentative="1">
+      <w:start w:val="1"/>
+      <w:numFmt w:val="bullet"/>
+      <w:lvlText w:val=""/>
+      <w:lvlJc w:val="left"/>
+      <w:pPr>
+        <w:ind w:left="4320" w:hanging="360"/>
+      </w:pPr>
+      <w:rPr>
+        <w:rFonts w:ascii="Wingdings" w:hAnsi="Wingdings" w:hint="default"/>
+      </w:rPr>
+    </w:lvl>
+    <w:lvl w:ilvl="6" w:tplc="08070001" w:tentative="1">
+      <w:start w:val="1"/>
+      <w:numFmt w:val="bullet"/>
+      <w:lvlText w:val=""/>
+      <w:lvlJc w:val="left"/>
+      <w:pPr>
+        <w:ind w:left="5040" w:hanging="360"/>
+      </w:pPr>
+      <w:rPr>
+        <w:rFonts w:ascii="Symbol" w:hAnsi="Symbol" w:hint="default"/>
+      </w:rPr>
+    </w:lvl>
+    <w:lvl w:ilvl="7" w:tplc="08070003" w:tentative="1">
+      <w:start w:val="1"/>
+      <w:numFmt w:val="bullet"/>
+      <w:lvlText w:val="o"/>
+      <w:lvlJc w:val="left"/>
+      <w:pPr>
+        <w:ind w:left="5760" w:hanging="360"/>
+      </w:pPr>
+      <w:rPr>
+        <w:rFonts w:ascii="Courier New" w:hAnsi="Courier New" w:cs="Courier New" w:hint="default"/>
+      </w:rPr>
+    </w:lvl>
+    <w:lvl w:ilvl="8" w:tplc="08070005" w:tentative="1">
+      <w:start w:val="1"/>
+      <w:numFmt w:val="bullet"/>
+      <w:lvlText w:val=""/>
+      <w:lvlJc w:val="left"/>
+      <w:pPr>
+        <w:ind w:left="6480" w:hanging="360"/>
+      </w:pPr>
+      <w:rPr>
+        <w:rFonts w:ascii="Wingdings" w:hAnsi="Wingdings" w:hint="default"/>
+      </w:rPr>
+    </w:lvl>
+  </w:abstractNum>
+  <w:abstractNum w:abstractNumId="27" w15:restartNumberingAfterBreak="0">
     <w:nsid w:val="4BDA1F90"/>
     <w:multiLevelType w:val="multilevel"/>
     <w:tmpl w:val="0807001D"/>
@@ -5322,7 +7937,7 @@
       </w:pPr>
     </w:lvl>
   </w:abstractNum>
-  <w:abstractNum w:abstractNumId="26" w15:restartNumberingAfterBreak="0">
+  <w:abstractNum w:abstractNumId="28" w15:restartNumberingAfterBreak="0">
     <w:nsid w:val="617E5CEA"/>
     <w:multiLevelType w:val="multilevel"/>
     <w:tmpl w:val="C4928BA0"/>
@@ -5462,7 +8077,7 @@
       </w:rPr>
     </w:lvl>
   </w:abstractNum>
-  <w:abstractNum w:abstractNumId="27" w15:restartNumberingAfterBreak="0">
+  <w:abstractNum w:abstractNumId="29" w15:restartNumberingAfterBreak="0">
     <w:nsid w:val="63FE647F"/>
     <w:multiLevelType w:val="multilevel"/>
     <w:tmpl w:val="B8F2C990"/>
@@ -5583,7 +8198,7 @@
       </w:pPr>
     </w:lvl>
   </w:abstractNum>
-  <w:abstractNum w:abstractNumId="28" w15:restartNumberingAfterBreak="0">
+  <w:abstractNum w:abstractNumId="30" w15:restartNumberingAfterBreak="0">
     <w:nsid w:val="68282258"/>
     <w:multiLevelType w:val="multilevel"/>
     <w:tmpl w:val="0807001F"/>
@@ -5696,7 +8311,233 @@
       </w:pPr>
     </w:lvl>
   </w:abstractNum>
-  <w:abstractNum w:abstractNumId="29" w15:restartNumberingAfterBreak="0">
+  <w:abstractNum w:abstractNumId="31" w15:restartNumberingAfterBreak="0">
+    <w:nsid w:val="74C56CF6"/>
+    <w:multiLevelType w:val="hybridMultilevel"/>
+    <w:tmpl w:val="C52228E2"/>
+    <w:lvl w:ilvl="0" w:tplc="08070001">
+      <w:start w:val="1"/>
+      <w:numFmt w:val="bullet"/>
+      <w:lvlText w:val=""/>
+      <w:lvlJc w:val="left"/>
+      <w:pPr>
+        <w:ind w:left="720" w:hanging="360"/>
+      </w:pPr>
+      <w:rPr>
+        <w:rFonts w:ascii="Symbol" w:hAnsi="Symbol" w:hint="default"/>
+      </w:rPr>
+    </w:lvl>
+    <w:lvl w:ilvl="1" w:tplc="08070003">
+      <w:start w:val="1"/>
+      <w:numFmt w:val="bullet"/>
+      <w:lvlText w:val="o"/>
+      <w:lvlJc w:val="left"/>
+      <w:pPr>
+        <w:ind w:left="1440" w:hanging="360"/>
+      </w:pPr>
+      <w:rPr>
+        <w:rFonts w:ascii="Courier New" w:hAnsi="Courier New" w:cs="Courier New" w:hint="default"/>
+      </w:rPr>
+    </w:lvl>
+    <w:lvl w:ilvl="2" w:tplc="08070005">
+      <w:start w:val="1"/>
+      <w:numFmt w:val="bullet"/>
+      <w:lvlText w:val=""/>
+      <w:lvlJc w:val="left"/>
+      <w:pPr>
+        <w:ind w:left="2160" w:hanging="360"/>
+      </w:pPr>
+      <w:rPr>
+        <w:rFonts w:ascii="Wingdings" w:hAnsi="Wingdings" w:hint="default"/>
+      </w:rPr>
+    </w:lvl>
+    <w:lvl w:ilvl="3" w:tplc="08070001">
+      <w:start w:val="1"/>
+      <w:numFmt w:val="bullet"/>
+      <w:lvlText w:val=""/>
+      <w:lvlJc w:val="left"/>
+      <w:pPr>
+        <w:ind w:left="2880" w:hanging="360"/>
+      </w:pPr>
+      <w:rPr>
+        <w:rFonts w:ascii="Symbol" w:hAnsi="Symbol" w:hint="default"/>
+      </w:rPr>
+    </w:lvl>
+    <w:lvl w:ilvl="4" w:tplc="08070003">
+      <w:start w:val="1"/>
+      <w:numFmt w:val="bullet"/>
+      <w:lvlText w:val="o"/>
+      <w:lvlJc w:val="left"/>
+      <w:pPr>
+        <w:ind w:left="3600" w:hanging="360"/>
+      </w:pPr>
+      <w:rPr>
+        <w:rFonts w:ascii="Courier New" w:hAnsi="Courier New" w:cs="Courier New" w:hint="default"/>
+      </w:rPr>
+    </w:lvl>
+    <w:lvl w:ilvl="5" w:tplc="08070005" w:tentative="1">
+      <w:start w:val="1"/>
+      <w:numFmt w:val="bullet"/>
+      <w:lvlText w:val=""/>
+      <w:lvlJc w:val="left"/>
+      <w:pPr>
+        <w:ind w:left="4320" w:hanging="360"/>
+      </w:pPr>
+      <w:rPr>
+        <w:rFonts w:ascii="Wingdings" w:hAnsi="Wingdings" w:hint="default"/>
+      </w:rPr>
+    </w:lvl>
+    <w:lvl w:ilvl="6" w:tplc="08070001" w:tentative="1">
+      <w:start w:val="1"/>
+      <w:numFmt w:val="bullet"/>
+      <w:lvlText w:val=""/>
+      <w:lvlJc w:val="left"/>
+      <w:pPr>
+        <w:ind w:left="5040" w:hanging="360"/>
+      </w:pPr>
+      <w:rPr>
+        <w:rFonts w:ascii="Symbol" w:hAnsi="Symbol" w:hint="default"/>
+      </w:rPr>
+    </w:lvl>
+    <w:lvl w:ilvl="7" w:tplc="08070003" w:tentative="1">
+      <w:start w:val="1"/>
+      <w:numFmt w:val="bullet"/>
+      <w:lvlText w:val="o"/>
+      <w:lvlJc w:val="left"/>
+      <w:pPr>
+        <w:ind w:left="5760" w:hanging="360"/>
+      </w:pPr>
+      <w:rPr>
+        <w:rFonts w:ascii="Courier New" w:hAnsi="Courier New" w:cs="Courier New" w:hint="default"/>
+      </w:rPr>
+    </w:lvl>
+    <w:lvl w:ilvl="8" w:tplc="08070005" w:tentative="1">
+      <w:start w:val="1"/>
+      <w:numFmt w:val="bullet"/>
+      <w:lvlText w:val=""/>
+      <w:lvlJc w:val="left"/>
+      <w:pPr>
+        <w:ind w:left="6480" w:hanging="360"/>
+      </w:pPr>
+      <w:rPr>
+        <w:rFonts w:ascii="Wingdings" w:hAnsi="Wingdings" w:hint="default"/>
+      </w:rPr>
+    </w:lvl>
+  </w:abstractNum>
+  <w:abstractNum w:abstractNumId="32" w15:restartNumberingAfterBreak="0">
+    <w:nsid w:val="7B3151C0"/>
+    <w:multiLevelType w:val="hybridMultilevel"/>
+    <w:tmpl w:val="EE086D40"/>
+    <w:lvl w:ilvl="0" w:tplc="08070001">
+      <w:start w:val="1"/>
+      <w:numFmt w:val="bullet"/>
+      <w:lvlText w:val=""/>
+      <w:lvlJc w:val="left"/>
+      <w:pPr>
+        <w:ind w:left="720" w:hanging="360"/>
+      </w:pPr>
+      <w:rPr>
+        <w:rFonts w:ascii="Symbol" w:hAnsi="Symbol" w:hint="default"/>
+      </w:rPr>
+    </w:lvl>
+    <w:lvl w:ilvl="1" w:tplc="08070003">
+      <w:start w:val="1"/>
+      <w:numFmt w:val="bullet"/>
+      <w:lvlText w:val="o"/>
+      <w:lvlJc w:val="left"/>
+      <w:pPr>
+        <w:ind w:left="1440" w:hanging="360"/>
+      </w:pPr>
+      <w:rPr>
+        <w:rFonts w:ascii="Courier New" w:hAnsi="Courier New" w:cs="Courier New" w:hint="default"/>
+      </w:rPr>
+    </w:lvl>
+    <w:lvl w:ilvl="2" w:tplc="08070005" w:tentative="1">
+      <w:start w:val="1"/>
+      <w:numFmt w:val="bullet"/>
+      <w:lvlText w:val=""/>
+      <w:lvlJc w:val="left"/>
+      <w:pPr>
+        <w:ind w:left="2160" w:hanging="360"/>
+      </w:pPr>
+      <w:rPr>
+        <w:rFonts w:ascii="Wingdings" w:hAnsi="Wingdings" w:hint="default"/>
+      </w:rPr>
+    </w:lvl>
+    <w:lvl w:ilvl="3" w:tplc="08070001" w:tentative="1">
+      <w:start w:val="1"/>
+      <w:numFmt w:val="bullet"/>
+      <w:lvlText w:val=""/>
+      <w:lvlJc w:val="left"/>
+      <w:pPr>
+        <w:ind w:left="2880" w:hanging="360"/>
+      </w:pPr>
+      <w:rPr>
+        <w:rFonts w:ascii="Symbol" w:hAnsi="Symbol" w:hint="default"/>
+      </w:rPr>
+    </w:lvl>
+    <w:lvl w:ilvl="4" w:tplc="08070003" w:tentative="1">
+      <w:start w:val="1"/>
+      <w:numFmt w:val="bullet"/>
+      <w:lvlText w:val="o"/>
+      <w:lvlJc w:val="left"/>
+      <w:pPr>
+        <w:ind w:left="3600" w:hanging="360"/>
+      </w:pPr>
+      <w:rPr>
+        <w:rFonts w:ascii="Courier New" w:hAnsi="Courier New" w:cs="Courier New" w:hint="default"/>
+      </w:rPr>
+    </w:lvl>
+    <w:lvl w:ilvl="5" w:tplc="08070005" w:tentative="1">
+      <w:start w:val="1"/>
+      <w:numFmt w:val="bullet"/>
+      <w:lvlText w:val=""/>
+      <w:lvlJc w:val="left"/>
+      <w:pPr>
+        <w:ind w:left="4320" w:hanging="360"/>
+      </w:pPr>
+      <w:rPr>
+        <w:rFonts w:ascii="Wingdings" w:hAnsi="Wingdings" w:hint="default"/>
+      </w:rPr>
+    </w:lvl>
+    <w:lvl w:ilvl="6" w:tplc="08070001" w:tentative="1">
+      <w:start w:val="1"/>
+      <w:numFmt w:val="bullet"/>
+      <w:lvlText w:val=""/>
+      <w:lvlJc w:val="left"/>
+      <w:pPr>
+        <w:ind w:left="5040" w:hanging="360"/>
+      </w:pPr>
+      <w:rPr>
+        <w:rFonts w:ascii="Symbol" w:hAnsi="Symbol" w:hint="default"/>
+      </w:rPr>
+    </w:lvl>
+    <w:lvl w:ilvl="7" w:tplc="08070003" w:tentative="1">
+      <w:start w:val="1"/>
+      <w:numFmt w:val="bullet"/>
+      <w:lvlText w:val="o"/>
+      <w:lvlJc w:val="left"/>
+      <w:pPr>
+        <w:ind w:left="5760" w:hanging="360"/>
+      </w:pPr>
+      <w:rPr>
+        <w:rFonts w:ascii="Courier New" w:hAnsi="Courier New" w:cs="Courier New" w:hint="default"/>
+      </w:rPr>
+    </w:lvl>
+    <w:lvl w:ilvl="8" w:tplc="08070005" w:tentative="1">
+      <w:start w:val="1"/>
+      <w:numFmt w:val="bullet"/>
+      <w:lvlText w:val=""/>
+      <w:lvlJc w:val="left"/>
+      <w:pPr>
+        <w:ind w:left="6480" w:hanging="360"/>
+      </w:pPr>
+      <w:rPr>
+        <w:rFonts w:ascii="Wingdings" w:hAnsi="Wingdings" w:hint="default"/>
+      </w:rPr>
+    </w:lvl>
+  </w:abstractNum>
+  <w:abstractNum w:abstractNumId="33" w15:restartNumberingAfterBreak="0">
     <w:nsid w:val="7BA82AF0"/>
     <w:multiLevelType w:val="multilevel"/>
     <w:tmpl w:val="0807001D"/>
@@ -5809,7 +8650,7 @@
       </w:pPr>
     </w:lvl>
   </w:abstractNum>
-  <w:abstractNum w:abstractNumId="30" w15:restartNumberingAfterBreak="0">
+  <w:abstractNum w:abstractNumId="34" w15:restartNumberingAfterBreak="0">
     <w:nsid w:val="7FBD4339"/>
     <w:multiLevelType w:val="multilevel"/>
     <w:tmpl w:val="0807001D"/>
@@ -5956,7 +8797,7 @@
     <w:abstractNumId w:val="13"/>
   </w:num>
   <w:num w:numId="12">
-    <w:abstractNumId w:val="24"/>
+    <w:abstractNumId w:val="25"/>
   </w:num>
   <w:num w:numId="13">
     <w:abstractNumId w:val="11"/>
@@ -5974,46 +8815,58 @@
     <w:abstractNumId w:val="10"/>
   </w:num>
   <w:num w:numId="18">
-    <w:abstractNumId w:val="27"/>
+    <w:abstractNumId w:val="29"/>
   </w:num>
   <w:num w:numId="19">
-    <w:abstractNumId w:val="20"/>
+    <w:abstractNumId w:val="21"/>
   </w:num>
   <w:num w:numId="20">
-    <w:abstractNumId w:val="28"/>
+    <w:abstractNumId w:val="30"/>
   </w:num>
   <w:num w:numId="21">
-    <w:abstractNumId w:val="30"/>
+    <w:abstractNumId w:val="34"/>
   </w:num>
   <w:num w:numId="22">
     <w:abstractNumId w:val="15"/>
   </w:num>
   <w:num w:numId="23">
-    <w:abstractNumId w:val="25"/>
+    <w:abstractNumId w:val="27"/>
   </w:num>
   <w:num w:numId="24">
-    <w:abstractNumId w:val="23"/>
+    <w:abstractNumId w:val="24"/>
   </w:num>
   <w:num w:numId="25">
     <w:abstractNumId w:val="16"/>
   </w:num>
   <w:num w:numId="26">
-    <w:abstractNumId w:val="21"/>
+    <w:abstractNumId w:val="22"/>
   </w:num>
   <w:num w:numId="27">
     <w:abstractNumId w:val="19"/>
   </w:num>
   <w:num w:numId="28">
-    <w:abstractNumId w:val="26"/>
+    <w:abstractNumId w:val="28"/>
   </w:num>
   <w:num w:numId="29">
-    <w:abstractNumId w:val="22"/>
+    <w:abstractNumId w:val="23"/>
   </w:num>
   <w:num w:numId="30">
     <w:abstractNumId w:val="12"/>
   </w:num>
   <w:num w:numId="31">
-    <w:abstractNumId w:val="29"/>
+    <w:abstractNumId w:val="33"/>
+  </w:num>
+  <w:num w:numId="32">
+    <w:abstractNumId w:val="31"/>
+  </w:num>
+  <w:num w:numId="33">
+    <w:abstractNumId w:val="20"/>
+  </w:num>
+  <w:num w:numId="34">
+    <w:abstractNumId w:val="26"/>
+  </w:num>
+  <w:num w:numId="35">
+    <w:abstractNumId w:val="32"/>
   </w:num>
 </w:numbering>
 </file>
@@ -7117,6 +9970,18 @@
       <w:u w:val="single"/>
     </w:rPr>
   </w:style>
+  <w:style w:type="paragraph" w:styleId="Listenabsatz">
+    <w:name w:val="List Paragraph"/>
+    <w:basedOn w:val="Standard"/>
+    <w:uiPriority w:val="34"/>
+    <w:semiHidden/>
+    <w:qFormat/>
+    <w:rsid w:val="00BC3B11"/>
+    <w:pPr>
+      <w:ind w:left="720"/>
+      <w:contextualSpacing/>
+    </w:pPr>
+  </w:style>
 </w:styles>
 </file>
 
@@ -7386,7 +10251,7 @@
 </file>
 
 <file path=customXml/itemProps1.xml><?xml version="1.0" encoding="utf-8"?>
-<ds:datastoreItem xmlns:ds="http://schemas.openxmlformats.org/officeDocument/2006/customXml" ds:itemID="{2BC54D7B-A325-48AE-A713-D76654F2EB92}">
+<ds:datastoreItem xmlns:ds="http://schemas.openxmlformats.org/officeDocument/2006/customXml" ds:itemID="{933547AF-C53A-4CBF-94BE-C2BA732E8CAE}">
   <ds:schemaRefs>
     <ds:schemaRef ds:uri="http://schemas.openxmlformats.org/officeDocument/2006/bibliography"/>
   </ds:schemaRefs>

</xml_diff>

<commit_message>
Added Installation and Project Structure in docx and pdf
</commit_message>
<xml_diff>
--- a/doc/Entwicklung und Integration eines USB.docx
+++ b/doc/Entwicklung und Integration eines USB.docx
@@ -31,6 +31,7 @@
             <w:pPr>
               <w:pStyle w:val="Titel"/>
             </w:pPr>
+            <w:bookmarkStart w:id="0" w:name="_GoBack" w:colFirst="1" w:colLast="1"/>
             <w:r>
               <w:t>Entwicklung und Integration eines USB-Treibers für den Datenlogger „KlimaLogg Pro“</w:t>
             </w:r>
@@ -207,6 +208,7 @@
           </w:p>
         </w:tc>
       </w:tr>
+      <w:bookmarkEnd w:id="0"/>
     </w:tbl>
     <w:p>
       <w:pPr>
@@ -251,7 +253,7 @@
         </w:rPr>
         <w:fldChar w:fldCharType="separate"/>
       </w:r>
-      <w:hyperlink w:anchor="_Toc431040199" w:history="1">
+      <w:hyperlink w:anchor="_Toc431238719" w:history="1">
         <w:r>
           <w:rPr>
             <w:rStyle w:val="Hyperlink"/>
@@ -295,7 +297,7 @@
             <w:noProof/>
             <w:webHidden/>
           </w:rPr>
-          <w:instrText xml:space="preserve"> PAGEREF _Toc431040199 \h </w:instrText>
+          <w:instrText xml:space="preserve"> PAGEREF _Toc431238719 \h </w:instrText>
         </w:r>
         <w:r>
           <w:rPr>
@@ -337,7 +339,7 @@
           <w:lang w:val="de-CH" w:eastAsia="de-CH"/>
         </w:rPr>
       </w:pPr>
-      <w:hyperlink w:anchor="_Toc431040200" w:history="1">
+      <w:hyperlink w:anchor="_Toc431238720" w:history="1">
         <w:r>
           <w:rPr>
             <w:rStyle w:val="Hyperlink"/>
@@ -381,7 +383,7 @@
             <w:noProof/>
             <w:webHidden/>
           </w:rPr>
-          <w:instrText xml:space="preserve"> PAGEREF _Toc431040200 \h </w:instrText>
+          <w:instrText xml:space="preserve"> PAGEREF _Toc431238720 \h </w:instrText>
         </w:r>
         <w:r>
           <w:rPr>
@@ -423,7 +425,7 @@
           <w:lang w:val="de-CH" w:eastAsia="de-CH"/>
         </w:rPr>
       </w:pPr>
-      <w:hyperlink w:anchor="_Toc431040201" w:history="1">
+      <w:hyperlink w:anchor="_Toc431238721" w:history="1">
         <w:r>
           <w:rPr>
             <w:rStyle w:val="Hyperlink"/>
@@ -467,7 +469,7 @@
             <w:noProof/>
             <w:webHidden/>
           </w:rPr>
-          <w:instrText xml:space="preserve"> PAGEREF _Toc431040201 \h </w:instrText>
+          <w:instrText xml:space="preserve"> PAGEREF _Toc431238721 \h </w:instrText>
         </w:r>
         <w:r>
           <w:rPr>
@@ -509,13 +511,28 @@
           <w:lang w:eastAsia="de-CH"/>
         </w:rPr>
       </w:pPr>
-      <w:hyperlink w:anchor="_Toc431040202" w:history="1">
+      <w:hyperlink w:anchor="_Toc431238722" w:history="1">
         <w:r>
           <w:rPr>
             <w:rStyle w:val="Hyperlink"/>
             <w:noProof/>
           </w:rPr>
-          <w:t>3.1 Sequenzdiagramm Python Treiber Initialisierung</w:t>
+          <w:t>3.1</w:t>
+        </w:r>
+        <w:r>
+          <w:rPr>
+            <w:rStyle w:val="Hyperlink"/>
+            <w:noProof/>
+            <w:lang w:eastAsia="de-CH"/>
+          </w:rPr>
+          <w:t xml:space="preserve"> </w:t>
+        </w:r>
+        <w:r>
+          <w:rPr>
+            <w:rStyle w:val="Hyperlink"/>
+            <w:noProof/>
+          </w:rPr>
+          <w:t>Sequenzdiagramm Python Treiber Initialisierung</w:t>
         </w:r>
         <w:r>
           <w:rPr>
@@ -536,7 +553,7 @@
             <w:noProof/>
             <w:webHidden/>
           </w:rPr>
-          <w:instrText xml:space="preserve"> PAGEREF _Toc431040202 \h </w:instrText>
+          <w:instrText xml:space="preserve"> PAGEREF _Toc431238722 \h </w:instrText>
         </w:r>
         <w:r>
           <w:rPr>
@@ -578,7 +595,7 @@
           <w:lang w:eastAsia="de-CH"/>
         </w:rPr>
       </w:pPr>
-      <w:hyperlink w:anchor="_Toc431040203" w:history="1">
+      <w:hyperlink w:anchor="_Toc431238723" w:history="1">
         <w:r>
           <w:rPr>
             <w:rStyle w:val="Hyperlink"/>
@@ -613,7 +630,7 @@
             <w:noProof/>
             <w:webHidden/>
           </w:rPr>
-          <w:instrText xml:space="preserve"> PAGEREF _Toc431040203 \h </w:instrText>
+          <w:instrText xml:space="preserve"> PAGEREF _Toc431238723 \h </w:instrText>
         </w:r>
         <w:r>
           <w:rPr>
@@ -655,7 +672,7 @@
           <w:lang w:eastAsia="de-CH"/>
         </w:rPr>
       </w:pPr>
-      <w:hyperlink w:anchor="_Toc431040204" w:history="1">
+      <w:hyperlink w:anchor="_Toc431238724" w:history="1">
         <w:r>
           <w:rPr>
             <w:rStyle w:val="Hyperlink"/>
@@ -682,7 +699,7 @@
             <w:noProof/>
             <w:webHidden/>
           </w:rPr>
-          <w:instrText xml:space="preserve"> PAGEREF _Toc431040204 \h </w:instrText>
+          <w:instrText xml:space="preserve"> PAGEREF _Toc431238724 \h </w:instrText>
         </w:r>
         <w:r>
           <w:rPr>
@@ -727,7 +744,7 @@
           <w:lang w:eastAsia="de-CH"/>
         </w:rPr>
       </w:pPr>
-      <w:hyperlink w:anchor="_Toc431040205" w:history="1">
+      <w:hyperlink w:anchor="_Toc431238725" w:history="1">
         <w:r>
           <w:rPr>
             <w:rStyle w:val="Hyperlink"/>
@@ -754,7 +771,7 @@
             <w:noProof/>
             <w:webHidden/>
           </w:rPr>
-          <w:instrText xml:space="preserve"> PAGEREF _Toc431040205 \h </w:instrText>
+          <w:instrText xml:space="preserve"> PAGEREF _Toc431238725 \h </w:instrText>
         </w:r>
         <w:r>
           <w:rPr>
@@ -799,7 +816,7 @@
           <w:lang w:eastAsia="de-CH"/>
         </w:rPr>
       </w:pPr>
-      <w:hyperlink w:anchor="_Toc431040206" w:history="1">
+      <w:hyperlink w:anchor="_Toc431238726" w:history="1">
         <w:r>
           <w:rPr>
             <w:rStyle w:val="Hyperlink"/>
@@ -826,7 +843,7 @@
             <w:noProof/>
             <w:webHidden/>
           </w:rPr>
-          <w:instrText xml:space="preserve"> PAGEREF _Toc431040206 \h </w:instrText>
+          <w:instrText xml:space="preserve"> PAGEREF _Toc431238726 \h </w:instrText>
         </w:r>
         <w:r>
           <w:rPr>
@@ -871,7 +888,7 @@
           <w:lang w:eastAsia="de-CH"/>
         </w:rPr>
       </w:pPr>
-      <w:hyperlink w:anchor="_Toc431040207" w:history="1">
+      <w:hyperlink w:anchor="_Toc431238727" w:history="1">
         <w:r>
           <w:rPr>
             <w:rStyle w:val="Hyperlink"/>
@@ -898,7 +915,7 @@
             <w:noProof/>
             <w:webHidden/>
           </w:rPr>
-          <w:instrText xml:space="preserve"> PAGEREF _Toc431040207 \h </w:instrText>
+          <w:instrText xml:space="preserve"> PAGEREF _Toc431238727 \h </w:instrText>
         </w:r>
         <w:r>
           <w:rPr>
@@ -940,7 +957,7 @@
           <w:lang w:val="de-CH" w:eastAsia="de-CH"/>
         </w:rPr>
       </w:pPr>
-      <w:hyperlink w:anchor="_Toc431040208" w:history="1">
+      <w:hyperlink w:anchor="_Toc431238728" w:history="1">
         <w:r>
           <w:rPr>
             <w:rStyle w:val="Hyperlink"/>
@@ -984,7 +1001,7 @@
             <w:noProof/>
             <w:webHidden/>
           </w:rPr>
-          <w:instrText xml:space="preserve"> PAGEREF _Toc431040208 \h </w:instrText>
+          <w:instrText xml:space="preserve"> PAGEREF _Toc431238728 \h </w:instrText>
         </w:r>
         <w:r>
           <w:rPr>
@@ -1026,7 +1043,7 @@
           <w:lang w:eastAsia="de-CH"/>
         </w:rPr>
       </w:pPr>
-      <w:hyperlink w:anchor="_Toc431040209" w:history="1">
+      <w:hyperlink w:anchor="_Toc431238729" w:history="1">
         <w:r>
           <w:rPr>
             <w:rStyle w:val="Hyperlink"/>
@@ -1053,7 +1070,7 @@
             <w:noProof/>
             <w:webHidden/>
           </w:rPr>
-          <w:instrText xml:space="preserve"> PAGEREF _Toc431040209 \h </w:instrText>
+          <w:instrText xml:space="preserve"> PAGEREF _Toc431238729 \h </w:instrText>
         </w:r>
         <w:r>
           <w:rPr>
@@ -1095,7 +1112,7 @@
           <w:lang w:eastAsia="de-CH"/>
         </w:rPr>
       </w:pPr>
-      <w:hyperlink w:anchor="_Toc431040210" w:history="1">
+      <w:hyperlink w:anchor="_Toc431238730" w:history="1">
         <w:r>
           <w:rPr>
             <w:rStyle w:val="Hyperlink"/>
@@ -1122,7 +1139,7 @@
             <w:noProof/>
             <w:webHidden/>
           </w:rPr>
-          <w:instrText xml:space="preserve"> PAGEREF _Toc431040210 \h </w:instrText>
+          <w:instrText xml:space="preserve"> PAGEREF _Toc431238730 \h </w:instrText>
         </w:r>
         <w:r>
           <w:rPr>
@@ -1167,7 +1184,7 @@
           <w:lang w:eastAsia="de-CH"/>
         </w:rPr>
       </w:pPr>
-      <w:hyperlink w:anchor="_Toc431040211" w:history="1">
+      <w:hyperlink w:anchor="_Toc431238731" w:history="1">
         <w:r>
           <w:rPr>
             <w:rStyle w:val="Hyperlink"/>
@@ -1194,7 +1211,7 @@
             <w:noProof/>
             <w:webHidden/>
           </w:rPr>
-          <w:instrText xml:space="preserve"> PAGEREF _Toc431040211 \h </w:instrText>
+          <w:instrText xml:space="preserve"> PAGEREF _Toc431238731 \h </w:instrText>
         </w:r>
         <w:r>
           <w:rPr>
@@ -1239,7 +1256,7 @@
           <w:lang w:eastAsia="de-CH"/>
         </w:rPr>
       </w:pPr>
-      <w:hyperlink w:anchor="_Toc431040212" w:history="1">
+      <w:hyperlink w:anchor="_Toc431238732" w:history="1">
         <w:r>
           <w:rPr>
             <w:rStyle w:val="Hyperlink"/>
@@ -1266,7 +1283,7 @@
             <w:noProof/>
             <w:webHidden/>
           </w:rPr>
-          <w:instrText xml:space="preserve"> PAGEREF _Toc431040212 \h </w:instrText>
+          <w:instrText xml:space="preserve"> PAGEREF _Toc431238732 \h </w:instrText>
         </w:r>
         <w:r>
           <w:rPr>
@@ -1311,7 +1328,7 @@
           <w:lang w:eastAsia="de-CH"/>
         </w:rPr>
       </w:pPr>
-      <w:hyperlink w:anchor="_Toc431040213" w:history="1">
+      <w:hyperlink w:anchor="_Toc431238733" w:history="1">
         <w:r>
           <w:rPr>
             <w:rStyle w:val="Hyperlink"/>
@@ -1338,7 +1355,7 @@
             <w:noProof/>
             <w:webHidden/>
           </w:rPr>
-          <w:instrText xml:space="preserve"> PAGEREF _Toc431040213 \h </w:instrText>
+          <w:instrText xml:space="preserve"> PAGEREF _Toc431238733 \h </w:instrText>
         </w:r>
         <w:r>
           <w:rPr>
@@ -1383,7 +1400,7 @@
           <w:lang w:eastAsia="de-CH"/>
         </w:rPr>
       </w:pPr>
-      <w:hyperlink w:anchor="_Toc431040214" w:history="1">
+      <w:hyperlink w:anchor="_Toc431238734" w:history="1">
         <w:r>
           <w:rPr>
             <w:rStyle w:val="Hyperlink"/>
@@ -1410,7 +1427,7 @@
             <w:noProof/>
             <w:webHidden/>
           </w:rPr>
-          <w:instrText xml:space="preserve"> PAGEREF _Toc431040214 \h </w:instrText>
+          <w:instrText xml:space="preserve"> PAGEREF _Toc431238734 \h </w:instrText>
         </w:r>
         <w:r>
           <w:rPr>
@@ -1455,7 +1472,7 @@
           <w:lang w:eastAsia="de-CH"/>
         </w:rPr>
       </w:pPr>
-      <w:hyperlink w:anchor="_Toc431040215" w:history="1">
+      <w:hyperlink w:anchor="_Toc431238735" w:history="1">
         <w:r>
           <w:rPr>
             <w:rStyle w:val="Hyperlink"/>
@@ -1482,7 +1499,7 @@
             <w:noProof/>
             <w:webHidden/>
           </w:rPr>
-          <w:instrText xml:space="preserve"> PAGEREF _Toc431040215 \h </w:instrText>
+          <w:instrText xml:space="preserve"> PAGEREF _Toc431238735 \h </w:instrText>
         </w:r>
         <w:r>
           <w:rPr>
@@ -1524,7 +1541,7 @@
           <w:lang w:eastAsia="de-CH"/>
         </w:rPr>
       </w:pPr>
-      <w:hyperlink w:anchor="_Toc431040216" w:history="1">
+      <w:hyperlink w:anchor="_Toc431238736" w:history="1">
         <w:r>
           <w:rPr>
             <w:rStyle w:val="Hyperlink"/>
@@ -1551,7 +1568,7 @@
             <w:noProof/>
             <w:webHidden/>
           </w:rPr>
-          <w:instrText xml:space="preserve"> PAGEREF _Toc431040216 \h </w:instrText>
+          <w:instrText xml:space="preserve"> PAGEREF _Toc431238736 \h </w:instrText>
         </w:r>
         <w:r>
           <w:rPr>
@@ -1596,7 +1613,7 @@
           <w:lang w:eastAsia="de-CH"/>
         </w:rPr>
       </w:pPr>
-      <w:hyperlink w:anchor="_Toc431040217" w:history="1">
+      <w:hyperlink w:anchor="_Toc431238737" w:history="1">
         <w:r>
           <w:rPr>
             <w:rStyle w:val="Hyperlink"/>
@@ -1624,7 +1641,7 @@
             <w:noProof/>
             <w:webHidden/>
           </w:rPr>
-          <w:instrText xml:space="preserve"> PAGEREF _Toc431040217 \h </w:instrText>
+          <w:instrText xml:space="preserve"> PAGEREF _Toc431238737 \h </w:instrText>
         </w:r>
         <w:r>
           <w:rPr>
@@ -1669,7 +1686,7 @@
           <w:lang w:eastAsia="de-CH"/>
         </w:rPr>
       </w:pPr>
-      <w:hyperlink w:anchor="_Toc431040218" w:history="1">
+      <w:hyperlink w:anchor="_Toc431238738" w:history="1">
         <w:r>
           <w:rPr>
             <w:rStyle w:val="Hyperlink"/>
@@ -1696,7 +1713,7 @@
             <w:noProof/>
             <w:webHidden/>
           </w:rPr>
-          <w:instrText xml:space="preserve"> PAGEREF _Toc431040218 \h </w:instrText>
+          <w:instrText xml:space="preserve"> PAGEREF _Toc431238738 \h </w:instrText>
         </w:r>
         <w:r>
           <w:rPr>
@@ -1741,7 +1758,7 @@
           <w:lang w:eastAsia="de-CH"/>
         </w:rPr>
       </w:pPr>
-      <w:hyperlink w:anchor="_Toc431040219" w:history="1">
+      <w:hyperlink w:anchor="_Toc431238739" w:history="1">
         <w:r>
           <w:rPr>
             <w:rStyle w:val="Hyperlink"/>
@@ -1768,7 +1785,7 @@
             <w:noProof/>
             <w:webHidden/>
           </w:rPr>
-          <w:instrText xml:space="preserve"> PAGEREF _Toc431040219 \h </w:instrText>
+          <w:instrText xml:space="preserve"> PAGEREF _Toc431238739 \h </w:instrText>
         </w:r>
         <w:r>
           <w:rPr>
@@ -1813,7 +1830,7 @@
           <w:lang w:eastAsia="de-CH"/>
         </w:rPr>
       </w:pPr>
-      <w:hyperlink w:anchor="_Toc431040220" w:history="1">
+      <w:hyperlink w:anchor="_Toc431238740" w:history="1">
         <w:r>
           <w:rPr>
             <w:rStyle w:val="Hyperlink"/>
@@ -1840,7 +1857,7 @@
             <w:noProof/>
             <w:webHidden/>
           </w:rPr>
-          <w:instrText xml:space="preserve"> PAGEREF _Toc431040220 \h </w:instrText>
+          <w:instrText xml:space="preserve"> PAGEREF _Toc431238740 \h </w:instrText>
         </w:r>
         <w:r>
           <w:rPr>
@@ -1885,7 +1902,7 @@
           <w:lang w:eastAsia="de-CH"/>
         </w:rPr>
       </w:pPr>
-      <w:hyperlink w:anchor="_Toc431040221" w:history="1">
+      <w:hyperlink w:anchor="_Toc431238741" w:history="1">
         <w:r>
           <w:rPr>
             <w:rStyle w:val="Hyperlink"/>
@@ -1912,7 +1929,7 @@
             <w:noProof/>
             <w:webHidden/>
           </w:rPr>
-          <w:instrText xml:space="preserve"> PAGEREF _Toc431040221 \h </w:instrText>
+          <w:instrText xml:space="preserve"> PAGEREF _Toc431238741 \h </w:instrText>
         </w:r>
         <w:r>
           <w:rPr>
@@ -1957,7 +1974,7 @@
           <w:lang w:eastAsia="de-CH"/>
         </w:rPr>
       </w:pPr>
-      <w:hyperlink w:anchor="_Toc431040222" w:history="1">
+      <w:hyperlink w:anchor="_Toc431238742" w:history="1">
         <w:r>
           <w:rPr>
             <w:rStyle w:val="Hyperlink"/>
@@ -1984,7 +2001,7 @@
             <w:noProof/>
             <w:webHidden/>
           </w:rPr>
-          <w:instrText xml:space="preserve"> PAGEREF _Toc431040222 \h </w:instrText>
+          <w:instrText xml:space="preserve"> PAGEREF _Toc431238742 \h </w:instrText>
         </w:r>
         <w:r>
           <w:rPr>
@@ -2029,7 +2046,7 @@
           <w:lang w:eastAsia="de-CH"/>
         </w:rPr>
       </w:pPr>
-      <w:hyperlink w:anchor="_Toc431040223" w:history="1">
+      <w:hyperlink w:anchor="_Toc431238743" w:history="1">
         <w:r>
           <w:rPr>
             <w:rStyle w:val="Hyperlink"/>
@@ -2056,7 +2073,7 @@
             <w:noProof/>
             <w:webHidden/>
           </w:rPr>
-          <w:instrText xml:space="preserve"> PAGEREF _Toc431040223 \h </w:instrText>
+          <w:instrText xml:space="preserve"> PAGEREF _Toc431238743 \h </w:instrText>
         </w:r>
         <w:r>
           <w:rPr>
@@ -2101,7 +2118,7 @@
           <w:lang w:eastAsia="de-CH"/>
         </w:rPr>
       </w:pPr>
-      <w:hyperlink w:anchor="_Toc431040224" w:history="1">
+      <w:hyperlink w:anchor="_Toc431238744" w:history="1">
         <w:r>
           <w:rPr>
             <w:rStyle w:val="Hyperlink"/>
@@ -2128,7 +2145,7 @@
             <w:noProof/>
             <w:webHidden/>
           </w:rPr>
-          <w:instrText xml:space="preserve"> PAGEREF _Toc431040224 \h </w:instrText>
+          <w:instrText xml:space="preserve"> PAGEREF _Toc431238744 \h </w:instrText>
         </w:r>
         <w:r>
           <w:rPr>
@@ -2170,7 +2187,7 @@
           <w:lang w:eastAsia="de-CH"/>
         </w:rPr>
       </w:pPr>
-      <w:hyperlink w:anchor="_Toc431040225" w:history="1">
+      <w:hyperlink w:anchor="_Toc431238745" w:history="1">
         <w:r>
           <w:rPr>
             <w:rStyle w:val="Hyperlink"/>
@@ -2197,7 +2214,7 @@
             <w:noProof/>
             <w:webHidden/>
           </w:rPr>
-          <w:instrText xml:space="preserve"> PAGEREF _Toc431040225 \h </w:instrText>
+          <w:instrText xml:space="preserve"> PAGEREF _Toc431238745 \h </w:instrText>
         </w:r>
         <w:r>
           <w:rPr>
@@ -2242,7 +2259,7 @@
           <w:lang w:eastAsia="de-CH"/>
         </w:rPr>
       </w:pPr>
-      <w:hyperlink w:anchor="_Toc431040226" w:history="1">
+      <w:hyperlink w:anchor="_Toc431238746" w:history="1">
         <w:r>
           <w:rPr>
             <w:rStyle w:val="Hyperlink"/>
@@ -2269,7 +2286,7 @@
             <w:noProof/>
             <w:webHidden/>
           </w:rPr>
-          <w:instrText xml:space="preserve"> PAGEREF _Toc431040226 \h </w:instrText>
+          <w:instrText xml:space="preserve"> PAGEREF _Toc431238746 \h </w:instrText>
         </w:r>
         <w:r>
           <w:rPr>
@@ -2314,7 +2331,7 @@
           <w:lang w:eastAsia="de-CH"/>
         </w:rPr>
       </w:pPr>
-      <w:hyperlink w:anchor="_Toc431040227" w:history="1">
+      <w:hyperlink w:anchor="_Toc431238747" w:history="1">
         <w:r>
           <w:rPr>
             <w:rStyle w:val="Hyperlink"/>
@@ -2341,7 +2358,7 @@
             <w:noProof/>
             <w:webHidden/>
           </w:rPr>
-          <w:instrText xml:space="preserve"> PAGEREF _Toc431040227 \h </w:instrText>
+          <w:instrText xml:space="preserve"> PAGEREF _Toc431238747 \h </w:instrText>
         </w:r>
         <w:r>
           <w:rPr>
@@ -2383,23 +2400,40 @@
           <w:lang w:val="de-CH" w:eastAsia="de-CH"/>
         </w:rPr>
       </w:pPr>
-      <w:hyperlink w:anchor="_Toc431040228" w:history="1">
+      <w:hyperlink w:anchor="_Toc431238748" w:history="1">
         <w:r>
           <w:rPr>
             <w:rStyle w:val="Hyperlink"/>
             <w:noProof/>
           </w:rPr>
-          <w:t>Schlussfolgerungen/Fazit</w:t>
-        </w:r>
-        <w:r>
-          <w:rPr>
-            <w:noProof/>
-            <w:webHidden/>
+          <w:t>5</w:t>
+        </w:r>
+        <w:r>
+          <w:rPr>
+            <w:rFonts w:asciiTheme="minorHAnsi" w:eastAsiaTheme="minorEastAsia" w:hAnsiTheme="minorHAnsi" w:cstheme="minorBidi"/>
+            <w:noProof/>
+            <w:sz w:val="22"/>
+            <w:szCs w:val="22"/>
+            <w:lang w:val="de-CH" w:eastAsia="de-CH"/>
           </w:rPr>
           <w:tab/>
         </w:r>
         <w:r>
           <w:rPr>
+            <w:rStyle w:val="Hyperlink"/>
+            <w:noProof/>
+          </w:rPr>
+          <w:t>Abgabe Strukur</w:t>
+        </w:r>
+        <w:r>
+          <w:rPr>
+            <w:noProof/>
+            <w:webHidden/>
+          </w:rPr>
+          <w:tab/>
+        </w:r>
+        <w:r>
+          <w:rPr>
             <w:noProof/>
             <w:webHidden/>
           </w:rPr>
@@ -2410,7 +2444,7 @@
             <w:noProof/>
             <w:webHidden/>
           </w:rPr>
-          <w:instrText xml:space="preserve"> PAGEREF _Toc431040228 \h </w:instrText>
+          <w:instrText xml:space="preserve"> PAGEREF _Toc431238748 \h </w:instrText>
         </w:r>
         <w:r>
           <w:rPr>
@@ -2452,13 +2486,13 @@
           <w:lang w:val="de-CH" w:eastAsia="de-CH"/>
         </w:rPr>
       </w:pPr>
-      <w:hyperlink w:anchor="_Toc431040229" w:history="1">
+      <w:hyperlink w:anchor="_Toc431238749" w:history="1">
         <w:r>
           <w:rPr>
             <w:rStyle w:val="Hyperlink"/>
             <w:noProof/>
           </w:rPr>
-          <w:t>5</w:t>
+          <w:t>6</w:t>
         </w:r>
         <w:r>
           <w:rPr>
@@ -2475,7 +2509,7 @@
             <w:rStyle w:val="Hyperlink"/>
             <w:noProof/>
           </w:rPr>
-          <w:t>Abbildungsverzeichnis</w:t>
+          <w:t>InstallationsAnleitung</w:t>
         </w:r>
         <w:r>
           <w:rPr>
@@ -2496,7 +2530,7 @@
             <w:noProof/>
             <w:webHidden/>
           </w:rPr>
-          <w:instrText xml:space="preserve"> PAGEREF _Toc431040229 \h </w:instrText>
+          <w:instrText xml:space="preserve"> PAGEREF _Toc431238749 \h </w:instrText>
         </w:r>
         <w:r>
           <w:rPr>
@@ -2538,13 +2572,82 @@
           <w:lang w:val="de-CH" w:eastAsia="de-CH"/>
         </w:rPr>
       </w:pPr>
-      <w:hyperlink w:anchor="_Toc431040230" w:history="1">
+      <w:hyperlink w:anchor="_Toc431238750" w:history="1">
         <w:r>
           <w:rPr>
             <w:rStyle w:val="Hyperlink"/>
             <w:noProof/>
           </w:rPr>
-          <w:t>6</w:t>
+          <w:t>Schlussfolgerungen/Fazit</w:t>
+        </w:r>
+        <w:r>
+          <w:rPr>
+            <w:noProof/>
+            <w:webHidden/>
+          </w:rPr>
+          <w:tab/>
+        </w:r>
+        <w:r>
+          <w:rPr>
+            <w:noProof/>
+            <w:webHidden/>
+          </w:rPr>
+          <w:fldChar w:fldCharType="begin"/>
+        </w:r>
+        <w:r>
+          <w:rPr>
+            <w:noProof/>
+            <w:webHidden/>
+          </w:rPr>
+          <w:instrText xml:space="preserve"> PAGEREF _Toc431238750 \h </w:instrText>
+        </w:r>
+        <w:r>
+          <w:rPr>
+            <w:noProof/>
+            <w:webHidden/>
+          </w:rPr>
+        </w:r>
+        <w:r>
+          <w:rPr>
+            <w:noProof/>
+            <w:webHidden/>
+          </w:rPr>
+          <w:fldChar w:fldCharType="separate"/>
+        </w:r>
+        <w:r>
+          <w:rPr>
+            <w:noProof/>
+            <w:webHidden/>
+          </w:rPr>
+          <w:t>16</w:t>
+        </w:r>
+        <w:r>
+          <w:rPr>
+            <w:noProof/>
+            <w:webHidden/>
+          </w:rPr>
+          <w:fldChar w:fldCharType="end"/>
+        </w:r>
+      </w:hyperlink>
+    </w:p>
+    <w:p>
+      <w:pPr>
+        <w:pStyle w:val="Verzeichnis1"/>
+        <w:rPr>
+          <w:rFonts w:asciiTheme="minorHAnsi" w:eastAsiaTheme="minorEastAsia" w:hAnsiTheme="minorHAnsi" w:cstheme="minorBidi"/>
+          <w:noProof/>
+          <w:sz w:val="22"/>
+          <w:szCs w:val="22"/>
+          <w:lang w:val="de-CH" w:eastAsia="de-CH"/>
+        </w:rPr>
+      </w:pPr>
+      <w:hyperlink w:anchor="_Toc431238751" w:history="1">
+        <w:r>
+          <w:rPr>
+            <w:rStyle w:val="Hyperlink"/>
+            <w:noProof/>
+          </w:rPr>
+          <w:t>7</w:t>
         </w:r>
         <w:r>
           <w:rPr>
@@ -2561,7 +2664,7 @@
             <w:rStyle w:val="Hyperlink"/>
             <w:noProof/>
           </w:rPr>
-          <w:t>Tabellenverzeichnis</w:t>
+          <w:t>Abbildungsverzeichnis</w:t>
         </w:r>
         <w:r>
           <w:rPr>
@@ -2582,7 +2685,7 @@
             <w:noProof/>
             <w:webHidden/>
           </w:rPr>
-          <w:instrText xml:space="preserve"> PAGEREF _Toc431040230 \h </w:instrText>
+          <w:instrText xml:space="preserve"> PAGEREF _Toc431238751 \h </w:instrText>
         </w:r>
         <w:r>
           <w:rPr>
@@ -2602,7 +2705,7 @@
             <w:noProof/>
             <w:webHidden/>
           </w:rPr>
-          <w:t>14</w:t>
+          <w:t>17</w:t>
         </w:r>
         <w:r>
           <w:rPr>
@@ -2614,25 +2717,111 @@
       </w:hyperlink>
     </w:p>
     <w:p>
-      <w:r>
-        <w:fldChar w:fldCharType="end"/>
-      </w:r>
+      <w:pPr>
+        <w:pStyle w:val="Verzeichnis1"/>
+        <w:rPr>
+          <w:rFonts w:asciiTheme="minorHAnsi" w:eastAsiaTheme="minorEastAsia" w:hAnsiTheme="minorHAnsi" w:cstheme="minorBidi"/>
+          <w:noProof/>
+          <w:sz w:val="22"/>
+          <w:szCs w:val="22"/>
+          <w:lang w:val="de-CH" w:eastAsia="de-CH"/>
+        </w:rPr>
+      </w:pPr>
+      <w:hyperlink w:anchor="_Toc431238752" w:history="1">
+        <w:r>
+          <w:rPr>
+            <w:rStyle w:val="Hyperlink"/>
+            <w:noProof/>
+          </w:rPr>
+          <w:t>8</w:t>
+        </w:r>
+        <w:r>
+          <w:rPr>
+            <w:rFonts w:asciiTheme="minorHAnsi" w:eastAsiaTheme="minorEastAsia" w:hAnsiTheme="minorHAnsi" w:cstheme="minorBidi"/>
+            <w:noProof/>
+            <w:sz w:val="22"/>
+            <w:szCs w:val="22"/>
+            <w:lang w:val="de-CH" w:eastAsia="de-CH"/>
+          </w:rPr>
+          <w:tab/>
+        </w:r>
+        <w:r>
+          <w:rPr>
+            <w:rStyle w:val="Hyperlink"/>
+            <w:noProof/>
+          </w:rPr>
+          <w:t>Tabellenverzeichnis</w:t>
+        </w:r>
+        <w:r>
+          <w:rPr>
+            <w:noProof/>
+            <w:webHidden/>
+          </w:rPr>
+          <w:tab/>
+        </w:r>
+        <w:r>
+          <w:rPr>
+            <w:noProof/>
+            <w:webHidden/>
+          </w:rPr>
+          <w:fldChar w:fldCharType="begin"/>
+        </w:r>
+        <w:r>
+          <w:rPr>
+            <w:noProof/>
+            <w:webHidden/>
+          </w:rPr>
+          <w:instrText xml:space="preserve"> PAGEREF _Toc431238752 \h </w:instrText>
+        </w:r>
+        <w:r>
+          <w:rPr>
+            <w:noProof/>
+            <w:webHidden/>
+          </w:rPr>
+        </w:r>
+        <w:r>
+          <w:rPr>
+            <w:noProof/>
+            <w:webHidden/>
+          </w:rPr>
+          <w:fldChar w:fldCharType="separate"/>
+        </w:r>
+        <w:r>
+          <w:rPr>
+            <w:noProof/>
+            <w:webHidden/>
+          </w:rPr>
+          <w:t>17</w:t>
+        </w:r>
+        <w:r>
+          <w:rPr>
+            <w:noProof/>
+            <w:webHidden/>
+          </w:rPr>
+          <w:fldChar w:fldCharType="end"/>
+        </w:r>
+      </w:hyperlink>
     </w:p>
     <w:p>
+      <w:r>
+        <w:fldChar w:fldCharType="end"/>
+      </w:r>
+    </w:p>
+    <w:p>
       <w:pPr>
         <w:pStyle w:val="berschrift1"/>
       </w:pPr>
       <w:r>
         <w:br w:type="page"/>
       </w:r>
-      <w:bookmarkStart w:id="0" w:name="_Toc430286566"/>
-      <w:bookmarkStart w:id="1" w:name="_Toc431040199"/>
+      <w:bookmarkStart w:id="1" w:name="_Toc430286566"/>
+      <w:bookmarkStart w:id="2" w:name="_Toc431238719"/>
       <w:r>
         <w:lastRenderedPageBreak/>
         <w:t>Projektbeschreibung</w:t>
       </w:r>
-      <w:bookmarkEnd w:id="0"/>
       <w:bookmarkEnd w:id="1"/>
+      <w:bookmarkEnd w:id="2"/>
     </w:p>
     <w:p>
       <w:r>
@@ -2651,13 +2840,13 @@
       <w:pPr>
         <w:pStyle w:val="berschrift1"/>
       </w:pPr>
-      <w:bookmarkStart w:id="2" w:name="_Toc431040200"/>
+      <w:bookmarkStart w:id="3" w:name="_Toc431238720"/>
       <w:r>
         <w:lastRenderedPageBreak/>
         <w:t>Rahmenbedingungen</w:t>
       </w:r>
-      <w:bookmarkStart w:id="3" w:name="_Toc430286567"/>
-      <w:bookmarkEnd w:id="2"/>
+      <w:bookmarkStart w:id="4" w:name="_Toc430286567"/>
+      <w:bookmarkEnd w:id="3"/>
     </w:p>
     <w:tbl>
       <w:tblPr>
@@ -2666,8 +2855,8 @@
         <w:tblLook w:val="04A0" w:firstRow="1" w:lastRow="0" w:firstColumn="1" w:lastColumn="0" w:noHBand="0" w:noVBand="1"/>
       </w:tblPr>
       <w:tblGrid>
-        <w:gridCol w:w="8279"/>
-        <w:gridCol w:w="1103"/>
+        <w:gridCol w:w="8260"/>
+        <w:gridCol w:w="1102"/>
       </w:tblGrid>
       <w:tr>
         <w:trPr>
@@ -2768,7 +2957,7 @@
       <w:pPr>
         <w:pStyle w:val="Beschriftung"/>
       </w:pPr>
-      <w:bookmarkStart w:id="4" w:name="_Toc431040065"/>
+      <w:bookmarkStart w:id="5" w:name="_Toc431238756"/>
       <w:r>
         <w:t xml:space="preserve">Tabelle </w:t>
       </w:r>
@@ -2788,6 +2977,9 @@
         <w:t>1</w:t>
       </w:r>
       <w:r>
+        <w:rPr>
+          <w:noProof/>
+        </w:rPr>
         <w:fldChar w:fldCharType="end"/>
       </w:r>
       <w:r>
@@ -2796,7 +2988,7 @@
       <w:r>
         <w:t>Rahmenbedingungen</w:t>
       </w:r>
-      <w:bookmarkEnd w:id="4"/>
+      <w:bookmarkEnd w:id="5"/>
     </w:p>
     <w:p>
       <w:pPr>
@@ -2812,12 +3004,12 @@
       <w:pPr>
         <w:pStyle w:val="berschrift1"/>
       </w:pPr>
-      <w:bookmarkStart w:id="5" w:name="_Toc431040201"/>
+      <w:bookmarkStart w:id="6" w:name="_Toc431238721"/>
       <w:r>
         <w:lastRenderedPageBreak/>
         <w:t>Reverse Engineering</w:t>
       </w:r>
-      <w:bookmarkEnd w:id="5"/>
+      <w:bookmarkEnd w:id="6"/>
     </w:p>
     <w:p>
       <w:r>
@@ -2838,10 +3030,11 @@
         <w:pStyle w:val="berschrift2"/>
         <w:spacing w:line="240" w:lineRule="auto"/>
       </w:pPr>
-      <w:bookmarkStart w:id="6" w:name="_Toc431040202"/>
+      <w:bookmarkStart w:id="7" w:name="_Toc431238722"/>
       <w:r>
         <w:rPr>
           <w:noProof/>
+          <w:lang w:eastAsia="de-CH"/>
         </w:rPr>
         <mc:AlternateContent>
           <mc:Choice Requires="wps">
@@ -2891,7 +3084,7 @@
                                 <w:sz w:val="19"/>
                               </w:rPr>
                             </w:pPr>
-                            <w:bookmarkStart w:id="7" w:name="_Toc431040071"/>
+                            <w:bookmarkStart w:id="8" w:name="_Toc431238753"/>
                             <w:r>
                               <w:t xml:space="preserve">Abbildung </w:t>
                             </w:r>
@@ -2911,12 +3104,15 @@
                               <w:t>1</w:t>
                             </w:r>
                             <w:r>
+                              <w:rPr>
+                                <w:noProof/>
+                              </w:rPr>
                               <w:fldChar w:fldCharType="end"/>
                             </w:r>
                             <w:r>
                               <w:t>: Sequenzdiagramm Treiber Initialisierung</w:t>
                             </w:r>
-                            <w:bookmarkEnd w:id="7"/>
+                            <w:bookmarkEnd w:id="8"/>
                           </w:p>
                         </w:txbxContent>
                       </wps:txbx>
@@ -2951,7 +3147,7 @@
                           <w:sz w:val="19"/>
                         </w:rPr>
                       </w:pPr>
-                      <w:bookmarkStart w:id="8" w:name="_Toc431040071"/>
+                      <w:bookmarkStart w:id="9" w:name="_Toc431238753"/>
                       <w:r>
                         <w:t xml:space="preserve">Abbildung </w:t>
                       </w:r>
@@ -2971,12 +3167,15 @@
                         <w:t>1</w:t>
                       </w:r>
                       <w:r>
+                        <w:rPr>
+                          <w:noProof/>
+                        </w:rPr>
                         <w:fldChar w:fldCharType="end"/>
                       </w:r>
                       <w:r>
                         <w:t>: Sequenzdiagramm Treiber Initialisierung</w:t>
                       </w:r>
-                      <w:bookmarkEnd w:id="8"/>
+                      <w:bookmarkEnd w:id="9"/>
                     </w:p>
                   </w:txbxContent>
                 </v:textbox>
@@ -3053,7 +3252,7 @@
       <w:r>
         <w:t>ialisierung</w:t>
       </w:r>
-      <w:bookmarkEnd w:id="6"/>
+      <w:bookmarkEnd w:id="7"/>
       <w:r>
         <w:br w:type="page"/>
       </w:r>
@@ -3068,7 +3267,7 @@
           <w:lang w:eastAsia="de-CH"/>
         </w:rPr>
       </w:pPr>
-      <w:bookmarkStart w:id="9" w:name="_Toc431040203"/>
+      <w:bookmarkStart w:id="10" w:name="_Toc431238723"/>
       <w:r>
         <w:lastRenderedPageBreak/>
         <w:t xml:space="preserve">Sequenzdiagramm Python Treiber </w:t>
@@ -3079,7 +3278,7 @@
       <w:r>
         <w:t>ation</w:t>
       </w:r>
-      <w:bookmarkEnd w:id="9"/>
+      <w:bookmarkEnd w:id="10"/>
       <w:r>
         <w:rPr>
           <w:noProof/>
@@ -3101,6 +3300,7 @@
       <w:r>
         <w:rPr>
           <w:noProof/>
+          <w:lang w:eastAsia="de-CH"/>
         </w:rPr>
         <mc:AlternateContent>
           <mc:Choice Requires="wps">
@@ -3149,7 +3349,7 @@
                                 <w:szCs w:val="28"/>
                               </w:rPr>
                             </w:pPr>
-                            <w:bookmarkStart w:id="10" w:name="_Toc431040072"/>
+                            <w:bookmarkStart w:id="11" w:name="_Toc431238754"/>
                             <w:r>
                               <w:t xml:space="preserve">Abbildung </w:t>
                             </w:r>
@@ -3169,12 +3369,15 @@
                               <w:t>2</w:t>
                             </w:r>
                             <w:r>
+                              <w:rPr>
+                                <w:noProof/>
+                              </w:rPr>
                               <w:fldChar w:fldCharType="end"/>
                             </w:r>
                             <w:r>
                               <w:t>: Sequenzdiagramm Treiber Kommunikation</w:t>
                             </w:r>
-                            <w:bookmarkEnd w:id="10"/>
+                            <w:bookmarkEnd w:id="11"/>
                           </w:p>
                         </w:txbxContent>
                       </wps:txbx>
@@ -3204,7 +3407,7 @@
                           <w:szCs w:val="28"/>
                         </w:rPr>
                       </w:pPr>
-                      <w:bookmarkStart w:id="11" w:name="_Toc431040072"/>
+                      <w:bookmarkStart w:id="12" w:name="_Toc431238754"/>
                       <w:r>
                         <w:t xml:space="preserve">Abbildung </w:t>
                       </w:r>
@@ -3224,12 +3427,15 @@
                         <w:t>2</w:t>
                       </w:r>
                       <w:r>
+                        <w:rPr>
+                          <w:noProof/>
+                        </w:rPr>
                         <w:fldChar w:fldCharType="end"/>
                       </w:r>
                       <w:r>
                         <w:t>: Sequenzdiagramm Treiber Kommunikation</w:t>
                       </w:r>
-                      <w:bookmarkEnd w:id="11"/>
+                      <w:bookmarkEnd w:id="12"/>
                     </w:p>
                   </w:txbxContent>
                 </v:textbox>
@@ -3321,12 +3527,12 @@
       <w:pPr>
         <w:pStyle w:val="berschrift2"/>
       </w:pPr>
-      <w:bookmarkStart w:id="12" w:name="_Toc431040204"/>
+      <w:bookmarkStart w:id="13" w:name="_Toc431238724"/>
       <w:r>
         <w:lastRenderedPageBreak/>
         <w:t>Datenbeschreibung Messwerte</w:t>
       </w:r>
-      <w:bookmarkEnd w:id="12"/>
+      <w:bookmarkEnd w:id="13"/>
     </w:p>
     <w:p>
       <w:r>
@@ -3342,11 +3548,11 @@
       <w:pPr>
         <w:pStyle w:val="berschrift3"/>
       </w:pPr>
-      <w:bookmarkStart w:id="13" w:name="_Toc431040205"/>
+      <w:bookmarkStart w:id="14" w:name="_Toc431238725"/>
       <w:r>
         <w:t>USB Frame Header</w:t>
       </w:r>
-      <w:bookmarkEnd w:id="13"/>
+      <w:bookmarkEnd w:id="14"/>
     </w:p>
     <w:tbl>
       <w:tblPr>
@@ -4569,7 +4775,7 @@
       <w:pPr>
         <w:pStyle w:val="Beschriftung"/>
       </w:pPr>
-      <w:bookmarkStart w:id="14" w:name="_Toc431040066"/>
+      <w:bookmarkStart w:id="15" w:name="_Toc431238757"/>
       <w:r>
         <w:t xml:space="preserve">Tabelle </w:t>
       </w:r>
@@ -4589,12 +4795,15 @@
         <w:t>2</w:t>
       </w:r>
       <w:r>
+        <w:rPr>
+          <w:noProof/>
+        </w:rPr>
         <w:fldChar w:fldCharType="end"/>
       </w:r>
       <w:r>
         <w:t>: USB Frane Header</w:t>
       </w:r>
-      <w:bookmarkEnd w:id="14"/>
+      <w:bookmarkEnd w:id="15"/>
     </w:p>
     <w:p/>
     <w:p/>
@@ -5269,7 +5478,7 @@
       <w:pPr>
         <w:pStyle w:val="Beschriftung"/>
       </w:pPr>
-      <w:bookmarkStart w:id="15" w:name="_Toc431040067"/>
+      <w:bookmarkStart w:id="16" w:name="_Toc431238758"/>
       <w:r>
         <w:t xml:space="preserve">Tabelle </w:t>
       </w:r>
@@ -5289,12 +5498,15 @@
         <w:t>3</w:t>
       </w:r>
       <w:r>
+        <w:rPr>
+          <w:noProof/>
+        </w:rPr>
         <w:fldChar w:fldCharType="end"/>
       </w:r>
       <w:r>
         <w:t>: Response Types</w:t>
       </w:r>
-      <w:bookmarkEnd w:id="15"/>
+      <w:bookmarkEnd w:id="16"/>
     </w:p>
     <w:p>
       <w:r>
@@ -5305,12 +5517,12 @@
       <w:pPr>
         <w:pStyle w:val="berschrift3"/>
       </w:pPr>
-      <w:bookmarkStart w:id="16" w:name="_Toc431040206"/>
+      <w:bookmarkStart w:id="17" w:name="_Toc431238726"/>
       <w:r>
         <w:lastRenderedPageBreak/>
         <w:t>USB Current Data</w:t>
       </w:r>
-      <w:bookmarkEnd w:id="16"/>
+      <w:bookmarkEnd w:id="17"/>
     </w:p>
     <w:p>
       <w:r>
@@ -8359,7 +8571,7 @@
       <w:pPr>
         <w:pStyle w:val="Beschriftung"/>
       </w:pPr>
-      <w:bookmarkStart w:id="17" w:name="_Toc431040068"/>
+      <w:bookmarkStart w:id="18" w:name="_Toc431238759"/>
       <w:r>
         <w:t xml:space="preserve">Tabelle </w:t>
       </w:r>
@@ -8379,12 +8591,15 @@
         <w:t>4</w:t>
       </w:r>
       <w:r>
+        <w:rPr>
+          <w:noProof/>
+        </w:rPr>
         <w:fldChar w:fldCharType="end"/>
       </w:r>
       <w:r>
         <w:t>: CurrentData Beschreibung</w:t>
       </w:r>
-      <w:bookmarkEnd w:id="17"/>
+      <w:bookmarkEnd w:id="18"/>
     </w:p>
     <w:p>
       <w:r>
@@ -8403,12 +8618,12 @@
       <w:pPr>
         <w:pStyle w:val="berschrift3"/>
       </w:pPr>
-      <w:bookmarkStart w:id="18" w:name="_Toc431040207"/>
+      <w:bookmarkStart w:id="19" w:name="_Toc431238727"/>
       <w:r>
         <w:lastRenderedPageBreak/>
         <w:t>History Data</w:t>
       </w:r>
-      <w:bookmarkEnd w:id="18"/>
+      <w:bookmarkEnd w:id="19"/>
     </w:p>
     <w:p>
       <w:r>
@@ -12585,7 +12800,7 @@
         <w:framePr w:hSpace="141" w:wrap="around" w:vAnchor="text" w:hAnchor="text" w:y="1"/>
         <w:suppressOverlap/>
       </w:pPr>
-      <w:bookmarkStart w:id="19" w:name="_Toc431040069"/>
+      <w:bookmarkStart w:id="20" w:name="_Toc431238760"/>
       <w:r>
         <w:t xml:space="preserve">Tabelle </w:t>
       </w:r>
@@ -12605,12 +12820,15 @@
         <w:t>5</w:t>
       </w:r>
       <w:r>
+        <w:rPr>
+          <w:noProof/>
+        </w:rPr>
         <w:fldChar w:fldCharType="end"/>
       </w:r>
       <w:r>
         <w:t>: History Record Beschreibung</w:t>
       </w:r>
-      <w:bookmarkEnd w:id="19"/>
+      <w:bookmarkEnd w:id="20"/>
     </w:p>
     <w:p>
       <w:pPr>
@@ -15465,7 +15683,7 @@
           <w:u w:val="double"/>
         </w:rPr>
       </w:pPr>
-      <w:bookmarkStart w:id="20" w:name="_Toc431040070"/>
+      <w:bookmarkStart w:id="21" w:name="_Toc431238761"/>
       <w:r>
         <w:t xml:space="preserve">Tabelle </w:t>
       </w:r>
@@ -15485,23 +15703,26 @@
         <w:t>6</w:t>
       </w:r>
       <w:r>
+        <w:rPr>
+          <w:noProof/>
+        </w:rPr>
         <w:fldChar w:fldCharType="end"/>
       </w:r>
       <w:r>
         <w:t>: Alarm Data Beschreibung</w:t>
       </w:r>
-      <w:bookmarkEnd w:id="20"/>
+      <w:bookmarkEnd w:id="21"/>
     </w:p>
     <w:p>
       <w:pPr>
         <w:pStyle w:val="berschrift1"/>
       </w:pPr>
-      <w:bookmarkStart w:id="21" w:name="_Toc431040208"/>
+      <w:bookmarkStart w:id="22" w:name="_Toc431238728"/>
       <w:r>
         <w:t>MASCOT Grobdesign</w:t>
       </w:r>
-      <w:bookmarkEnd w:id="3"/>
-      <w:bookmarkEnd w:id="21"/>
+      <w:bookmarkEnd w:id="4"/>
+      <w:bookmarkEnd w:id="22"/>
     </w:p>
     <w:p/>
     <w:p>
@@ -15513,12 +15734,12 @@
       <w:pPr>
         <w:pStyle w:val="berschrift2"/>
       </w:pPr>
-      <w:bookmarkStart w:id="22" w:name="_Toc431040209"/>
+      <w:bookmarkStart w:id="23" w:name="_Toc431238729"/>
       <w:r>
         <w:lastRenderedPageBreak/>
         <w:t>Diagramm</w:t>
       </w:r>
-      <w:bookmarkEnd w:id="22"/>
+      <w:bookmarkEnd w:id="23"/>
     </w:p>
     <w:p>
       <w:pPr>
@@ -15545,10 +15766,10 @@
             <v:path o:extrusionok="f" gradientshapeok="t" o:connecttype="rect"/>
             <o:lock v:ext="edit" aspectratio="t"/>
           </v:shapetype>
-          <v:shape id="_x0000_i1025" type="#_x0000_t75" style="width:472.9pt;height:223.5pt" o:ole="">
+          <v:shape id="_x0000_i1025" type="#_x0000_t75" style="width:473.25pt;height:223.5pt" o:ole="">
             <v:imagedata r:id="rId10" o:title=""/>
           </v:shape>
-          <o:OLEObject Type="Embed" ProgID="Visio.Drawing.15" ShapeID="_x0000_i1025" DrawAspect="Content" ObjectID="_1504783508" r:id="rId11"/>
+          <o:OLEObject Type="Embed" ProgID="Visio.Drawing.15" ShapeID="_x0000_i1025" DrawAspect="Content" ObjectID="_1504980648" r:id="rId11"/>
         </w:object>
       </w:r>
     </w:p>
@@ -15559,7 +15780,7 @@
           <w:lang w:val="fr-CH"/>
         </w:rPr>
       </w:pPr>
-      <w:bookmarkStart w:id="23" w:name="_Toc431040073"/>
+      <w:bookmarkStart w:id="24" w:name="_Toc431238755"/>
       <w:r>
         <w:t xml:space="preserve">Abbildung </w:t>
       </w:r>
@@ -15587,7 +15808,7 @@
       <w:r>
         <w:t>: MASCOT Diagramm</w:t>
       </w:r>
-      <w:bookmarkEnd w:id="23"/>
+      <w:bookmarkEnd w:id="24"/>
     </w:p>
     <w:p>
       <w:pPr>
@@ -15600,11 +15821,11 @@
       <w:pPr>
         <w:pStyle w:val="berschrift2"/>
       </w:pPr>
-      <w:bookmarkStart w:id="24" w:name="_Toc431040210"/>
+      <w:bookmarkStart w:id="25" w:name="_Toc431238730"/>
       <w:r>
         <w:t>Aktivitätsbeschreibung</w:t>
       </w:r>
-      <w:bookmarkEnd w:id="24"/>
+      <w:bookmarkEnd w:id="25"/>
       <w:r>
         <w:t xml:space="preserve"> </w:t>
       </w:r>
@@ -15613,11 +15834,11 @@
       <w:pPr>
         <w:pStyle w:val="berschrift3"/>
       </w:pPr>
-      <w:bookmarkStart w:id="25" w:name="_Toc431040211"/>
+      <w:bookmarkStart w:id="26" w:name="_Toc431238731"/>
       <w:r>
         <w:t>Anzeige-Prozess A_01</w:t>
       </w:r>
-      <w:bookmarkEnd w:id="25"/>
+      <w:bookmarkEnd w:id="26"/>
     </w:p>
     <w:p>
       <w:r>
@@ -15728,11 +15949,11 @@
       <w:pPr>
         <w:pStyle w:val="berschrift3"/>
       </w:pPr>
-      <w:bookmarkStart w:id="26" w:name="_Toc431040212"/>
+      <w:bookmarkStart w:id="27" w:name="_Toc431238732"/>
       <w:r>
         <w:t>Arbeiter-Prozess A_02</w:t>
       </w:r>
-      <w:bookmarkEnd w:id="26"/>
+      <w:bookmarkEnd w:id="27"/>
     </w:p>
     <w:p>
       <w:pPr>
@@ -15811,11 +16032,11 @@
       <w:pPr>
         <w:pStyle w:val="berschrift3"/>
       </w:pPr>
-      <w:bookmarkStart w:id="27" w:name="_Toc431040213"/>
+      <w:bookmarkStart w:id="28" w:name="_Toc431238733"/>
       <w:r>
         <w:t>Treiber A_03</w:t>
       </w:r>
-      <w:bookmarkEnd w:id="27"/>
+      <w:bookmarkEnd w:id="28"/>
     </w:p>
     <w:p>
       <w:pPr>
@@ -15927,29 +16148,29 @@
       <w:pPr>
         <w:pStyle w:val="berschrift3"/>
       </w:pPr>
-      <w:bookmarkStart w:id="28" w:name="_Toc431040214"/>
+      <w:bookmarkStart w:id="29" w:name="_Toc431238734"/>
       <w:r>
         <w:t>Uhr A_04</w:t>
-      </w:r>
-      <w:bookmarkEnd w:id="28"/>
-    </w:p>
-    <w:p>
-      <w:r>
-        <w:t>Der Prozess „Uhr“ ist vom System bereitgestellt und dient nur zur Vervollständigung des Designs</w:t>
-      </w:r>
-    </w:p>
-    <w:p>
-      <w:pPr>
-        <w:pStyle w:val="berschrift3"/>
-      </w:pPr>
-      <w:bookmarkStart w:id="29" w:name="_Toc431040215"/>
-      <w:r>
-        <w:t>Timer A_05</w:t>
       </w:r>
       <w:bookmarkEnd w:id="29"/>
     </w:p>
     <w:p>
       <w:r>
+        <w:t>Der Prozess „Uhr“ ist vom System bereitgestellt und dient nur zur Vervollständigung des Designs</w:t>
+      </w:r>
+    </w:p>
+    <w:p>
+      <w:pPr>
+        <w:pStyle w:val="berschrift3"/>
+      </w:pPr>
+      <w:bookmarkStart w:id="30" w:name="_Toc431238735"/>
+      <w:r>
+        <w:t>Timer A_05</w:t>
+      </w:r>
+      <w:bookmarkEnd w:id="30"/>
+    </w:p>
+    <w:p>
+      <w:r>
         <w:t>Der Prozess „Timer“ wird von QT Framework bereitgestellt und dient nur zur Vervollständigung des Designs</w:t>
       </w:r>
     </w:p>
@@ -15958,11 +16179,11 @@
       <w:pPr>
         <w:pStyle w:val="berschrift2"/>
       </w:pPr>
-      <w:bookmarkStart w:id="30" w:name="_Toc431040216"/>
+      <w:bookmarkStart w:id="31" w:name="_Toc431238736"/>
       <w:r>
         <w:t>Channel- Beschreibung</w:t>
       </w:r>
-      <w:bookmarkEnd w:id="30"/>
+      <w:bookmarkEnd w:id="31"/>
     </w:p>
     <w:p>
       <w:pPr>
@@ -15971,7 +16192,7 @@
           <w:lang w:val="fr-CH"/>
         </w:rPr>
       </w:pPr>
-      <w:bookmarkStart w:id="31" w:name="_Toc431040217"/>
+      <w:bookmarkStart w:id="32" w:name="_Toc431238737"/>
       <w:r>
         <w:rPr>
           <w:lang w:val="fr-CH"/>
@@ -15984,7 +16205,7 @@
         </w:rPr>
         <w:t xml:space="preserve"> C_01/C_02</w:t>
       </w:r>
-      <w:bookmarkEnd w:id="31"/>
+      <w:bookmarkEnd w:id="32"/>
     </w:p>
     <w:p>
       <w:r>
@@ -15995,14 +16216,14 @@
       <w:pPr>
         <w:pStyle w:val="berschrift3"/>
       </w:pPr>
-      <w:bookmarkStart w:id="32" w:name="_Toc431040218"/>
+      <w:bookmarkStart w:id="33" w:name="_Toc431238738"/>
       <w:r>
         <w:t>Error Auswertung</w:t>
       </w:r>
       <w:r>
         <w:t xml:space="preserve"> C_03</w:t>
       </w:r>
-      <w:bookmarkEnd w:id="32"/>
+      <w:bookmarkEnd w:id="33"/>
     </w:p>
     <w:p/>
     <w:p>
@@ -16024,14 +16245,14 @@
       <w:pPr>
         <w:pStyle w:val="berschrift3"/>
       </w:pPr>
-      <w:bookmarkStart w:id="33" w:name="_Toc431040219"/>
+      <w:bookmarkStart w:id="34" w:name="_Toc431238739"/>
       <w:r>
         <w:t>Treiber Daten lesen</w:t>
       </w:r>
       <w:r>
         <w:t xml:space="preserve"> C_04a</w:t>
       </w:r>
-      <w:bookmarkEnd w:id="33"/>
+      <w:bookmarkEnd w:id="34"/>
     </w:p>
     <w:p>
       <w:pPr>
@@ -16056,14 +16277,14 @@
       <w:pPr>
         <w:pStyle w:val="berschrift3"/>
       </w:pPr>
-      <w:bookmarkStart w:id="34" w:name="_Toc431040220"/>
+      <w:bookmarkStart w:id="35" w:name="_Toc431238740"/>
       <w:r>
         <w:t>Treiber Daten schreiben</w:t>
       </w:r>
       <w:r>
         <w:t xml:space="preserve"> C_04b</w:t>
       </w:r>
-      <w:bookmarkEnd w:id="34"/>
+      <w:bookmarkEnd w:id="35"/>
     </w:p>
     <w:p>
       <w:pPr>
@@ -16082,11 +16303,11 @@
       <w:pPr>
         <w:pStyle w:val="berschrift3"/>
       </w:pPr>
-      <w:bookmarkStart w:id="35" w:name="_Toc431040221"/>
+      <w:bookmarkStart w:id="36" w:name="_Toc431238741"/>
       <w:r>
         <w:t>USB Tranceiver Daten lesen C_05a</w:t>
       </w:r>
-      <w:bookmarkEnd w:id="35"/>
+      <w:bookmarkEnd w:id="36"/>
     </w:p>
     <w:p>
       <w:pPr>
@@ -16104,11 +16325,11 @@
       <w:pPr>
         <w:pStyle w:val="berschrift3"/>
       </w:pPr>
-      <w:bookmarkStart w:id="36" w:name="_Toc431040222"/>
+      <w:bookmarkStart w:id="37" w:name="_Toc431238742"/>
       <w:r>
         <w:t>USB Tranceiver Daten schreiben C_05b</w:t>
       </w:r>
-      <w:bookmarkEnd w:id="36"/>
+      <w:bookmarkEnd w:id="37"/>
       <w:r>
         <w:tab/>
       </w:r>
@@ -16130,11 +16351,11 @@
       <w:pPr>
         <w:pStyle w:val="berschrift3"/>
       </w:pPr>
-      <w:bookmarkStart w:id="37" w:name="_Toc431040223"/>
+      <w:bookmarkStart w:id="38" w:name="_Toc431238743"/>
       <w:r>
         <w:t>Timer Response C_06a</w:t>
       </w:r>
-      <w:bookmarkEnd w:id="37"/>
+      <w:bookmarkEnd w:id="38"/>
     </w:p>
     <w:p>
       <w:pPr>
@@ -16152,11 +16373,11 @@
       <w:pPr>
         <w:pStyle w:val="berschrift3"/>
       </w:pPr>
-      <w:bookmarkStart w:id="38" w:name="_Toc431040224"/>
+      <w:bookmarkStart w:id="39" w:name="_Toc431238744"/>
       <w:r>
         <w:t>Timer Setzen C_06b</w:t>
       </w:r>
-      <w:bookmarkEnd w:id="38"/>
+      <w:bookmarkEnd w:id="39"/>
       <w:r>
         <w:tab/>
       </w:r>
@@ -16178,46 +16399,877 @@
       <w:pPr>
         <w:pStyle w:val="berschrift2"/>
       </w:pPr>
-      <w:bookmarkStart w:id="39" w:name="_Toc431040225"/>
+      <w:bookmarkStart w:id="40" w:name="_Toc431238745"/>
       <w:r>
         <w:t>Pool Beschreibung</w:t>
-      </w:r>
-      <w:bookmarkEnd w:id="39"/>
-    </w:p>
-    <w:p>
-      <w:pPr>
-        <w:pStyle w:val="berschrift3"/>
-      </w:pPr>
-      <w:bookmarkStart w:id="40" w:name="_Toc431040226"/>
-      <w:r>
-        <w:t>Datenbank P_01</w:t>
       </w:r>
       <w:bookmarkEnd w:id="40"/>
     </w:p>
     <w:p>
-      <w:r>
-        <w:t>Datenbank welche die Messwerte</w:t>
-      </w:r>
-      <w:r>
-        <w:t xml:space="preserve"> und zugehörigen Zeitstempel </w:t>
-      </w:r>
-      <w:r>
-        <w:t>in einer einfachen Form abspeichert.</w:t>
-      </w:r>
-    </w:p>
-    <w:p>
       <w:pPr>
         <w:pStyle w:val="berschrift3"/>
       </w:pPr>
-      <w:bookmarkStart w:id="41" w:name="_Toc431040227"/>
-      <w:r>
-        <w:t>Zeitstempel P_02</w:t>
+      <w:bookmarkStart w:id="41" w:name="_Toc431238746"/>
+      <w:r>
+        <w:t>Datenbank P_01</w:t>
       </w:r>
       <w:bookmarkEnd w:id="41"/>
     </w:p>
     <w:p>
       <w:r>
+        <w:t>Datenbank welche die Messwerte</w:t>
+      </w:r>
+      <w:r>
+        <w:t xml:space="preserve"> und zugehörigen Zeitstempel </w:t>
+      </w:r>
+      <w:r>
+        <w:t>in einer einfachen Form abspeichert.</w:t>
+      </w:r>
+    </w:p>
+    <w:p>
+      <w:pPr>
+        <w:pStyle w:val="berschrift3"/>
+      </w:pPr>
+      <w:bookmarkStart w:id="42" w:name="_Toc431238747"/>
+      <w:r>
+        <w:t>Zeitstempel P_02</w:t>
+      </w:r>
+      <w:bookmarkEnd w:id="42"/>
+    </w:p>
+    <w:p>
+      <w:r>
         <w:t>Ablage des aktuellen Zeitstempels als UNIX Timestamp (Anzahl verstrichene Sekunden seit dem 01.01.1970).</w:t>
+      </w:r>
+    </w:p>
+    <w:p>
+      <w:pPr>
+        <w:pStyle w:val="berschrift1"/>
+      </w:pPr>
+      <w:bookmarkStart w:id="43" w:name="_Toc431238748"/>
+      <w:r>
+        <w:lastRenderedPageBreak/>
+        <w:t>Abgabe Strukur</w:t>
+      </w:r>
+      <w:bookmarkEnd w:id="43"/>
+    </w:p>
+    <w:p>
+      <w:r>
+        <w:t>In der folgenden Auflistung finden Sie eine Übersicht der abgegebenen Dokumente:</w:t>
+      </w:r>
+    </w:p>
+    <w:p>
+      <w:pPr>
+        <w:spacing w:after="240"/>
+        <w:rPr>
+          <w:sz w:val="24"/>
+          <w:lang w:eastAsia="de-CH"/>
+        </w:rPr>
+      </w:pPr>
+      <w:r>
+        <w:t>KlimaLogg/</w:t>
+      </w:r>
+      <w:r>
+        <w:br/>
+        <w:t>3rd_party/</w:t>
+      </w:r>
+      <w:r>
+        <w:br/>
+        <w:t>    include/</w:t>
+      </w:r>
+      <w:r>
+        <w:br/>
+        <w:t>      GLES2/</w:t>
+      </w:r>
+      <w:r>
+        <w:br/>
+        <w:t>        gl2.h</w:t>
+      </w:r>
+      <w:r>
+        <w:br/>
+        <w:t>        gl2ext.h</w:t>
+      </w:r>
+      <w:r>
+        <w:br/>
+        <w:t>        gl2platform.h</w:t>
+      </w:r>
+      <w:r>
+        <w:br/>
+        <w:t>      KHR/</w:t>
+      </w:r>
+      <w:r>
+        <w:br/>
+        <w:t>        khrplatform.h</w:t>
+      </w:r>
+      <w:r>
+        <w:br/>
+        <w:t>    qcustomplot/</w:t>
+      </w:r>
+      <w:r>
+        <w:br/>
+        <w:t>      QCustomPlot.tar.gz</w:t>
+      </w:r>
+      <w:r>
+        <w:br/>
+        <w:t>    sqlite3/</w:t>
+      </w:r>
+      <w:r>
+        <w:br/>
+        <w:t>      sqlite-amalgamation-3081101.zip</w:t>
+      </w:r>
+      <w:r>
+        <w:br/>
+        <w:t>      Makefile</w:t>
+      </w:r>
+      <w:r>
+        <w:br/>
+        <w:t>      make_env_target</w:t>
+      </w:r>
+      <w:r>
+        <w:br/>
+        <w:t>      make_env_host</w:t>
+      </w:r>
+      <w:r>
+        <w:br/>
+        <w:t>database/</w:t>
+      </w:r>
+      <w:r>
+        <w:br/>
+        <w:t xml:space="preserve">    KlimaLoggPro.sdb  </w:t>
+      </w:r>
+      <w:r>
+        <w:br/>
+        <w:t>doc/</w:t>
+      </w:r>
+      <w:r>
+        <w:br/>
+        <w:t>    Entwicklung und Integration eines USB.docx</w:t>
+      </w:r>
+      <w:r>
+        <w:br/>
+        <w:t>    Entwicklung und Integration eines USB.pdf</w:t>
+      </w:r>
+      <w:r>
+        <w:br/>
+        <w:t>    kl-106.py</w:t>
+      </w:r>
+      <w:r>
+        <w:br/>
+        <w:t>praesentation/</w:t>
+      </w:r>
+      <w:r>
+        <w:br/>
+        <w:t>    Integrationsprojekt_danir1_suhnu1_chrib1.odp</w:t>
+      </w:r>
+      <w:r>
+        <w:br/>
+        <w:t xml:space="preserve">    Integrationsprojekt_danir1_suhnu1_chrib1.pdf </w:t>
+      </w:r>
+      <w:r>
+        <w:br/>
+        <w:t>Qt/</w:t>
+      </w:r>
+      <w:r>
+        <w:br/>
+        <w:t>    KlimaLoggProOnBBB/</w:t>
+      </w:r>
+      <w:r>
+        <w:br/>
+        <w:t>      KlimaLoggProOnBBB.pro</w:t>
+      </w:r>
+      <w:r>
+        <w:br/>
+        <w:t>      KlimaLoggProOnBBB.pro.user</w:t>
+      </w:r>
+      <w:r>
+        <w:br/>
+        <w:t>      bitconverter.h</w:t>
+      </w:r>
+      <w:r>
+        <w:br/>
+        <w:t>      definitions.h</w:t>
+      </w:r>
+      <w:r>
+        <w:br/>
+        <w:t>      kldatabase.h</w:t>
+      </w:r>
+      <w:r>
+        <w:br/>
+        <w:t>      mainwindow.h</w:t>
+      </w:r>
+      <w:r>
+        <w:br/>
+        <w:t>      qcustomplot.h</w:t>
+      </w:r>
+      <w:r>
+        <w:br/>
+        <w:t>      readdataworker.h</w:t>
+      </w:r>
+      <w:r>
+        <w:br/>
+        <w:t>      bitconverter.cpp</w:t>
+      </w:r>
+      <w:r>
+        <w:br/>
+        <w:t>      kldatabase.cpp</w:t>
+      </w:r>
+      <w:r>
+        <w:br/>
+        <w:t>      main.cpp</w:t>
+      </w:r>
+      <w:r>
+        <w:br/>
+        <w:t>      mainwindow.cpp</w:t>
+      </w:r>
+      <w:r>
+        <w:br/>
+        <w:t>      qcustomplot.cpp</w:t>
+      </w:r>
+      <w:r>
+        <w:br/>
+        <w:t>      readdataworker.cpp</w:t>
+      </w:r>
+      <w:r>
+        <w:br/>
+        <w:t xml:space="preserve">      mainwindow.ui </w:t>
+      </w:r>
+      <w:r>
+        <w:br/>
+        <w:t>build-KlimaLoggProOnBBB-BBB_BFH_Cape-Debug/</w:t>
+      </w:r>
+      <w:r>
+        <w:br/>
+        <w:t>      KlimaLoggProOnBBB</w:t>
+      </w:r>
+      <w:r>
+        <w:br/>
+        <w:t>startup/</w:t>
+      </w:r>
+      <w:r>
+        <w:br/>
+        <w:t>    KlimaLoggProOnBBB.sh</w:t>
+      </w:r>
+      <w:r>
+        <w:br/>
+        <w:t>usbdriver/</w:t>
+      </w:r>
+      <w:r>
+        <w:br/>
+        <w:t>    src/</w:t>
+      </w:r>
+      <w:r>
+        <w:br/>
+        <w:t>      kl_usb_drv.c</w:t>
+      </w:r>
+      <w:r>
+        <w:br/>
+        <w:t xml:space="preserve">      kl_usb_drv.h  </w:t>
+      </w:r>
+      <w:r>
+        <w:br/>
+        <w:t>      Makefile</w:t>
+      </w:r>
+      <w:r>
+        <w:br/>
+        <w:t>    bin/</w:t>
+      </w:r>
+      <w:r>
+        <w:br/>
+        <w:t>      kl_usb_drv.ko</w:t>
+      </w:r>
+    </w:p>
+    <w:p>
+      <w:pPr>
+        <w:pStyle w:val="berschrift1"/>
+      </w:pPr>
+      <w:bookmarkStart w:id="44" w:name="_Toc431238749"/>
+      <w:r>
+        <w:lastRenderedPageBreak/>
+        <w:t>InstallationsAnleitung</w:t>
+      </w:r>
+      <w:bookmarkEnd w:id="44"/>
+    </w:p>
+    <w:p>
+      <w:r>
+        <w:t>Basis ist das Embedded Linux Debian Jessie aus dem Tools &amp; Chains Unterricht. Gemäss dem Lab 1-1 Embedded Linux Configuration - Ubuntu 14.04 LTS sind diese Schritte aus Punkt 2.16 Linux Root File System und Punkt 2.17 Linux Kernel auszuführen:</w:t>
+      </w:r>
+      <w:r>
+        <w:br/>
+        <w:t xml:space="preserve">  </w:t>
+      </w:r>
+      <w:r>
+        <w:rPr>
+          <w:b/>
+          <w:i/>
+        </w:rPr>
+        <w:t>cd /opt/embedded/bbb</w:t>
+      </w:r>
+      <w:r>
+        <w:br/>
+        <w:t xml:space="preserve">  </w:t>
+      </w:r>
+      <w:r>
+        <w:rPr>
+          <w:b/>
+          <w:i/>
+        </w:rPr>
+        <w:t>sudo tar -xjvf ~/Downloads/armhf-rootfs-debian-jessie-bfh.tar.bz2</w:t>
+      </w:r>
+      <w:r>
+        <w:rPr>
+          <w:b/>
+          <w:i/>
+        </w:rPr>
+        <w:br/>
+        <w:t>  cd /opt/embedded/bbb/kernel</w:t>
+      </w:r>
+      <w:r>
+        <w:rPr>
+          <w:b/>
+          <w:i/>
+        </w:rPr>
+        <w:br/>
+        <w:t>  tar -xjvf ~/Downloads/old/linux-dev-am33x-v3.18.tar.bz2</w:t>
+      </w:r>
+      <w:r>
+        <w:rPr>
+          <w:b/>
+          <w:i/>
+        </w:rPr>
+        <w:br/>
+        <w:t>  cd linux-dev-am33x-v3.18/</w:t>
+      </w:r>
+      <w:r>
+        <w:rPr>
+          <w:b/>
+          <w:i/>
+        </w:rPr>
+        <w:br/>
+        <w:t>  make mrproper</w:t>
+      </w:r>
+      <w:r>
+        <w:rPr>
+          <w:b/>
+          <w:i/>
+        </w:rPr>
+        <w:br/>
+        <w:t>  make bbb_defconfig</w:t>
+      </w:r>
+      <w:r>
+        <w:br/>
+      </w:r>
+      <w:r>
+        <w:br/>
+        <w:t>Jetzt muss zusätzlich im Kernel das Modul HID-Generic auf Modul gesetzt werden, damit</w:t>
+      </w:r>
+      <w:r>
+        <w:t xml:space="preserve"> </w:t>
+      </w:r>
+      <w:r>
+        <w:t>wir danach stattdessen unser USB-HID-Modul für den KlimaLoggPro laden können.</w:t>
+      </w:r>
+      <w:r>
+        <w:br/>
+      </w:r>
+      <w:r>
+        <w:rPr>
+          <w:b/>
+          <w:i/>
+        </w:rPr>
+        <w:t>  make menuconfig</w:t>
+      </w:r>
+      <w:r>
+        <w:br/>
+      </w:r>
+      <w:r>
+        <w:br/>
+        <w:t xml:space="preserve">Auswählen von Device Drivers &gt; HID Support &gt; Generic HID driver </w:t>
+      </w:r>
+      <w:r>
+        <w:br/>
+        <w:t>selektieren und mittels M als Modul auswählen.</w:t>
+      </w:r>
+      <w:r>
+        <w:br/>
+      </w:r>
+      <w:r>
+        <w:br/>
+        <w:t>Mit &lt;Save&gt; und &lt;OK&gt; die Konfiguration abschliessen und speichern.</w:t>
+      </w:r>
+      <w:r>
+        <w:br/>
+        <w:t>Mit drei Mal &lt;Exit&gt; die Konfiguration verlassen.</w:t>
+      </w:r>
+      <w:r>
+        <w:br/>
+      </w:r>
+      <w:r>
+        <w:br/>
+        <w:t>Weiterfahren gemäss Punkt 2.17:</w:t>
+      </w:r>
+      <w:r>
+        <w:br/>
+        <w:t xml:space="preserve">  </w:t>
+      </w:r>
+      <w:r>
+        <w:rPr>
+          <w:b/>
+          <w:i/>
+        </w:rPr>
+        <w:t>make -j5</w:t>
+      </w:r>
+      <w:r>
+        <w:rPr>
+          <w:b/>
+          <w:i/>
+        </w:rPr>
+        <w:br/>
+        <w:t>  make modules -j5</w:t>
+      </w:r>
+      <w:r>
+        <w:rPr>
+          <w:b/>
+          <w:i/>
+        </w:rPr>
+        <w:br/>
+        <w:t>  sudo -s</w:t>
+      </w:r>
+      <w:r>
+        <w:rPr>
+          <w:b/>
+          <w:i/>
+        </w:rPr>
+        <w:br/>
+        <w:t>  export ARCH=arm</w:t>
+      </w:r>
+      <w:r>
+        <w:rPr>
+          <w:b/>
+          <w:i/>
+        </w:rPr>
+        <w:br/>
+        <w:t>  export CROSS_COMPILE=arm-linux-</w:t>
+      </w:r>
+      <w:r>
+        <w:rPr>
+          <w:b/>
+          <w:i/>
+        </w:rPr>
+        <w:br/>
+        <w:t>  export PROJECT=/opt/embedded/bbb</w:t>
+      </w:r>
+      <w:r>
+        <w:rPr>
+          <w:b/>
+          <w:i/>
+        </w:rPr>
+        <w:br/>
+        <w:t>  export INSTALL_MOD_PATH=/opt/embedded/bbb/rootfs</w:t>
+      </w:r>
+      <w:r>
+        <w:rPr>
+          <w:b/>
+          <w:i/>
+        </w:rPr>
+        <w:br/>
+        <w:t>  make modules_install</w:t>
+      </w:r>
+      <w:r>
+        <w:rPr>
+          <w:b/>
+          <w:i/>
+        </w:rPr>
+        <w:br/>
+        <w:t>  exit</w:t>
+      </w:r>
+      <w:r>
+        <w:rPr>
+          <w:b/>
+          <w:i/>
+        </w:rPr>
+        <w:br/>
+      </w:r>
+      <w:r>
+        <w:t xml:space="preserve">  </w:t>
+      </w:r>
+      <w:r>
+        <w:br/>
+        <w:t>Gemäss Punkt 2.21 Touchsceen calibration</w:t>
+      </w:r>
+      <w:r>
+        <w:br/>
+      </w:r>
+      <w:r>
+        <w:rPr>
+          <w:b/>
+          <w:i/>
+        </w:rPr>
+        <w:t>  root@BBB-BFH-Cape:~# cd /usr/local/bin</w:t>
+      </w:r>
+      <w:r>
+        <w:rPr>
+          <w:b/>
+          <w:i/>
+        </w:rPr>
+        <w:br/>
+        <w:t>  root@BBB-BFH-Cape:/usr/local/bin# ./ts_calibrate</w:t>
+      </w:r>
+      <w:r>
+        <w:rPr>
+          <w:b/>
+          <w:i/>
+        </w:rPr>
+        <w:br/>
+      </w:r>
+      <w:r>
+        <w:t xml:space="preserve">    </w:t>
+      </w:r>
+      <w:r>
+        <w:br/>
+        <w:t>Weiter gemäss Punkt 2.22 Install steps for the SGX drivers</w:t>
+      </w:r>
+      <w:r>
+        <w:br/>
+      </w:r>
+      <w:r>
+        <w:rPr>
+          <w:b/>
+          <w:i/>
+        </w:rPr>
+        <w:t>  root@BBB-BFH-Cape:/usr/local/bin# cd /opt/gfxinstall</w:t>
+      </w:r>
+      <w:r>
+        <w:rPr>
+          <w:b/>
+          <w:i/>
+        </w:rPr>
+        <w:br/>
+        <w:t>  root@BBB-BFH-Cape:/opt/gfxinstall# ./sgx-install.sh</w:t>
+      </w:r>
+      <w:r>
+        <w:rPr>
+          <w:b/>
+          <w:i/>
+        </w:rPr>
+        <w:br/>
+        <w:t>  root@BBB-BFH-Cape:/opt/gfxinstall# reboot</w:t>
+      </w:r>
+      <w:r>
+        <w:br/>
+        <w:t xml:space="preserve">  </w:t>
+      </w:r>
+      <w:r>
+        <w:br/>
+        <w:t>Jetzt kann der neue Driver kl_usb_drv.ko auf das BBB gebracht werden</w:t>
+      </w:r>
+      <w:r>
+        <w:br/>
+      </w:r>
+      <w:r>
+        <w:rPr>
+          <w:b/>
+          <w:i/>
+        </w:rPr>
+        <w:t>  cp &lt;Quellpfad&gt;/usbdriver/kl_usb_drv.ko /opt/embedded/bbb/rootfs/lib/modules/3.18.5+</w:t>
+      </w:r>
+      <w:r>
+        <w:rPr>
+          <w:b/>
+          <w:i/>
+        </w:rPr>
+        <w:br/>
+        <w:t>  root@BBB-BFH-Cape:/lib/modules/3.18.5+# depmod -a</w:t>
+      </w:r>
+      <w:r>
+        <w:rPr>
+          <w:b/>
+          <w:i/>
+        </w:rPr>
+        <w:br/>
+        <w:t>  root@BBB-BFH-Cape:/lib/modules/3.18.5+# modprobe kl_usb_drv</w:t>
+      </w:r>
+      <w:r>
+        <w:rPr>
+          <w:b/>
+          <w:i/>
+        </w:rPr>
+        <w:br/>
+      </w:r>
+      <w:r>
+        <w:t xml:space="preserve">  </w:t>
+      </w:r>
+      <w:r>
+        <w:br/>
+        <w:t>Kompilieren von SQLite fürs BBB:</w:t>
+      </w:r>
+      <w:r>
+        <w:br/>
+        <w:t>Download der Sourcen sqlite-amalgamation-3081101.zip von</w:t>
+      </w:r>
+      <w:r>
+        <w:t xml:space="preserve"> </w:t>
+      </w:r>
+      <w:hyperlink r:id="rId12" w:history="1">
+        <w:r>
+          <w:rPr>
+            <w:rStyle w:val="Hyperlink"/>
+          </w:rPr>
+          <w:t>https://www.sqlite.org/download.html</w:t>
+        </w:r>
+      </w:hyperlink>
+      <w:r>
+        <w:t xml:space="preserve"> und entpacken des Files. </w:t>
+      </w:r>
+      <w:r>
+        <w:t>im &lt;Quellpfad&gt;/sqli</w:t>
+      </w:r>
+      <w:r>
+        <w:t>te3/sqlite-amalgamation-3081101</w:t>
+      </w:r>
+      <w:r>
+        <w:t>mit angepassten Files Makefile, mak</w:t>
+      </w:r>
+      <w:r>
+        <w:t xml:space="preserve">e_env_host, make_env_target aus </w:t>
+      </w:r>
+      <w:r>
+        <w:t xml:space="preserve">dem Kurs Tools &amp; Chains durchführen von </w:t>
+      </w:r>
+      <w:r>
+        <w:br/>
+      </w:r>
+      <w:r>
+        <w:rPr>
+          <w:b/>
+          <w:i/>
+        </w:rPr>
+        <w:t>  make</w:t>
+      </w:r>
+      <w:r>
+        <w:rPr>
+          <w:b/>
+          <w:i/>
+        </w:rPr>
+        <w:br/>
+        <w:t>  make install</w:t>
+      </w:r>
+      <w:r>
+        <w:br/>
+        <w:t xml:space="preserve">  </w:t>
+      </w:r>
+      <w:r>
+        <w:br/>
+        <w:t>Kopieren der KlimaLoggPro SQLite Datenbank auf den BBB:</w:t>
+      </w:r>
+      <w:r>
+        <w:br/>
+      </w:r>
+      <w:r>
+        <w:rPr>
+          <w:b/>
+          <w:i/>
+        </w:rPr>
+        <w:t>  mkdir /usr/local/bin/database/</w:t>
+      </w:r>
+      <w:r>
+        <w:br/>
+      </w:r>
+      <w:r>
+        <w:lastRenderedPageBreak/>
+        <w:t xml:space="preserve">  </w:t>
+      </w:r>
+      <w:r>
+        <w:rPr>
+          <w:b/>
+          <w:i/>
+        </w:rPr>
+        <w:t>cp &lt;Quellpfad&gt;/database/KlimaLoggPro.sdb /usr/local/bin/database/KlimaLoggPro.sdb</w:t>
+      </w:r>
+      <w:r>
+        <w:rPr>
+          <w:b/>
+          <w:i/>
+        </w:rPr>
+        <w:br/>
+      </w:r>
+      <w:r>
+        <w:t xml:space="preserve">  </w:t>
+      </w:r>
+      <w:r>
+        <w:br/>
+        <w:t>Ergänzen der fehlenden GLES2 Header Dateien für den Compile in Qt:</w:t>
+      </w:r>
+      <w:r>
+        <w:br/>
+        <w:t xml:space="preserve">  </w:t>
+      </w:r>
+      <w:r>
+        <w:rPr>
+          <w:b/>
+          <w:i/>
+        </w:rPr>
+        <w:t>root@host:~# cp -r &lt;Quellpfad&gt;/3rd_party/include/* /opt/embedded/bbb/rootfs/usr/include/</w:t>
+      </w:r>
+      <w:r>
+        <w:rPr>
+          <w:b/>
+          <w:i/>
+        </w:rPr>
+        <w:br/>
+      </w:r>
+      <w:r>
+        <w:br/>
+        <w:t>Die kompilierte Qt Applikation auf den BBB kopieren</w:t>
+      </w:r>
+      <w:r>
+        <w:br/>
+        <w:t xml:space="preserve">  </w:t>
+      </w:r>
+      <w:r>
+        <w:rPr>
+          <w:b/>
+          <w:i/>
+        </w:rPr>
+        <w:t>root@granit:~# cp &lt;Quellpfad&gt;/build-KlimaLoggProOnBBB-BBB_BFH_Cape-Debug/KlimaLoggProOnBBB /opt/embedded/bbb/rootfs/usr/local/bin/KlimaLoggProOnBBB</w:t>
+      </w:r>
+      <w:r>
+        <w:rPr>
+          <w:b/>
+          <w:i/>
+        </w:rPr>
+        <w:br/>
+      </w:r>
+      <w:r>
+        <w:t xml:space="preserve">  </w:t>
+      </w:r>
+      <w:r>
+        <w:br/>
+        <w:t>Die Zeitzone auf dem BBB noch auf Mittel Europa setzen</w:t>
+      </w:r>
+      <w:r>
+        <w:br/>
+      </w:r>
+      <w:r>
+        <w:rPr>
+          <w:b/>
+          <w:i/>
+        </w:rPr>
+        <w:t>  root@BBB-BFH-Cape:~# cp  /usr/share/zoneinfo/CET /etc/localtime</w:t>
+      </w:r>
+      <w:r>
+        <w:rPr>
+          <w:b/>
+          <w:i/>
+        </w:rPr>
+        <w:br/>
+      </w:r>
+      <w:r>
+        <w:t>Die Kontrolle mittels</w:t>
+      </w:r>
+      <w:r>
+        <w:br/>
+      </w:r>
+      <w:r>
+        <w:rPr>
+          <w:b/>
+          <w:i/>
+        </w:rPr>
+        <w:t>  root@BBB-BFH-Cape:~# date</w:t>
+      </w:r>
+      <w:r>
+        <w:rPr>
+          <w:b/>
+          <w:i/>
+        </w:rPr>
+        <w:br/>
+      </w:r>
+      <w:r>
+        <w:t>sollte etwas im Format CEST bzw CET zurückgeben wie z.B.</w:t>
+      </w:r>
+      <w:r>
+        <w:br/>
+        <w:t>  Tue Apr 21 08:27:08 CEST 2015</w:t>
+      </w:r>
+      <w:r>
+        <w:br/>
+        <w:t xml:space="preserve">  </w:t>
+      </w:r>
+      <w:r>
+        <w:br/>
+        <w:t>Analog zum Lab 5.3 - Run your program at start-up aus dem Tools &amp; Chains Unterricht.</w:t>
+      </w:r>
+      <w:r>
+        <w:br/>
+        <w:t>kann jetzt die Applikation in den Startup eingebunden werden</w:t>
+      </w:r>
+      <w:r>
+        <w:br/>
+      </w:r>
+      <w:r>
+        <w:rPr>
+          <w:b/>
+          <w:i/>
+        </w:rPr>
+        <w:t>  root@BBB-BFH-Cape:~# systemctl disable getty@tty1</w:t>
+      </w:r>
+      <w:r>
+        <w:rPr>
+          <w:b/>
+          <w:i/>
+        </w:rPr>
+        <w:br/>
+      </w:r>
+      <w:r>
+        <w:t>das Startup Script auf den BBB kopieren</w:t>
+      </w:r>
+      <w:r>
+        <w:br/>
+      </w:r>
+      <w:r>
+        <w:rPr>
+          <w:b/>
+          <w:i/>
+        </w:rPr>
+        <w:t>  cp &lt;Quellpfad&gt;/startup/KlimaLoggProOnBBB.sh /opt/embedded/bbb/rootfs/etc/init.d</w:t>
+      </w:r>
+      <w:r>
+        <w:rPr>
+          <w:b/>
+          <w:i/>
+        </w:rPr>
+        <w:br/>
+        <w:t>  root@BBB-BFH-Cape:~# update-rc.d KlimaLoggProOnBBB.sh defaults</w:t>
+      </w:r>
+      <w:r>
+        <w:rPr>
+          <w:b/>
+          <w:i/>
+        </w:rPr>
+        <w:br/>
+      </w:r>
+      <w:r>
+        <w:t xml:space="preserve">  </w:t>
+      </w:r>
+      <w:r>
+        <w:br/>
+        <w:t xml:space="preserve">Nun ist alles bereit für einen </w:t>
+      </w:r>
+      <w:r>
+        <w:br/>
+      </w:r>
+      <w:r>
+        <w:rPr>
+          <w:b/>
+          <w:i/>
+        </w:rPr>
+        <w:t>  root@BBB-BFH-Cape:~# reboot</w:t>
+      </w:r>
+      <w:r>
+        <w:br/>
+      </w:r>
+    </w:p>
+    <w:p>
+      <w:r>
+        <w:br w:type="page"/>
       </w:r>
     </w:p>
     <w:p>
@@ -16234,18 +17286,15 @@
           <w:tab w:val="left" w:pos="1095"/>
         </w:tabs>
       </w:pPr>
-      <w:r>
-        <w:br w:type="page"/>
-      </w:r>
-      <w:bookmarkStart w:id="42" w:name="_Toc431040228"/>
+      <w:bookmarkStart w:id="45" w:name="_Toc431238750"/>
       <w:r>
         <w:lastRenderedPageBreak/>
         <w:t>Schlussfolgerungen/Fazi</w:t>
       </w:r>
-      <w:bookmarkEnd w:id="42"/>
       <w:r>
         <w:t>t</w:t>
       </w:r>
+      <w:bookmarkEnd w:id="45"/>
     </w:p>
     <w:p>
       <w:r>
@@ -16266,12 +17315,7 @@
     </w:p>
     <w:p>
       <w:r>
-        <w:t xml:space="preserve">Die Projektarbeit half uns das im Unterricht erlernte Wissen zu festigen. Vor allem im Treiber Bereich konnten wir vieles Anwenden und lernen. </w:t>
-      </w:r>
-      <w:bookmarkStart w:id="43" w:name="_GoBack"/>
-      <w:bookmarkEnd w:id="43"/>
-      <w:r>
-        <w:t xml:space="preserve">  </w:t>
+        <w:t xml:space="preserve">Die Projektarbeit half uns das im Unterricht erlernte Wissen zu festigen. Vor allem im Treiber Bereich konnten wir vieles Anwenden und lernen.   </w:t>
       </w:r>
     </w:p>
     <w:p>
@@ -16281,12 +17325,12 @@
       <w:r>
         <w:br w:type="page"/>
       </w:r>
-      <w:bookmarkStart w:id="44" w:name="_Toc431040229"/>
+      <w:bookmarkStart w:id="46" w:name="_Toc431238751"/>
       <w:r>
         <w:lastRenderedPageBreak/>
         <w:t>Abbildungsverzeichnis</w:t>
       </w:r>
-      <w:bookmarkEnd w:id="44"/>
+      <w:bookmarkEnd w:id="46"/>
     </w:p>
     <w:p>
       <w:pPr>
@@ -16311,7 +17355,7 @@
       <w:r>
         <w:fldChar w:fldCharType="separate"/>
       </w:r>
-      <w:hyperlink r:id="rId12" w:anchor="_Toc431040071" w:history="1">
+      <w:hyperlink r:id="rId13" w:anchor="_Toc431238753" w:history="1">
         <w:r>
           <w:rPr>
             <w:rStyle w:val="Hyperlink"/>
@@ -16338,7 +17382,7 @@
             <w:noProof/>
             <w:webHidden/>
           </w:rPr>
-          <w:instrText xml:space="preserve"> PAGEREF _Toc431040071 \h </w:instrText>
+          <w:instrText xml:space="preserve"> PAGEREF _Toc431238753 \h </w:instrText>
         </w:r>
         <w:r>
           <w:rPr>
@@ -16383,7 +17427,7 @@
           <w:lang w:eastAsia="de-CH"/>
         </w:rPr>
       </w:pPr>
-      <w:hyperlink r:id="rId13" w:anchor="_Toc431040072" w:history="1">
+      <w:hyperlink r:id="rId14" w:anchor="_Toc431238754" w:history="1">
         <w:r>
           <w:rPr>
             <w:rStyle w:val="Hyperlink"/>
@@ -16410,7 +17454,7 @@
             <w:noProof/>
             <w:webHidden/>
           </w:rPr>
-          <w:instrText xml:space="preserve"> PAGEREF _Toc431040072 \h </w:instrText>
+          <w:instrText xml:space="preserve"> PAGEREF _Toc431238754 \h </w:instrText>
         </w:r>
         <w:r>
           <w:rPr>
@@ -16455,7 +17499,7 @@
           <w:lang w:eastAsia="de-CH"/>
         </w:rPr>
       </w:pPr>
-      <w:hyperlink w:anchor="_Toc431040073" w:history="1">
+      <w:hyperlink w:anchor="_Toc431238755" w:history="1">
         <w:r>
           <w:rPr>
             <w:rStyle w:val="Hyperlink"/>
@@ -16482,7 +17526,7 @@
             <w:noProof/>
             <w:webHidden/>
           </w:rPr>
-          <w:instrText xml:space="preserve"> PAGEREF _Toc431040073 \h </w:instrText>
+          <w:instrText xml:space="preserve"> PAGEREF _Toc431238755 \h </w:instrText>
         </w:r>
         <w:r>
           <w:rPr>
@@ -16522,11 +17566,11 @@
       <w:pPr>
         <w:pStyle w:val="berschrift1"/>
       </w:pPr>
-      <w:bookmarkStart w:id="45" w:name="_Toc431040230"/>
+      <w:bookmarkStart w:id="47" w:name="_Toc431238752"/>
       <w:r>
         <w:t>Tabellenverzeichnis</w:t>
       </w:r>
-      <w:bookmarkEnd w:id="45"/>
+      <w:bookmarkEnd w:id="47"/>
     </w:p>
     <w:p>
       <w:pPr>
@@ -16566,7 +17610,7 @@
         </w:rPr>
         <w:fldChar w:fldCharType="separate"/>
       </w:r>
-      <w:hyperlink w:anchor="_Toc431040065" w:history="1">
+      <w:hyperlink w:anchor="_Toc431238756" w:history="1">
         <w:r>
           <w:rPr>
             <w:rStyle w:val="Hyperlink"/>
@@ -16593,7 +17637,7 @@
             <w:noProof/>
             <w:webHidden/>
           </w:rPr>
-          <w:instrText xml:space="preserve"> PAGEREF _Toc431040065 \h </w:instrText>
+          <w:instrText xml:space="preserve"> PAGEREF _Toc431238756 \h </w:instrText>
         </w:r>
         <w:r>
           <w:rPr>
@@ -16638,7 +17682,7 @@
           <w:lang w:eastAsia="de-CH"/>
         </w:rPr>
       </w:pPr>
-      <w:hyperlink w:anchor="_Toc431040066" w:history="1">
+      <w:hyperlink w:anchor="_Toc431238757" w:history="1">
         <w:r>
           <w:rPr>
             <w:rStyle w:val="Hyperlink"/>
@@ -16665,7 +17709,7 @@
             <w:noProof/>
             <w:webHidden/>
           </w:rPr>
-          <w:instrText xml:space="preserve"> PAGEREF _Toc431040066 \h </w:instrText>
+          <w:instrText xml:space="preserve"> PAGEREF _Toc431238757 \h </w:instrText>
         </w:r>
         <w:r>
           <w:rPr>
@@ -16710,7 +17754,7 @@
           <w:lang w:eastAsia="de-CH"/>
         </w:rPr>
       </w:pPr>
-      <w:hyperlink w:anchor="_Toc431040067" w:history="1">
+      <w:hyperlink w:anchor="_Toc431238758" w:history="1">
         <w:r>
           <w:rPr>
             <w:rStyle w:val="Hyperlink"/>
@@ -16737,7 +17781,7 @@
             <w:noProof/>
             <w:webHidden/>
           </w:rPr>
-          <w:instrText xml:space="preserve"> PAGEREF _Toc431040067 \h </w:instrText>
+          <w:instrText xml:space="preserve"> PAGEREF _Toc431238758 \h </w:instrText>
         </w:r>
         <w:r>
           <w:rPr>
@@ -16782,7 +17826,7 @@
           <w:lang w:eastAsia="de-CH"/>
         </w:rPr>
       </w:pPr>
-      <w:hyperlink w:anchor="_Toc431040068" w:history="1">
+      <w:hyperlink w:anchor="_Toc431238759" w:history="1">
         <w:r>
           <w:rPr>
             <w:rStyle w:val="Hyperlink"/>
@@ -16809,7 +17853,7 @@
             <w:noProof/>
             <w:webHidden/>
           </w:rPr>
-          <w:instrText xml:space="preserve"> PAGEREF _Toc431040068 \h </w:instrText>
+          <w:instrText xml:space="preserve"> PAGEREF _Toc431238759 \h </w:instrText>
         </w:r>
         <w:r>
           <w:rPr>
@@ -16854,7 +17898,7 @@
           <w:lang w:eastAsia="de-CH"/>
         </w:rPr>
       </w:pPr>
-      <w:hyperlink w:anchor="_Toc431040069" w:history="1">
+      <w:hyperlink w:anchor="_Toc431238760" w:history="1">
         <w:r>
           <w:rPr>
             <w:rStyle w:val="Hyperlink"/>
@@ -16881,7 +17925,7 @@
             <w:noProof/>
             <w:webHidden/>
           </w:rPr>
-          <w:instrText xml:space="preserve"> PAGEREF _Toc431040069 \h </w:instrText>
+          <w:instrText xml:space="preserve"> PAGEREF _Toc431238760 \h </w:instrText>
         </w:r>
         <w:r>
           <w:rPr>
@@ -16926,7 +17970,7 @@
           <w:lang w:eastAsia="de-CH"/>
         </w:rPr>
       </w:pPr>
-      <w:hyperlink w:anchor="_Toc431040070" w:history="1">
+      <w:hyperlink w:anchor="_Toc431238761" w:history="1">
         <w:r>
           <w:rPr>
             <w:rStyle w:val="Hyperlink"/>
@@ -16953,7 +17997,7 @@
             <w:noProof/>
             <w:webHidden/>
           </w:rPr>
-          <w:instrText xml:space="preserve"> PAGEREF _Toc431040070 \h </w:instrText>
+          <w:instrText xml:space="preserve"> PAGEREF _Toc431238761 \h </w:instrText>
         </w:r>
         <w:r>
           <w:rPr>
@@ -16995,10 +18039,10 @@
       </w:r>
     </w:p>
     <w:sectPr>
-      <w:headerReference w:type="default" r:id="rId14"/>
-      <w:footerReference w:type="default" r:id="rId15"/>
-      <w:headerReference w:type="first" r:id="rId16"/>
-      <w:footerReference w:type="first" r:id="rId17"/>
+      <w:headerReference w:type="default" r:id="rId15"/>
+      <w:footerReference w:type="default" r:id="rId16"/>
+      <w:headerReference w:type="first" r:id="rId17"/>
+      <w:footerReference w:type="first" r:id="rId18"/>
       <w:pgSz w:w="11906" w:h="16838" w:code="9"/>
       <w:pgMar w:top="1758" w:right="1004" w:bottom="680" w:left="1435" w:header="709" w:footer="510" w:gutter="0"/>
       <w:cols w:space="708"/>
@@ -17137,7 +18181,7 @@
                               <w:sz w:val="16"/>
                               <w:szCs w:val="16"/>
                             </w:rPr>
-                            <w:t>14</w:t>
+                            <w:t>3</w:t>
                           </w:r>
                           <w:r>
                             <w:rPr>
@@ -17208,7 +18252,7 @@
                         <w:sz w:val="16"/>
                         <w:szCs w:val="16"/>
                       </w:rPr>
-                      <w:t>14</w:t>
+                      <w:t>3</w:t>
                     </w:r>
                     <w:r>
                       <w:rPr>
@@ -22472,7 +23516,7 @@
 </file>
 
 <file path=customXml/itemProps1.xml><?xml version="1.0" encoding="utf-8"?>
-<ds:datastoreItem xmlns:ds="http://schemas.openxmlformats.org/officeDocument/2006/customXml" ds:itemID="{CDB8D292-2951-4B27-8DC4-47ED4C6DCCE1}">
+<ds:datastoreItem xmlns:ds="http://schemas.openxmlformats.org/officeDocument/2006/customXml" ds:itemID="{E888ACE1-0F4A-40D4-8F39-1FD0D93EA127}">
   <ds:schemaRefs>
     <ds:schemaRef ds:uri="http://schemas.openxmlformats.org/officeDocument/2006/bibliography"/>
   </ds:schemaRefs>

</xml_diff>